<commit_message>
Improved UI and implemented item selection
</commit_message>
<xml_diff>
--- a/LIN, Lee - AS91897 Student Assessment (2PAD - 91987).docx
+++ b/LIN, Lee - AS91897 Student Assessment (2PAD - 91987).docx
@@ -2116,8 +2116,39 @@
           <w:sz w:val="28"/>
           <w:szCs w:val="28"/>
         </w:rPr>
-        <w:t>Context/Te Horopaki</w:t>
-      </w:r>
+        <w:t>Context/</w:t>
+      </w:r>
+      <w:proofErr w:type="spellStart"/>
+      <w:r>
+        <w:rPr>
+          <w:rFonts w:ascii="Arial" w:eastAsia="Arial" w:hAnsi="Arial" w:cs="Arial"/>
+          <w:b/>
+          <w:sz w:val="28"/>
+          <w:szCs w:val="28"/>
+        </w:rPr>
+        <w:t>Te</w:t>
+      </w:r>
+      <w:proofErr w:type="spellEnd"/>
+      <w:r>
+        <w:rPr>
+          <w:rFonts w:ascii="Arial" w:eastAsia="Arial" w:hAnsi="Arial" w:cs="Arial"/>
+          <w:b/>
+          <w:sz w:val="28"/>
+          <w:szCs w:val="28"/>
+        </w:rPr>
+        <w:t xml:space="preserve"> </w:t>
+      </w:r>
+      <w:proofErr w:type="spellStart"/>
+      <w:r>
+        <w:rPr>
+          <w:rFonts w:ascii="Arial" w:eastAsia="Arial" w:hAnsi="Arial" w:cs="Arial"/>
+          <w:b/>
+          <w:sz w:val="28"/>
+          <w:szCs w:val="28"/>
+        </w:rPr>
+        <w:t>Horopaki</w:t>
+      </w:r>
+      <w:proofErr w:type="spellEnd"/>
     </w:p>
     <w:p>
       <w:pPr>
@@ -2185,7 +2216,25 @@
           <w:sz w:val="22"/>
           <w:szCs w:val="22"/>
         </w:rPr>
-        <w:t xml:space="preserve">Students will use python programming language and tkinter, as it supports a range of advanced programming techniques.  </w:t>
+        <w:t xml:space="preserve">Students will use python programming language and </w:t>
+      </w:r>
+      <w:proofErr w:type="spellStart"/>
+      <w:r>
+        <w:rPr>
+          <w:rFonts w:ascii="Arial" w:eastAsia="Arial" w:hAnsi="Arial" w:cs="Arial"/>
+          <w:sz w:val="22"/>
+          <w:szCs w:val="22"/>
+        </w:rPr>
+        <w:t>tkinter</w:t>
+      </w:r>
+      <w:proofErr w:type="spellEnd"/>
+      <w:r>
+        <w:rPr>
+          <w:rFonts w:ascii="Arial" w:eastAsia="Arial" w:hAnsi="Arial" w:cs="Arial"/>
+          <w:sz w:val="22"/>
+          <w:szCs w:val="22"/>
+        </w:rPr>
+        <w:t xml:space="preserve">, as it supports a range of advanced programming techniques.  </w:t>
       </w:r>
     </w:p>
     <w:p>
@@ -2203,7 +2252,27 @@
           <w:sz w:val="28"/>
           <w:szCs w:val="28"/>
         </w:rPr>
-        <w:t>Conditions/Ngā Tikanga</w:t>
+        <w:t>Conditions/</w:t>
+      </w:r>
+      <w:proofErr w:type="spellStart"/>
+      <w:r>
+        <w:rPr>
+          <w:rFonts w:ascii="Arial" w:eastAsia="Arial" w:hAnsi="Arial" w:cs="Arial"/>
+          <w:b/>
+          <w:sz w:val="28"/>
+          <w:szCs w:val="28"/>
+        </w:rPr>
+        <w:t>Ngā</w:t>
+      </w:r>
+      <w:proofErr w:type="spellEnd"/>
+      <w:r>
+        <w:rPr>
+          <w:rFonts w:ascii="Arial" w:eastAsia="Arial" w:hAnsi="Arial" w:cs="Arial"/>
+          <w:b/>
+          <w:sz w:val="28"/>
+          <w:szCs w:val="28"/>
+        </w:rPr>
+        <w:t xml:space="preserve"> Tikanga</w:t>
       </w:r>
     </w:p>
     <w:p>
@@ -2244,8 +2313,39 @@
           <w:sz w:val="28"/>
           <w:szCs w:val="28"/>
         </w:rPr>
-        <w:t>Resource requirements/Ngā Rauemi</w:t>
-      </w:r>
+        <w:t>Resource requirements/</w:t>
+      </w:r>
+      <w:proofErr w:type="spellStart"/>
+      <w:r>
+        <w:rPr>
+          <w:rFonts w:ascii="Arial" w:eastAsia="Arial" w:hAnsi="Arial" w:cs="Arial"/>
+          <w:b/>
+          <w:sz w:val="28"/>
+          <w:szCs w:val="28"/>
+        </w:rPr>
+        <w:t>Ngā</w:t>
+      </w:r>
+      <w:proofErr w:type="spellEnd"/>
+      <w:r>
+        <w:rPr>
+          <w:rFonts w:ascii="Arial" w:eastAsia="Arial" w:hAnsi="Arial" w:cs="Arial"/>
+          <w:b/>
+          <w:sz w:val="28"/>
+          <w:szCs w:val="28"/>
+        </w:rPr>
+        <w:t xml:space="preserve"> </w:t>
+      </w:r>
+      <w:proofErr w:type="spellStart"/>
+      <w:r>
+        <w:rPr>
+          <w:rFonts w:ascii="Arial" w:eastAsia="Arial" w:hAnsi="Arial" w:cs="Arial"/>
+          <w:b/>
+          <w:sz w:val="28"/>
+          <w:szCs w:val="28"/>
+        </w:rPr>
+        <w:t>Rauemi</w:t>
+      </w:r>
+      <w:proofErr w:type="spellEnd"/>
     </w:p>
     <w:p>
       <w:pPr>
@@ -2328,7 +2428,25 @@
           <w:sz w:val="22"/>
           <w:szCs w:val="22"/>
         </w:rPr>
-        <w:t xml:space="preserve">The format of the final outcome is a computer program. </w:t>
+        <w:t xml:space="preserve">The format of the </w:t>
+      </w:r>
+      <w:proofErr w:type="gramStart"/>
+      <w:r>
+        <w:rPr>
+          <w:rFonts w:ascii="Arial" w:eastAsia="Arial" w:hAnsi="Arial" w:cs="Arial"/>
+          <w:sz w:val="22"/>
+          <w:szCs w:val="22"/>
+        </w:rPr>
+        <w:t>final outcome</w:t>
+      </w:r>
+      <w:proofErr w:type="gramEnd"/>
+      <w:r>
+        <w:rPr>
+          <w:rFonts w:ascii="Arial" w:eastAsia="Arial" w:hAnsi="Arial" w:cs="Arial"/>
+          <w:sz w:val="22"/>
+          <w:szCs w:val="22"/>
+        </w:rPr>
+        <w:t xml:space="preserve"> is a computer program. </w:t>
       </w:r>
     </w:p>
     <w:p>
@@ -2429,7 +2547,27 @@
           <w:sz w:val="22"/>
           <w:szCs w:val="22"/>
         </w:rPr>
-        <w:t>using appropriate project management tools and techniques to plan the development of a digital technologies outcome.</w:t>
+        <w:t xml:space="preserve">using appropriate project management tools and techniques to plan the development of a digital </w:t>
+      </w:r>
+      <w:proofErr w:type="gramStart"/>
+      <w:r>
+        <w:rPr>
+          <w:rFonts w:ascii="Arial" w:eastAsia="Arial" w:hAnsi="Arial" w:cs="Arial"/>
+          <w:color w:val="000000"/>
+          <w:sz w:val="22"/>
+          <w:szCs w:val="22"/>
+        </w:rPr>
+        <w:t>technologies</w:t>
+      </w:r>
+      <w:proofErr w:type="gramEnd"/>
+      <w:r>
+        <w:rPr>
+          <w:rFonts w:ascii="Arial" w:eastAsia="Arial" w:hAnsi="Arial" w:cs="Arial"/>
+          <w:color w:val="000000"/>
+          <w:sz w:val="22"/>
+          <w:szCs w:val="22"/>
+        </w:rPr>
+        <w:t xml:space="preserve"> outcome.</w:t>
       </w:r>
     </w:p>
     <w:p>
@@ -2493,7 +2631,27 @@
           <w:sz w:val="22"/>
           <w:szCs w:val="22"/>
         </w:rPr>
-        <w:t>trialling the components of the digital technologies outcome</w:t>
+        <w:t xml:space="preserve">trialling the components of the digital </w:t>
+      </w:r>
+      <w:proofErr w:type="gramStart"/>
+      <w:r>
+        <w:rPr>
+          <w:rFonts w:ascii="Arial" w:eastAsia="Arial" w:hAnsi="Arial" w:cs="Arial"/>
+          <w:color w:val="000000"/>
+          <w:sz w:val="22"/>
+          <w:szCs w:val="22"/>
+        </w:rPr>
+        <w:t>technologies</w:t>
+      </w:r>
+      <w:proofErr w:type="gramEnd"/>
+      <w:r>
+        <w:rPr>
+          <w:rFonts w:ascii="Arial" w:eastAsia="Arial" w:hAnsi="Arial" w:cs="Arial"/>
+          <w:color w:val="000000"/>
+          <w:sz w:val="22"/>
+          <w:szCs w:val="22"/>
+        </w:rPr>
+        <w:t xml:space="preserve"> outcome</w:t>
       </w:r>
     </w:p>
     <w:p>
@@ -2681,7 +2839,27 @@
           <w:sz w:val="22"/>
           <w:szCs w:val="22"/>
         </w:rPr>
-        <w:t>manage the development of a digital technologies outcome.</w:t>
+        <w:t xml:space="preserve">manage the development of a digital </w:t>
+      </w:r>
+      <w:proofErr w:type="gramStart"/>
+      <w:r>
+        <w:rPr>
+          <w:rFonts w:ascii="Arial" w:eastAsia="Arial" w:hAnsi="Arial" w:cs="Arial"/>
+          <w:color w:val="000000"/>
+          <w:sz w:val="22"/>
+          <w:szCs w:val="22"/>
+        </w:rPr>
+        <w:t>technologies</w:t>
+      </w:r>
+      <w:proofErr w:type="gramEnd"/>
+      <w:r>
+        <w:rPr>
+          <w:rFonts w:ascii="Arial" w:eastAsia="Arial" w:hAnsi="Arial" w:cs="Arial"/>
+          <w:color w:val="000000"/>
+          <w:sz w:val="22"/>
+          <w:szCs w:val="22"/>
+        </w:rPr>
+        <w:t xml:space="preserve"> outcome.</w:t>
       </w:r>
     </w:p>
     <w:p>
@@ -2809,7 +2987,27 @@
           <w:sz w:val="22"/>
           <w:szCs w:val="22"/>
         </w:rPr>
-        <w:t>functionality of the digital technologies outcome</w:t>
+        <w:t xml:space="preserve">functionality of the digital </w:t>
+      </w:r>
+      <w:proofErr w:type="gramStart"/>
+      <w:r>
+        <w:rPr>
+          <w:rFonts w:ascii="Arial" w:eastAsia="Arial" w:hAnsi="Arial" w:cs="Arial"/>
+          <w:color w:val="000000"/>
+          <w:sz w:val="22"/>
+          <w:szCs w:val="22"/>
+        </w:rPr>
+        <w:t>technologies</w:t>
+      </w:r>
+      <w:proofErr w:type="gramEnd"/>
+      <w:r>
+        <w:rPr>
+          <w:rFonts w:ascii="Arial" w:eastAsia="Arial" w:hAnsi="Arial" w:cs="Arial"/>
+          <w:color w:val="000000"/>
+          <w:sz w:val="22"/>
+          <w:szCs w:val="22"/>
+        </w:rPr>
+        <w:t xml:space="preserve"> outcome</w:t>
       </w:r>
     </w:p>
     <w:p>
@@ -3933,37 +4131,103 @@
           <w:sz w:val="22"/>
           <w:szCs w:val="22"/>
         </w:rPr>
-        <w:t>NOTE 1: It is not a requirement that you utilise all of these techniques and tools. It is up to you what you use. However, you must use at least one tool to manage your project and Justify it.</w:t>
-      </w:r>
-    </w:p>
-    <w:p>
-      <w:pPr>
-        <w:rPr>
-          <w:rFonts w:ascii="Arial" w:eastAsia="Arial" w:hAnsi="Arial" w:cs="Arial"/>
-          <w:color w:val="000000"/>
-          <w:sz w:val="22"/>
-          <w:szCs w:val="22"/>
-        </w:rPr>
-      </w:pPr>
-    </w:p>
-    <w:p>
-      <w:pPr>
-        <w:rPr>
-          <w:rFonts w:ascii="Arial" w:eastAsia="Arial" w:hAnsi="Arial" w:cs="Arial"/>
-          <w:color w:val="000000"/>
-          <w:sz w:val="22"/>
-          <w:szCs w:val="22"/>
-        </w:rPr>
-      </w:pPr>
-      <w:r>
-        <w:rPr>
-          <w:rFonts w:ascii="Arial" w:eastAsia="Arial" w:hAnsi="Arial" w:cs="Arial"/>
-          <w:b/>
-          <w:color w:val="000000"/>
-          <w:sz w:val="22"/>
-          <w:szCs w:val="22"/>
-        </w:rPr>
-        <w:t xml:space="preserve">NOTE 2: Check the usability of your Project Management Tool. Some tools offer you 30 days free, others restrict the number of cards/boards you can use. </w:t>
+        <w:t xml:space="preserve">NOTE 1: It is not a requirement that you utilise </w:t>
+      </w:r>
+      <w:proofErr w:type="gramStart"/>
+      <w:r>
+        <w:rPr>
+          <w:rFonts w:ascii="Arial" w:eastAsia="Arial" w:hAnsi="Arial" w:cs="Arial"/>
+          <w:b/>
+          <w:color w:val="000000"/>
+          <w:sz w:val="22"/>
+          <w:szCs w:val="22"/>
+        </w:rPr>
+        <w:t>all of</w:t>
+      </w:r>
+      <w:proofErr w:type="gramEnd"/>
+      <w:r>
+        <w:rPr>
+          <w:rFonts w:ascii="Arial" w:eastAsia="Arial" w:hAnsi="Arial" w:cs="Arial"/>
+          <w:b/>
+          <w:color w:val="000000"/>
+          <w:sz w:val="22"/>
+          <w:szCs w:val="22"/>
+        </w:rPr>
+        <w:t xml:space="preserve"> these techniques and tools. It is up to you what you use. However, you must use at least one tool to manage your project and </w:t>
+      </w:r>
+      <w:proofErr w:type="gramStart"/>
+      <w:r>
+        <w:rPr>
+          <w:rFonts w:ascii="Arial" w:eastAsia="Arial" w:hAnsi="Arial" w:cs="Arial"/>
+          <w:b/>
+          <w:color w:val="000000"/>
+          <w:sz w:val="22"/>
+          <w:szCs w:val="22"/>
+        </w:rPr>
+        <w:t>Justify</w:t>
+      </w:r>
+      <w:proofErr w:type="gramEnd"/>
+      <w:r>
+        <w:rPr>
+          <w:rFonts w:ascii="Arial" w:eastAsia="Arial" w:hAnsi="Arial" w:cs="Arial"/>
+          <w:b/>
+          <w:color w:val="000000"/>
+          <w:sz w:val="22"/>
+          <w:szCs w:val="22"/>
+        </w:rPr>
+        <w:t xml:space="preserve"> it.</w:t>
+      </w:r>
+    </w:p>
+    <w:p>
+      <w:pPr>
+        <w:rPr>
+          <w:rFonts w:ascii="Arial" w:eastAsia="Arial" w:hAnsi="Arial" w:cs="Arial"/>
+          <w:color w:val="000000"/>
+          <w:sz w:val="22"/>
+          <w:szCs w:val="22"/>
+        </w:rPr>
+      </w:pPr>
+    </w:p>
+    <w:p>
+      <w:pPr>
+        <w:rPr>
+          <w:rFonts w:ascii="Arial" w:eastAsia="Arial" w:hAnsi="Arial" w:cs="Arial"/>
+          <w:color w:val="000000"/>
+          <w:sz w:val="22"/>
+          <w:szCs w:val="22"/>
+        </w:rPr>
+      </w:pPr>
+      <w:r>
+        <w:rPr>
+          <w:rFonts w:ascii="Arial" w:eastAsia="Arial" w:hAnsi="Arial" w:cs="Arial"/>
+          <w:b/>
+          <w:color w:val="000000"/>
+          <w:sz w:val="22"/>
+          <w:szCs w:val="22"/>
+        </w:rPr>
+        <w:t xml:space="preserve">NOTE 2: Check the usability of your Project Management Tool. Some tools offer you 30 days </w:t>
+      </w:r>
+      <w:proofErr w:type="gramStart"/>
+      <w:r>
+        <w:rPr>
+          <w:rFonts w:ascii="Arial" w:eastAsia="Arial" w:hAnsi="Arial" w:cs="Arial"/>
+          <w:b/>
+          <w:color w:val="000000"/>
+          <w:sz w:val="22"/>
+          <w:szCs w:val="22"/>
+        </w:rPr>
+        <w:t>free,</w:t>
+      </w:r>
+      <w:proofErr w:type="gramEnd"/>
+      <w:r>
+        <w:rPr>
+          <w:rFonts w:ascii="Arial" w:eastAsia="Arial" w:hAnsi="Arial" w:cs="Arial"/>
+          <w:b/>
+          <w:color w:val="000000"/>
+          <w:sz w:val="22"/>
+          <w:szCs w:val="22"/>
+        </w:rPr>
+        <w:t xml:space="preserve"> others restrict the number of cards/boards you can use. </w:t>
       </w:r>
     </w:p>
     <w:p>
@@ -4280,7 +4544,27 @@
           <w:sz w:val="22"/>
           <w:szCs w:val="22"/>
         </w:rPr>
-        <w:t xml:space="preserve">Teams, Microsoft Tasks, Microsoft ToDo, Fleep, Monday.com. These can be used to showcase your development for feedback from end users. Google Forms can be used to gather feedback, or a questionnaire created in other software such as Microsoft Word. Choosing the right collaborative tool is important for sharing your development with end users and collecting feedback. Slack, for example, can be integrated with Google Forms. </w:t>
+        <w:t xml:space="preserve">Teams, Microsoft Tasks, Microsoft </w:t>
+      </w:r>
+      <w:proofErr w:type="spellStart"/>
+      <w:r>
+        <w:rPr>
+          <w:rFonts w:ascii="Arial" w:eastAsia="Arial" w:hAnsi="Arial" w:cs="Arial"/>
+          <w:color w:val="000000"/>
+          <w:sz w:val="22"/>
+          <w:szCs w:val="22"/>
+        </w:rPr>
+        <w:t>ToDo</w:t>
+      </w:r>
+      <w:proofErr w:type="spellEnd"/>
+      <w:r>
+        <w:rPr>
+          <w:rFonts w:ascii="Arial" w:eastAsia="Arial" w:hAnsi="Arial" w:cs="Arial"/>
+          <w:color w:val="000000"/>
+          <w:sz w:val="22"/>
+          <w:szCs w:val="22"/>
+        </w:rPr>
+        <w:t xml:space="preserve">, Fleep, Monday.com. These can be used to showcase your development for feedback from end users. Google Forms can be used to gather feedback, or a questionnaire created in other software such as Microsoft Word. Choosing the right collaborative tool is important for sharing your development with end users and collecting feedback. Slack, for example, can be integrated with Google Forms. </w:t>
       </w:r>
     </w:p>
     <w:p>
@@ -4577,7 +4861,27 @@
           <w:sz w:val="24"/>
           <w:szCs w:val="24"/>
         </w:rPr>
-        <w:t xml:space="preserve">How has the information you have gathered from the planning, trialling and testing of components lead to the creation of your final outcome? </w:t>
+        <w:t xml:space="preserve">How has the information you have gathered from the planning, trialling and testing of components lead to the creation of your </w:t>
+      </w:r>
+      <w:proofErr w:type="gramStart"/>
+      <w:r>
+        <w:rPr>
+          <w:rFonts w:ascii="Arial" w:eastAsia="Arial" w:hAnsi="Arial" w:cs="Arial"/>
+          <w:color w:val="000000"/>
+          <w:sz w:val="24"/>
+          <w:szCs w:val="24"/>
+        </w:rPr>
+        <w:t>final outcome</w:t>
+      </w:r>
+      <w:proofErr w:type="gramEnd"/>
+      <w:r>
+        <w:rPr>
+          <w:rFonts w:ascii="Arial" w:eastAsia="Arial" w:hAnsi="Arial" w:cs="Arial"/>
+          <w:color w:val="000000"/>
+          <w:sz w:val="24"/>
+          <w:szCs w:val="24"/>
+        </w:rPr>
+        <w:t xml:space="preserve">? </w:t>
       </w:r>
     </w:p>
     <w:p>
@@ -4608,7 +4912,27 @@
           <w:sz w:val="24"/>
           <w:szCs w:val="24"/>
         </w:rPr>
-        <w:t xml:space="preserve">How have you addressed your relevant implications in your final outcome? </w:t>
+        <w:t xml:space="preserve">How have you addressed your relevant implications in your </w:t>
+      </w:r>
+      <w:proofErr w:type="gramStart"/>
+      <w:r>
+        <w:rPr>
+          <w:rFonts w:ascii="Arial" w:eastAsia="Arial" w:hAnsi="Arial" w:cs="Arial"/>
+          <w:color w:val="000000"/>
+          <w:sz w:val="24"/>
+          <w:szCs w:val="24"/>
+        </w:rPr>
+        <w:t>final outcome</w:t>
+      </w:r>
+      <w:proofErr w:type="gramEnd"/>
+      <w:r>
+        <w:rPr>
+          <w:rFonts w:ascii="Arial" w:eastAsia="Arial" w:hAnsi="Arial" w:cs="Arial"/>
+          <w:color w:val="000000"/>
+          <w:sz w:val="24"/>
+          <w:szCs w:val="24"/>
+        </w:rPr>
+        <w:t xml:space="preserve">? </w:t>
       </w:r>
     </w:p>
     <w:p>
@@ -4657,7 +4981,25 @@
           <w:i/>
           <w:iCs/>
         </w:rPr>
-        <w:t>. Note that where it says (Add answer here) an answer is required. In order to receive an achieved in this project all questions must be answered at a reasonable level (more than just one sentence).</w:t>
+        <w:t xml:space="preserve">. Note that where it says (Add answer here) an answer is required. </w:t>
+      </w:r>
+      <w:proofErr w:type="gramStart"/>
+      <w:r>
+        <w:rPr>
+          <w:rFonts w:ascii="Arial" w:eastAsia="Arial" w:hAnsi="Arial" w:cs="Arial"/>
+          <w:i/>
+          <w:iCs/>
+        </w:rPr>
+        <w:t>In order to</w:t>
+      </w:r>
+      <w:proofErr w:type="gramEnd"/>
+      <w:r>
+        <w:rPr>
+          <w:rFonts w:ascii="Arial" w:eastAsia="Arial" w:hAnsi="Arial" w:cs="Arial"/>
+          <w:i/>
+          <w:iCs/>
+        </w:rPr>
+        <w:t xml:space="preserve"> receive an achieved in this project all questions must be answered at a reasonable level (more than just one sentence).</w:t>
       </w:r>
     </w:p>
     <w:p>
@@ -5905,9 +6247,9 @@
         <w:tblLook w:val="04A0" w:firstRow="1" w:lastRow="0" w:firstColumn="1" w:lastColumn="0" w:noHBand="0" w:noVBand="1"/>
       </w:tblPr>
       <w:tblGrid>
-        <w:gridCol w:w="1424"/>
-        <w:gridCol w:w="5496"/>
-        <w:gridCol w:w="2096"/>
+        <w:gridCol w:w="1062"/>
+        <w:gridCol w:w="6566"/>
+        <w:gridCol w:w="1388"/>
       </w:tblGrid>
       <w:tr>
         <w:tc>
@@ -5944,7 +6286,7 @@
       <w:tr>
         <w:tc>
           <w:tcPr>
-            <w:tcW w:w="1578" w:type="dxa"/>
+            <w:tcW w:w="1062" w:type="dxa"/>
           </w:tcPr>
           <w:p>
             <w:pPr>
@@ -5968,7 +6310,7 @@
         </w:tc>
         <w:tc>
           <w:tcPr>
-            <w:tcW w:w="260" w:type="dxa"/>
+            <w:tcW w:w="6566" w:type="dxa"/>
           </w:tcPr>
           <w:p>
             <w:pPr>
@@ -5992,7 +6334,7 @@
         </w:tc>
         <w:tc>
           <w:tcPr>
-            <w:tcW w:w="7178" w:type="dxa"/>
+            <w:tcW w:w="1388" w:type="dxa"/>
           </w:tcPr>
           <w:p>
             <w:pPr>
@@ -6018,7 +6360,7 @@
       <w:tr>
         <w:tc>
           <w:tcPr>
-            <w:tcW w:w="1578" w:type="dxa"/>
+            <w:tcW w:w="1062" w:type="dxa"/>
           </w:tcPr>
           <w:p>
             <w:pPr>
@@ -6042,7 +6384,7 @@
         </w:tc>
         <w:tc>
           <w:tcPr>
-            <w:tcW w:w="260" w:type="dxa"/>
+            <w:tcW w:w="6566" w:type="dxa"/>
           </w:tcPr>
           <w:p>
             <w:pPr>
@@ -6102,7 +6444,7 @@
         </w:tc>
         <w:tc>
           <w:tcPr>
-            <w:tcW w:w="7178" w:type="dxa"/>
+            <w:tcW w:w="1388" w:type="dxa"/>
           </w:tcPr>
           <w:p>
             <w:pPr>
@@ -6267,7 +6609,7 @@
       <w:tr>
         <w:tc>
           <w:tcPr>
-            <w:tcW w:w="1578" w:type="dxa"/>
+            <w:tcW w:w="1062" w:type="dxa"/>
           </w:tcPr>
           <w:p>
             <w:pPr>
@@ -6291,7 +6633,7 @@
         </w:tc>
         <w:tc>
           <w:tcPr>
-            <w:tcW w:w="260" w:type="dxa"/>
+            <w:tcW w:w="6566" w:type="dxa"/>
           </w:tcPr>
           <w:p>
             <w:pPr>
@@ -6350,7 +6692,7 @@
         </w:tc>
         <w:tc>
           <w:tcPr>
-            <w:tcW w:w="7178" w:type="dxa"/>
+            <w:tcW w:w="1388" w:type="dxa"/>
           </w:tcPr>
           <w:p>
             <w:pPr>
@@ -6426,7 +6768,7 @@
       <w:tr>
         <w:tc>
           <w:tcPr>
-            <w:tcW w:w="1578" w:type="dxa"/>
+            <w:tcW w:w="1062" w:type="dxa"/>
           </w:tcPr>
           <w:p>
             <w:pPr>
@@ -6444,13 +6786,14 @@
                 <w:sz w:val="24"/>
                 <w:szCs w:val="24"/>
               </w:rPr>
+              <w:lastRenderedPageBreak/>
               <w:t>13/05/2025</w:t>
             </w:r>
           </w:p>
         </w:tc>
         <w:tc>
           <w:tcPr>
-            <w:tcW w:w="260" w:type="dxa"/>
+            <w:tcW w:w="6566" w:type="dxa"/>
           </w:tcPr>
           <w:p>
             <w:pPr>
@@ -6533,7 +6876,6 @@
                 <w:sz w:val="24"/>
                 <w:szCs w:val="24"/>
               </w:rPr>
-              <w:lastRenderedPageBreak/>
               <w:drawing>
                 <wp:inline distT="0" distB="0" distL="0" distR="0" wp14:anchorId="381B1412" wp14:editId="5ACD04AB">
                   <wp:extent cx="2566891" cy="1444409"/>
@@ -6682,7 +7024,7 @@
         </w:tc>
         <w:tc>
           <w:tcPr>
-            <w:tcW w:w="7178" w:type="dxa"/>
+            <w:tcW w:w="1388" w:type="dxa"/>
           </w:tcPr>
           <w:p>
             <w:pPr>
@@ -6700,7 +7042,6 @@
                 <w:sz w:val="24"/>
                 <w:szCs w:val="24"/>
               </w:rPr>
-              <w:lastRenderedPageBreak/>
               <w:t>Added onto the composition table</w:t>
             </w:r>
           </w:p>
@@ -6765,7 +7106,7 @@
       <w:tr>
         <w:tc>
           <w:tcPr>
-            <w:tcW w:w="1578" w:type="dxa"/>
+            <w:tcW w:w="1062" w:type="dxa"/>
           </w:tcPr>
           <w:p>
             <w:pPr>
@@ -6789,7 +7130,7 @@
         </w:tc>
         <w:tc>
           <w:tcPr>
-            <w:tcW w:w="260" w:type="dxa"/>
+            <w:tcW w:w="6566" w:type="dxa"/>
           </w:tcPr>
           <w:p>
             <w:pPr>
@@ -6923,7 +7264,7 @@
         </w:tc>
         <w:tc>
           <w:tcPr>
-            <w:tcW w:w="7178" w:type="dxa"/>
+            <w:tcW w:w="1388" w:type="dxa"/>
           </w:tcPr>
           <w:p>
             <w:pPr>
@@ -6990,7 +7331,27 @@
                 <w:sz w:val="24"/>
                 <w:szCs w:val="24"/>
               </w:rPr>
-              <w:t>Setup Github version control.</w:t>
+              <w:t xml:space="preserve">Setup </w:t>
+            </w:r>
+            <w:proofErr w:type="spellStart"/>
+            <w:r>
+              <w:rPr>
+                <w:rFonts w:ascii="Arial" w:eastAsia="Arial" w:hAnsi="Arial" w:cs="Arial"/>
+                <w:color w:val="000000"/>
+                <w:sz w:val="24"/>
+                <w:szCs w:val="24"/>
+              </w:rPr>
+              <w:t>Github</w:t>
+            </w:r>
+            <w:proofErr w:type="spellEnd"/>
+            <w:r>
+              <w:rPr>
+                <w:rFonts w:ascii="Arial" w:eastAsia="Arial" w:hAnsi="Arial" w:cs="Arial"/>
+                <w:color w:val="000000"/>
+                <w:sz w:val="24"/>
+                <w:szCs w:val="24"/>
+              </w:rPr>
+              <w:t xml:space="preserve"> version control.</w:t>
             </w:r>
           </w:p>
           <w:p>
@@ -7152,6 +7513,1537 @@
               </w:rPr>
             </w:pPr>
           </w:p>
+          <w:p>
+            <w:pPr>
+              <w:rPr>
+                <w:rFonts w:ascii="Arial" w:eastAsia="Arial" w:hAnsi="Arial" w:cs="Arial"/>
+                <w:color w:val="000000"/>
+                <w:sz w:val="24"/>
+                <w:szCs w:val="24"/>
+              </w:rPr>
+            </w:pPr>
+          </w:p>
+        </w:tc>
+      </w:tr>
+      <w:tr>
+        <w:tc>
+          <w:tcPr>
+            <w:tcW w:w="1062" w:type="dxa"/>
+          </w:tcPr>
+          <w:p>
+            <w:pPr>
+              <w:rPr>
+                <w:rFonts w:ascii="Arial" w:eastAsia="Arial" w:hAnsi="Arial" w:cs="Arial"/>
+                <w:color w:val="000000"/>
+                <w:sz w:val="24"/>
+                <w:szCs w:val="24"/>
+              </w:rPr>
+            </w:pPr>
+            <w:r>
+              <w:rPr>
+                <w:rFonts w:ascii="Arial" w:eastAsia="Arial" w:hAnsi="Arial" w:cs="Arial"/>
+                <w:color w:val="000000"/>
+                <w:sz w:val="24"/>
+                <w:szCs w:val="24"/>
+              </w:rPr>
+              <w:lastRenderedPageBreak/>
+              <w:t>25/05/25</w:t>
+            </w:r>
+          </w:p>
+        </w:tc>
+        <w:tc>
+          <w:tcPr>
+            <w:tcW w:w="6566" w:type="dxa"/>
+          </w:tcPr>
+          <w:p>
+            <w:pPr>
+              <w:rPr>
+                <w:rFonts w:ascii="Arial" w:eastAsia="Arial" w:hAnsi="Arial" w:cs="Arial"/>
+                <w:b/>
+                <w:bCs/>
+                <w:noProof/>
+                <w:color w:val="000000"/>
+                <w:sz w:val="24"/>
+                <w:szCs w:val="24"/>
+              </w:rPr>
+            </w:pPr>
+            <w:r>
+              <w:rPr>
+                <w:rFonts w:ascii="Arial" w:eastAsia="Arial" w:hAnsi="Arial" w:cs="Arial"/>
+                <w:b/>
+                <w:bCs/>
+                <w:noProof/>
+                <w:color w:val="000000"/>
+                <w:sz w:val="24"/>
+                <w:szCs w:val="24"/>
+              </w:rPr>
+              <w:drawing>
+                <wp:inline distT="0" distB="0" distL="0" distR="0" wp14:anchorId="3241ED04" wp14:editId="262E8F37">
+                  <wp:extent cx="5731510" cy="2021205"/>
+                  <wp:effectExtent l="0" t="0" r="2540" b="0"/>
+                  <wp:docPr id="104692910" name="Picture 1"/>
+                  <wp:cNvGraphicFramePr>
+                    <a:graphicFrameLocks xmlns:a="http://schemas.openxmlformats.org/drawingml/2006/main" noChangeAspect="1"/>
+                  </wp:cNvGraphicFramePr>
+                  <a:graphic xmlns:a="http://schemas.openxmlformats.org/drawingml/2006/main">
+                    <a:graphicData uri="http://schemas.openxmlformats.org/drawingml/2006/picture">
+                      <pic:pic xmlns:pic="http://schemas.openxmlformats.org/drawingml/2006/picture">
+                        <pic:nvPicPr>
+                          <pic:cNvPr id="104692910" name=""/>
+                          <pic:cNvPicPr/>
+                        </pic:nvPicPr>
+                        <pic:blipFill>
+                          <a:blip r:embed="rId18"/>
+                          <a:stretch>
+                            <a:fillRect/>
+                          </a:stretch>
+                        </pic:blipFill>
+                        <pic:spPr>
+                          <a:xfrm>
+                            <a:off x="0" y="0"/>
+                            <a:ext cx="5731510" cy="2021205"/>
+                          </a:xfrm>
+                          <a:prstGeom prst="rect">
+                            <a:avLst/>
+                          </a:prstGeom>
+                        </pic:spPr>
+                      </pic:pic>
+                    </a:graphicData>
+                  </a:graphic>
+                </wp:inline>
+              </w:drawing>
+            </w:r>
+          </w:p>
+        </w:tc>
+        <w:tc>
+          <w:tcPr>
+            <w:tcW w:w="1388" w:type="dxa"/>
+          </w:tcPr>
+          <w:p>
+            <w:pPr>
+              <w:rPr>
+                <w:rFonts w:ascii="Arial" w:eastAsia="Arial" w:hAnsi="Arial" w:cs="Arial"/>
+                <w:color w:val="000000"/>
+                <w:sz w:val="24"/>
+                <w:szCs w:val="24"/>
+              </w:rPr>
+            </w:pPr>
+            <w:r>
+              <w:rPr>
+                <w:rFonts w:ascii="Arial" w:eastAsia="Arial" w:hAnsi="Arial" w:cs="Arial"/>
+                <w:color w:val="000000"/>
+                <w:sz w:val="24"/>
+                <w:szCs w:val="24"/>
+              </w:rPr>
+              <w:t>Made simple layout and trialled different elements/</w:t>
+            </w:r>
+          </w:p>
+        </w:tc>
+      </w:tr>
+      <w:tr>
+        <w:tc>
+          <w:tcPr>
+            <w:tcW w:w="1062" w:type="dxa"/>
+          </w:tcPr>
+          <w:p>
+            <w:pPr>
+              <w:rPr>
+                <w:rFonts w:ascii="Arial" w:eastAsia="Arial" w:hAnsi="Arial" w:cs="Arial"/>
+                <w:color w:val="000000"/>
+                <w:sz w:val="24"/>
+                <w:szCs w:val="24"/>
+              </w:rPr>
+            </w:pPr>
+            <w:r>
+              <w:rPr>
+                <w:rFonts w:ascii="Arial" w:eastAsia="Arial" w:hAnsi="Arial" w:cs="Arial"/>
+                <w:color w:val="000000"/>
+                <w:sz w:val="24"/>
+                <w:szCs w:val="24"/>
+              </w:rPr>
+              <w:t>30/05/25</w:t>
+            </w:r>
+          </w:p>
+        </w:tc>
+        <w:tc>
+          <w:tcPr>
+            <w:tcW w:w="6566" w:type="dxa"/>
+          </w:tcPr>
+          <w:p>
+            <w:pPr>
+              <w:rPr>
+                <w:rFonts w:ascii="Arial" w:eastAsia="Arial" w:hAnsi="Arial" w:cs="Arial"/>
+                <w:b/>
+                <w:bCs/>
+                <w:noProof/>
+                <w:color w:val="000000"/>
+                <w:sz w:val="24"/>
+                <w:szCs w:val="24"/>
+              </w:rPr>
+            </w:pPr>
+            <w:r>
+              <w:rPr>
+                <w:rFonts w:ascii="Arial" w:eastAsia="Arial" w:hAnsi="Arial" w:cs="Arial"/>
+                <w:b/>
+                <w:bCs/>
+                <w:noProof/>
+                <w:color w:val="000000"/>
+                <w:sz w:val="24"/>
+                <w:szCs w:val="24"/>
+              </w:rPr>
+              <w:drawing>
+                <wp:inline distT="0" distB="0" distL="0" distR="0" wp14:anchorId="1B4DC34D" wp14:editId="114A1906">
+                  <wp:extent cx="2333951" cy="990738"/>
+                  <wp:effectExtent l="0" t="0" r="9525" b="0"/>
+                  <wp:docPr id="811746654" name="Picture 1"/>
+                  <wp:cNvGraphicFramePr>
+                    <a:graphicFrameLocks xmlns:a="http://schemas.openxmlformats.org/drawingml/2006/main" noChangeAspect="1"/>
+                  </wp:cNvGraphicFramePr>
+                  <a:graphic xmlns:a="http://schemas.openxmlformats.org/drawingml/2006/main">
+                    <a:graphicData uri="http://schemas.openxmlformats.org/drawingml/2006/picture">
+                      <pic:pic xmlns:pic="http://schemas.openxmlformats.org/drawingml/2006/picture">
+                        <pic:nvPicPr>
+                          <pic:cNvPr id="811746654" name=""/>
+                          <pic:cNvPicPr/>
+                        </pic:nvPicPr>
+                        <pic:blipFill>
+                          <a:blip r:embed="rId19"/>
+                          <a:stretch>
+                            <a:fillRect/>
+                          </a:stretch>
+                        </pic:blipFill>
+                        <pic:spPr>
+                          <a:xfrm>
+                            <a:off x="0" y="0"/>
+                            <a:ext cx="2333951" cy="990738"/>
+                          </a:xfrm>
+                          <a:prstGeom prst="rect">
+                            <a:avLst/>
+                          </a:prstGeom>
+                        </pic:spPr>
+                      </pic:pic>
+                    </a:graphicData>
+                  </a:graphic>
+                </wp:inline>
+              </w:drawing>
+            </w:r>
+          </w:p>
+        </w:tc>
+        <w:tc>
+          <w:tcPr>
+            <w:tcW w:w="1388" w:type="dxa"/>
+          </w:tcPr>
+          <w:p>
+            <w:pPr>
+              <w:rPr>
+                <w:rFonts w:ascii="Arial" w:eastAsia="Arial" w:hAnsi="Arial" w:cs="Arial"/>
+                <w:color w:val="000000"/>
+                <w:sz w:val="24"/>
+                <w:szCs w:val="24"/>
+              </w:rPr>
+            </w:pPr>
+            <w:r>
+              <w:rPr>
+                <w:rFonts w:ascii="Arial" w:eastAsia="Arial" w:hAnsi="Arial" w:cs="Arial"/>
+                <w:color w:val="000000"/>
+                <w:sz w:val="24"/>
+                <w:szCs w:val="24"/>
+              </w:rPr>
+              <w:t>Added the title element.</w:t>
+            </w:r>
+          </w:p>
+        </w:tc>
+      </w:tr>
+      <w:tr>
+        <w:tc>
+          <w:tcPr>
+            <w:tcW w:w="1062" w:type="dxa"/>
+          </w:tcPr>
+          <w:p>
+            <w:pPr>
+              <w:rPr>
+                <w:rFonts w:ascii="Arial" w:eastAsia="Arial" w:hAnsi="Arial" w:cs="Arial"/>
+                <w:color w:val="000000"/>
+                <w:sz w:val="24"/>
+                <w:szCs w:val="24"/>
+              </w:rPr>
+            </w:pPr>
+            <w:r>
+              <w:rPr>
+                <w:rFonts w:ascii="Arial" w:eastAsia="Arial" w:hAnsi="Arial" w:cs="Arial"/>
+                <w:color w:val="000000"/>
+                <w:sz w:val="24"/>
+                <w:szCs w:val="24"/>
+              </w:rPr>
+              <w:t>01/06/25</w:t>
+            </w:r>
+          </w:p>
+        </w:tc>
+        <w:tc>
+          <w:tcPr>
+            <w:tcW w:w="6566" w:type="dxa"/>
+          </w:tcPr>
+          <w:p>
+            <w:pPr>
+              <w:rPr>
+                <w:rFonts w:ascii="Arial" w:eastAsia="Arial" w:hAnsi="Arial" w:cs="Arial"/>
+                <w:b/>
+                <w:bCs/>
+                <w:noProof/>
+                <w:color w:val="000000"/>
+                <w:sz w:val="24"/>
+                <w:szCs w:val="24"/>
+              </w:rPr>
+            </w:pPr>
+            <w:r>
+              <w:rPr>
+                <w:rFonts w:ascii="Arial" w:eastAsia="Arial" w:hAnsi="Arial" w:cs="Arial"/>
+                <w:b/>
+                <w:bCs/>
+                <w:noProof/>
+                <w:color w:val="000000"/>
+                <w:sz w:val="24"/>
+                <w:szCs w:val="24"/>
+              </w:rPr>
+              <w:drawing>
+                <wp:inline distT="0" distB="0" distL="0" distR="0" wp14:anchorId="64BD5D1E" wp14:editId="7CC6C8D1">
+                  <wp:extent cx="4397911" cy="942340"/>
+                  <wp:effectExtent l="0" t="0" r="3175" b="0"/>
+                  <wp:docPr id="894861052" name="Picture 1"/>
+                  <wp:cNvGraphicFramePr>
+                    <a:graphicFrameLocks xmlns:a="http://schemas.openxmlformats.org/drawingml/2006/main" noChangeAspect="1"/>
+                  </wp:cNvGraphicFramePr>
+                  <a:graphic xmlns:a="http://schemas.openxmlformats.org/drawingml/2006/main">
+                    <a:graphicData uri="http://schemas.openxmlformats.org/drawingml/2006/picture">
+                      <pic:pic xmlns:pic="http://schemas.openxmlformats.org/drawingml/2006/picture">
+                        <pic:nvPicPr>
+                          <pic:cNvPr id="894861052" name=""/>
+                          <pic:cNvPicPr/>
+                        </pic:nvPicPr>
+                        <pic:blipFill>
+                          <a:blip r:embed="rId20"/>
+                          <a:stretch>
+                            <a:fillRect/>
+                          </a:stretch>
+                        </pic:blipFill>
+                        <pic:spPr>
+                          <a:xfrm>
+                            <a:off x="0" y="0"/>
+                            <a:ext cx="4405399" cy="943944"/>
+                          </a:xfrm>
+                          <a:prstGeom prst="rect">
+                            <a:avLst/>
+                          </a:prstGeom>
+                        </pic:spPr>
+                      </pic:pic>
+                    </a:graphicData>
+                  </a:graphic>
+                </wp:inline>
+              </w:drawing>
+            </w:r>
+          </w:p>
+        </w:tc>
+        <w:tc>
+          <w:tcPr>
+            <w:tcW w:w="1388" w:type="dxa"/>
+          </w:tcPr>
+          <w:p>
+            <w:pPr>
+              <w:rPr>
+                <w:rFonts w:ascii="Arial" w:eastAsia="Arial" w:hAnsi="Arial" w:cs="Arial"/>
+                <w:color w:val="000000"/>
+                <w:sz w:val="24"/>
+                <w:szCs w:val="24"/>
+              </w:rPr>
+            </w:pPr>
+            <w:r>
+              <w:rPr>
+                <w:rFonts w:ascii="Arial" w:eastAsia="Arial" w:hAnsi="Arial" w:cs="Arial"/>
+                <w:color w:val="000000"/>
+                <w:sz w:val="24"/>
+                <w:szCs w:val="24"/>
+              </w:rPr>
+              <w:t xml:space="preserve">Added first name and last name fields. </w:t>
+            </w:r>
+          </w:p>
+        </w:tc>
+      </w:tr>
+      <w:tr>
+        <w:tc>
+          <w:tcPr>
+            <w:tcW w:w="1062" w:type="dxa"/>
+          </w:tcPr>
+          <w:p>
+            <w:pPr>
+              <w:rPr>
+                <w:rFonts w:ascii="Arial" w:eastAsia="Arial" w:hAnsi="Arial" w:cs="Arial"/>
+                <w:color w:val="000000"/>
+                <w:sz w:val="24"/>
+                <w:szCs w:val="24"/>
+              </w:rPr>
+            </w:pPr>
+            <w:r>
+              <w:rPr>
+                <w:rFonts w:ascii="Arial" w:eastAsia="Arial" w:hAnsi="Arial" w:cs="Arial"/>
+                <w:color w:val="000000"/>
+                <w:sz w:val="24"/>
+                <w:szCs w:val="24"/>
+              </w:rPr>
+              <w:lastRenderedPageBreak/>
+              <w:t>03/06/25</w:t>
+            </w:r>
+          </w:p>
+        </w:tc>
+        <w:tc>
+          <w:tcPr>
+            <w:tcW w:w="6566" w:type="dxa"/>
+          </w:tcPr>
+          <w:p>
+            <w:pPr>
+              <w:rPr>
+                <w:rFonts w:ascii="Arial" w:eastAsia="Arial" w:hAnsi="Arial" w:cs="Arial"/>
+                <w:b/>
+                <w:bCs/>
+                <w:noProof/>
+                <w:color w:val="000000"/>
+                <w:sz w:val="24"/>
+                <w:szCs w:val="24"/>
+              </w:rPr>
+            </w:pPr>
+            <w:r>
+              <w:rPr>
+                <w:rFonts w:ascii="Arial" w:eastAsia="Arial" w:hAnsi="Arial" w:cs="Arial"/>
+                <w:b/>
+                <w:bCs/>
+                <w:noProof/>
+                <w:color w:val="000000"/>
+                <w:sz w:val="24"/>
+                <w:szCs w:val="24"/>
+              </w:rPr>
+              <w:drawing>
+                <wp:inline distT="0" distB="0" distL="0" distR="0" wp14:anchorId="2FEC3D7F" wp14:editId="122D0B89">
+                  <wp:extent cx="3797036" cy="1645270"/>
+                  <wp:effectExtent l="0" t="0" r="0" b="0"/>
+                  <wp:docPr id="270541165" name="Picture 1"/>
+                  <wp:cNvGraphicFramePr>
+                    <a:graphicFrameLocks xmlns:a="http://schemas.openxmlformats.org/drawingml/2006/main" noChangeAspect="1"/>
+                  </wp:cNvGraphicFramePr>
+                  <a:graphic xmlns:a="http://schemas.openxmlformats.org/drawingml/2006/main">
+                    <a:graphicData uri="http://schemas.openxmlformats.org/drawingml/2006/picture">
+                      <pic:pic xmlns:pic="http://schemas.openxmlformats.org/drawingml/2006/picture">
+                        <pic:nvPicPr>
+                          <pic:cNvPr id="270541165" name=""/>
+                          <pic:cNvPicPr/>
+                        </pic:nvPicPr>
+                        <pic:blipFill>
+                          <a:blip r:embed="rId21"/>
+                          <a:stretch>
+                            <a:fillRect/>
+                          </a:stretch>
+                        </pic:blipFill>
+                        <pic:spPr>
+                          <a:xfrm>
+                            <a:off x="0" y="0"/>
+                            <a:ext cx="3811904" cy="1651712"/>
+                          </a:xfrm>
+                          <a:prstGeom prst="rect">
+                            <a:avLst/>
+                          </a:prstGeom>
+                        </pic:spPr>
+                      </pic:pic>
+                    </a:graphicData>
+                  </a:graphic>
+                </wp:inline>
+              </w:drawing>
+            </w:r>
+          </w:p>
+        </w:tc>
+        <w:tc>
+          <w:tcPr>
+            <w:tcW w:w="1388" w:type="dxa"/>
+          </w:tcPr>
+          <w:p>
+            <w:pPr>
+              <w:rPr>
+                <w:rFonts w:ascii="Arial" w:eastAsia="Arial" w:hAnsi="Arial" w:cs="Arial"/>
+                <w:color w:val="000000"/>
+                <w:sz w:val="24"/>
+                <w:szCs w:val="24"/>
+              </w:rPr>
+            </w:pPr>
+            <w:r>
+              <w:rPr>
+                <w:rFonts w:ascii="Arial" w:eastAsia="Arial" w:hAnsi="Arial" w:cs="Arial"/>
+                <w:color w:val="000000"/>
+                <w:sz w:val="24"/>
+                <w:szCs w:val="24"/>
+              </w:rPr>
+              <w:t>Started on item</w:t>
+            </w:r>
+            <w:r>
+              <w:rPr>
+                <w:rFonts w:ascii="Arial" w:eastAsia="Arial" w:hAnsi="Arial" w:cs="Arial"/>
+                <w:color w:val="000000"/>
+                <w:sz w:val="24"/>
+                <w:szCs w:val="24"/>
+              </w:rPr>
+              <w:t xml:space="preserve"> checkboxes.</w:t>
+            </w:r>
+          </w:p>
+        </w:tc>
+      </w:tr>
+      <w:tr>
+        <w:tc>
+          <w:tcPr>
+            <w:tcW w:w="1062" w:type="dxa"/>
+          </w:tcPr>
+          <w:p>
+            <w:pPr>
+              <w:rPr>
+                <w:rFonts w:ascii="Arial" w:eastAsia="Arial" w:hAnsi="Arial" w:cs="Arial"/>
+                <w:color w:val="000000"/>
+                <w:sz w:val="24"/>
+                <w:szCs w:val="24"/>
+              </w:rPr>
+            </w:pPr>
+            <w:r>
+              <w:rPr>
+                <w:rFonts w:ascii="Arial" w:eastAsia="Arial" w:hAnsi="Arial" w:cs="Arial"/>
+                <w:color w:val="000000"/>
+                <w:sz w:val="24"/>
+                <w:szCs w:val="24"/>
+              </w:rPr>
+              <w:t>05/06/25</w:t>
+            </w:r>
+          </w:p>
+        </w:tc>
+        <w:tc>
+          <w:tcPr>
+            <w:tcW w:w="6566" w:type="dxa"/>
+          </w:tcPr>
+          <w:p>
+            <w:pPr>
+              <w:rPr>
+                <w:rFonts w:ascii="Arial" w:eastAsia="Arial" w:hAnsi="Arial" w:cs="Arial"/>
+                <w:b/>
+                <w:bCs/>
+                <w:noProof/>
+                <w:color w:val="000000"/>
+                <w:sz w:val="24"/>
+                <w:szCs w:val="24"/>
+              </w:rPr>
+            </w:pPr>
+            <w:r>
+              <w:rPr>
+                <w:rFonts w:ascii="Arial" w:eastAsia="Arial" w:hAnsi="Arial" w:cs="Arial"/>
+                <w:b/>
+                <w:bCs/>
+                <w:noProof/>
+                <w:color w:val="000000"/>
+                <w:sz w:val="24"/>
+                <w:szCs w:val="24"/>
+              </w:rPr>
+              <w:drawing>
+                <wp:inline distT="0" distB="0" distL="0" distR="0" wp14:anchorId="38947249" wp14:editId="0FF44162">
+                  <wp:extent cx="3973211" cy="1851025"/>
+                  <wp:effectExtent l="0" t="0" r="8255" b="0"/>
+                  <wp:docPr id="822476431" name="Picture 1"/>
+                  <wp:cNvGraphicFramePr>
+                    <a:graphicFrameLocks xmlns:a="http://schemas.openxmlformats.org/drawingml/2006/main" noChangeAspect="1"/>
+                  </wp:cNvGraphicFramePr>
+                  <a:graphic xmlns:a="http://schemas.openxmlformats.org/drawingml/2006/main">
+                    <a:graphicData uri="http://schemas.openxmlformats.org/drawingml/2006/picture">
+                      <pic:pic xmlns:pic="http://schemas.openxmlformats.org/drawingml/2006/picture">
+                        <pic:nvPicPr>
+                          <pic:cNvPr id="822476431" name=""/>
+                          <pic:cNvPicPr/>
+                        </pic:nvPicPr>
+                        <pic:blipFill>
+                          <a:blip r:embed="rId22"/>
+                          <a:stretch>
+                            <a:fillRect/>
+                          </a:stretch>
+                        </pic:blipFill>
+                        <pic:spPr>
+                          <a:xfrm>
+                            <a:off x="0" y="0"/>
+                            <a:ext cx="3974283" cy="1851524"/>
+                          </a:xfrm>
+                          <a:prstGeom prst="rect">
+                            <a:avLst/>
+                          </a:prstGeom>
+                        </pic:spPr>
+                      </pic:pic>
+                    </a:graphicData>
+                  </a:graphic>
+                </wp:inline>
+              </w:drawing>
+            </w:r>
+          </w:p>
+        </w:tc>
+        <w:tc>
+          <w:tcPr>
+            <w:tcW w:w="1388" w:type="dxa"/>
+          </w:tcPr>
+          <w:p>
+            <w:pPr>
+              <w:rPr>
+                <w:rFonts w:ascii="Arial" w:eastAsia="Arial" w:hAnsi="Arial" w:cs="Arial"/>
+                <w:color w:val="000000"/>
+                <w:sz w:val="24"/>
+                <w:szCs w:val="24"/>
+              </w:rPr>
+            </w:pPr>
+            <w:r>
+              <w:rPr>
+                <w:rFonts w:ascii="Arial" w:eastAsia="Arial" w:hAnsi="Arial" w:cs="Arial"/>
+                <w:color w:val="000000"/>
+                <w:sz w:val="24"/>
+                <w:szCs w:val="24"/>
+              </w:rPr>
+              <w:t>Added all the items.</w:t>
+            </w:r>
+          </w:p>
+        </w:tc>
+      </w:tr>
+      <w:tr>
+        <w:trPr>
+          <w:trHeight w:val="1132"/>
+        </w:trPr>
+        <w:tc>
+          <w:tcPr>
+            <w:tcW w:w="1062" w:type="dxa"/>
+          </w:tcPr>
+          <w:p>
+            <w:pPr>
+              <w:rPr>
+                <w:rFonts w:ascii="Arial" w:eastAsia="Arial" w:hAnsi="Arial" w:cs="Arial"/>
+                <w:color w:val="000000"/>
+                <w:sz w:val="24"/>
+                <w:szCs w:val="24"/>
+              </w:rPr>
+            </w:pPr>
+            <w:r>
+              <w:rPr>
+                <w:rFonts w:ascii="Arial" w:eastAsia="Arial" w:hAnsi="Arial" w:cs="Arial"/>
+                <w:color w:val="000000"/>
+                <w:sz w:val="24"/>
+                <w:szCs w:val="24"/>
+              </w:rPr>
+              <w:t>0</w:t>
+            </w:r>
+            <w:r>
+              <w:rPr>
+                <w:rFonts w:ascii="Arial" w:eastAsia="Arial" w:hAnsi="Arial" w:cs="Arial"/>
+                <w:color w:val="000000"/>
+                <w:sz w:val="24"/>
+                <w:szCs w:val="24"/>
+              </w:rPr>
+              <w:t>6</w:t>
+            </w:r>
+            <w:r>
+              <w:rPr>
+                <w:rFonts w:ascii="Arial" w:eastAsia="Arial" w:hAnsi="Arial" w:cs="Arial"/>
+                <w:color w:val="000000"/>
+                <w:sz w:val="24"/>
+                <w:szCs w:val="24"/>
+              </w:rPr>
+              <w:t>/06/25</w:t>
+            </w:r>
+          </w:p>
+          <w:p>
+            <w:pPr>
+              <w:rPr>
+                <w:rFonts w:ascii="Arial" w:eastAsia="Arial" w:hAnsi="Arial" w:cs="Arial"/>
+                <w:color w:val="000000"/>
+                <w:sz w:val="24"/>
+                <w:szCs w:val="24"/>
+              </w:rPr>
+            </w:pPr>
+          </w:p>
+          <w:p>
+            <w:pPr>
+              <w:rPr>
+                <w:rFonts w:ascii="Arial" w:eastAsia="Arial" w:hAnsi="Arial" w:cs="Arial"/>
+                <w:color w:val="000000"/>
+                <w:sz w:val="24"/>
+                <w:szCs w:val="24"/>
+              </w:rPr>
+            </w:pPr>
+            <w:r>
+              <w:rPr>
+                <w:rFonts w:ascii="Arial" w:eastAsia="Arial" w:hAnsi="Arial" w:cs="Arial"/>
+                <w:color w:val="000000"/>
+                <w:sz w:val="24"/>
+                <w:szCs w:val="24"/>
+              </w:rPr>
+              <w:t>To</w:t>
+            </w:r>
+          </w:p>
+          <w:p>
+            <w:pPr>
+              <w:rPr>
+                <w:rFonts w:ascii="Arial" w:eastAsia="Arial" w:hAnsi="Arial" w:cs="Arial"/>
+                <w:color w:val="000000"/>
+                <w:sz w:val="24"/>
+                <w:szCs w:val="24"/>
+              </w:rPr>
+            </w:pPr>
+          </w:p>
+          <w:p>
+            <w:pPr>
+              <w:rPr>
+                <w:rFonts w:ascii="Arial" w:eastAsia="Arial" w:hAnsi="Arial" w:cs="Arial"/>
+                <w:color w:val="000000"/>
+                <w:sz w:val="24"/>
+                <w:szCs w:val="24"/>
+              </w:rPr>
+            </w:pPr>
+            <w:r>
+              <w:rPr>
+                <w:rFonts w:ascii="Arial" w:eastAsia="Arial" w:hAnsi="Arial" w:cs="Arial"/>
+                <w:color w:val="000000"/>
+                <w:sz w:val="24"/>
+                <w:szCs w:val="24"/>
+              </w:rPr>
+              <w:t>21/06/25</w:t>
+            </w:r>
+          </w:p>
+        </w:tc>
+        <w:tc>
+          <w:tcPr>
+            <w:tcW w:w="6566" w:type="dxa"/>
+          </w:tcPr>
+          <w:p>
+            <w:pPr>
+              <w:rPr>
+                <w:rFonts w:ascii="Arial" w:eastAsia="Arial" w:hAnsi="Arial" w:cs="Arial"/>
+                <w:color w:val="000000"/>
+                <w:sz w:val="24"/>
+                <w:szCs w:val="24"/>
+              </w:rPr>
+            </w:pPr>
+            <w:r>
+              <w:rPr>
+                <w:rFonts w:ascii="Arial" w:eastAsia="Arial" w:hAnsi="Arial" w:cs="Arial"/>
+                <w:color w:val="000000"/>
+                <w:sz w:val="24"/>
+                <w:szCs w:val="24"/>
+              </w:rPr>
+              <w:t>Make the program use Object orientation.</w:t>
+            </w:r>
+          </w:p>
+          <w:p>
+            <w:pPr>
+              <w:rPr>
+                <w:rFonts w:ascii="Arial" w:eastAsia="Arial" w:hAnsi="Arial" w:cs="Arial"/>
+                <w:color w:val="000000"/>
+                <w:sz w:val="24"/>
+                <w:szCs w:val="24"/>
+              </w:rPr>
+            </w:pPr>
+          </w:p>
+          <w:p>
+            <w:pPr>
+              <w:rPr>
+                <w:rFonts w:ascii="Arial" w:eastAsia="Arial" w:hAnsi="Arial" w:cs="Arial"/>
+                <w:color w:val="000000"/>
+                <w:sz w:val="24"/>
+                <w:szCs w:val="24"/>
+              </w:rPr>
+            </w:pPr>
+            <w:r>
+              <w:rPr>
+                <w:rFonts w:ascii="Arial" w:eastAsia="Arial" w:hAnsi="Arial" w:cs="Arial"/>
+                <w:color w:val="000000"/>
+                <w:sz w:val="24"/>
+                <w:szCs w:val="24"/>
+              </w:rPr>
+              <w:t>Because there is a lot of repetition in the items, I decided to make the program object orientated.</w:t>
+            </w:r>
+            <w:r>
+              <w:rPr>
+                <w:rFonts w:ascii="Arial" w:eastAsia="Arial" w:hAnsi="Arial" w:cs="Arial"/>
+                <w:color w:val="000000"/>
+                <w:sz w:val="24"/>
+                <w:szCs w:val="24"/>
+              </w:rPr>
+              <w:t xml:space="preserve"> </w:t>
+            </w:r>
+          </w:p>
+          <w:p>
+            <w:pPr>
+              <w:rPr>
+                <w:rFonts w:ascii="Arial" w:eastAsia="Arial" w:hAnsi="Arial" w:cs="Arial"/>
+                <w:color w:val="000000"/>
+                <w:sz w:val="24"/>
+                <w:szCs w:val="24"/>
+              </w:rPr>
+            </w:pPr>
+          </w:p>
+          <w:p>
+            <w:pPr>
+              <w:rPr>
+                <w:rFonts w:ascii="Arial" w:eastAsia="Arial" w:hAnsi="Arial" w:cs="Arial"/>
+                <w:color w:val="000000"/>
+                <w:sz w:val="24"/>
+                <w:szCs w:val="24"/>
+              </w:rPr>
+            </w:pPr>
+            <w:r>
+              <w:rPr>
+                <w:rFonts w:ascii="Arial" w:eastAsia="Arial" w:hAnsi="Arial" w:cs="Arial"/>
+                <w:color w:val="000000"/>
+                <w:sz w:val="24"/>
+                <w:szCs w:val="24"/>
+              </w:rPr>
+              <w:t xml:space="preserve">I re-implemented all the components classes. </w:t>
+            </w:r>
+          </w:p>
+        </w:tc>
+        <w:tc>
+          <w:tcPr>
+            <w:tcW w:w="1388" w:type="dxa"/>
+          </w:tcPr>
+          <w:p>
+            <w:pPr>
+              <w:rPr>
+                <w:rFonts w:ascii="Arial" w:eastAsia="Arial" w:hAnsi="Arial" w:cs="Arial"/>
+                <w:color w:val="000000"/>
+                <w:sz w:val="24"/>
+                <w:szCs w:val="24"/>
+              </w:rPr>
+            </w:pPr>
+          </w:p>
+        </w:tc>
+      </w:tr>
+      <w:tr>
+        <w:tc>
+          <w:tcPr>
+            <w:tcW w:w="1062" w:type="dxa"/>
+          </w:tcPr>
+          <w:p>
+            <w:pPr>
+              <w:rPr>
+                <w:rFonts w:ascii="Arial" w:eastAsia="Arial" w:hAnsi="Arial" w:cs="Arial"/>
+                <w:color w:val="000000"/>
+                <w:sz w:val="24"/>
+                <w:szCs w:val="24"/>
+              </w:rPr>
+            </w:pPr>
+            <w:r>
+              <w:rPr>
+                <w:rFonts w:ascii="Arial" w:eastAsia="Arial" w:hAnsi="Arial" w:cs="Arial"/>
+                <w:color w:val="000000"/>
+                <w:sz w:val="24"/>
+                <w:szCs w:val="24"/>
+              </w:rPr>
+              <w:t>22/06/25</w:t>
+            </w:r>
+          </w:p>
+        </w:tc>
+        <w:tc>
+          <w:tcPr>
+            <w:tcW w:w="6566" w:type="dxa"/>
+          </w:tcPr>
+          <w:p>
+            <w:pPr>
+              <w:rPr>
+                <w:rFonts w:ascii="Arial" w:eastAsia="Arial" w:hAnsi="Arial" w:cs="Arial"/>
+                <w:color w:val="000000"/>
+                <w:sz w:val="24"/>
+                <w:szCs w:val="24"/>
+              </w:rPr>
+            </w:pPr>
+            <w:r>
+              <w:rPr>
+                <w:rFonts w:ascii="Arial" w:eastAsia="Arial" w:hAnsi="Arial" w:cs="Arial"/>
+                <w:color w:val="000000"/>
+                <w:sz w:val="24"/>
+                <w:szCs w:val="24"/>
+              </w:rPr>
+              <w:drawing>
+                <wp:inline distT="0" distB="0" distL="0" distR="0" wp14:anchorId="735D0047" wp14:editId="0F3C0429">
+                  <wp:extent cx="4108340" cy="2121535"/>
+                  <wp:effectExtent l="0" t="0" r="6985" b="0"/>
+                  <wp:docPr id="376079356" name="Picture 1"/>
+                  <wp:cNvGraphicFramePr>
+                    <a:graphicFrameLocks xmlns:a="http://schemas.openxmlformats.org/drawingml/2006/main" noChangeAspect="1"/>
+                  </wp:cNvGraphicFramePr>
+                  <a:graphic xmlns:a="http://schemas.openxmlformats.org/drawingml/2006/main">
+                    <a:graphicData uri="http://schemas.openxmlformats.org/drawingml/2006/picture">
+                      <pic:pic xmlns:pic="http://schemas.openxmlformats.org/drawingml/2006/picture">
+                        <pic:nvPicPr>
+                          <pic:cNvPr id="376079356" name=""/>
+                          <pic:cNvPicPr/>
+                        </pic:nvPicPr>
+                        <pic:blipFill>
+                          <a:blip r:embed="rId23"/>
+                          <a:stretch>
+                            <a:fillRect/>
+                          </a:stretch>
+                        </pic:blipFill>
+                        <pic:spPr>
+                          <a:xfrm>
+                            <a:off x="0" y="0"/>
+                            <a:ext cx="4111050" cy="2122935"/>
+                          </a:xfrm>
+                          <a:prstGeom prst="rect">
+                            <a:avLst/>
+                          </a:prstGeom>
+                        </pic:spPr>
+                      </pic:pic>
+                    </a:graphicData>
+                  </a:graphic>
+                </wp:inline>
+              </w:drawing>
+            </w:r>
+            <w:r>
+              <w:rPr>
+                <w:rFonts w:ascii="Arial" w:eastAsia="Arial" w:hAnsi="Arial" w:cs="Arial"/>
+                <w:color w:val="000000"/>
+                <w:sz w:val="24"/>
+                <w:szCs w:val="24"/>
+              </w:rPr>
+              <w:t xml:space="preserve"> </w:t>
+            </w:r>
+          </w:p>
+          <w:p>
+            <w:pPr>
+              <w:rPr>
+                <w:rFonts w:ascii="Arial" w:eastAsia="Arial" w:hAnsi="Arial" w:cs="Arial"/>
+                <w:color w:val="000000"/>
+                <w:sz w:val="24"/>
+                <w:szCs w:val="24"/>
+              </w:rPr>
+            </w:pPr>
+            <w:r>
+              <w:rPr>
+                <w:rFonts w:ascii="Arial" w:eastAsia="Arial" w:hAnsi="Arial" w:cs="Arial"/>
+                <w:color w:val="000000"/>
+                <w:sz w:val="24"/>
+                <w:szCs w:val="24"/>
+              </w:rPr>
+              <w:lastRenderedPageBreak/>
+              <w:drawing>
+                <wp:inline distT="0" distB="0" distL="0" distR="0" wp14:anchorId="46961691" wp14:editId="4D0B3C14">
+                  <wp:extent cx="3966606" cy="4267200"/>
+                  <wp:effectExtent l="0" t="0" r="0" b="0"/>
+                  <wp:docPr id="479493754" name="Picture 1"/>
+                  <wp:cNvGraphicFramePr>
+                    <a:graphicFrameLocks xmlns:a="http://schemas.openxmlformats.org/drawingml/2006/main" noChangeAspect="1"/>
+                  </wp:cNvGraphicFramePr>
+                  <a:graphic xmlns:a="http://schemas.openxmlformats.org/drawingml/2006/main">
+                    <a:graphicData uri="http://schemas.openxmlformats.org/drawingml/2006/picture">
+                      <pic:pic xmlns:pic="http://schemas.openxmlformats.org/drawingml/2006/picture">
+                        <pic:nvPicPr>
+                          <pic:cNvPr id="479493754" name=""/>
+                          <pic:cNvPicPr/>
+                        </pic:nvPicPr>
+                        <pic:blipFill>
+                          <a:blip r:embed="rId24"/>
+                          <a:stretch>
+                            <a:fillRect/>
+                          </a:stretch>
+                        </pic:blipFill>
+                        <pic:spPr>
+                          <a:xfrm>
+                            <a:off x="0" y="0"/>
+                            <a:ext cx="3971610" cy="4272584"/>
+                          </a:xfrm>
+                          <a:prstGeom prst="rect">
+                            <a:avLst/>
+                          </a:prstGeom>
+                        </pic:spPr>
+                      </pic:pic>
+                    </a:graphicData>
+                  </a:graphic>
+                </wp:inline>
+              </w:drawing>
+            </w:r>
+          </w:p>
+        </w:tc>
+        <w:tc>
+          <w:tcPr>
+            <w:tcW w:w="1388" w:type="dxa"/>
+          </w:tcPr>
+          <w:p>
+            <w:pPr>
+              <w:rPr>
+                <w:rFonts w:ascii="Arial" w:eastAsia="Arial" w:hAnsi="Arial" w:cs="Arial"/>
+                <w:color w:val="000000"/>
+                <w:sz w:val="24"/>
+                <w:szCs w:val="24"/>
+              </w:rPr>
+            </w:pPr>
+            <w:r>
+              <w:rPr>
+                <w:rFonts w:ascii="Arial" w:eastAsia="Arial" w:hAnsi="Arial" w:cs="Arial"/>
+                <w:color w:val="000000"/>
+                <w:sz w:val="24"/>
+                <w:szCs w:val="24"/>
+              </w:rPr>
+              <w:lastRenderedPageBreak/>
+              <w:t>Add a submit</w:t>
+            </w:r>
+            <w:r>
+              <w:rPr>
+                <w:rFonts w:ascii="Arial" w:eastAsia="Arial" w:hAnsi="Arial" w:cs="Arial"/>
+                <w:color w:val="000000"/>
+                <w:sz w:val="24"/>
+                <w:szCs w:val="24"/>
+              </w:rPr>
+              <w:t xml:space="preserve"> button.</w:t>
+            </w:r>
+          </w:p>
+          <w:p>
+            <w:pPr>
+              <w:rPr>
+                <w:rFonts w:ascii="Arial" w:eastAsia="Arial" w:hAnsi="Arial" w:cs="Arial"/>
+                <w:color w:val="000000"/>
+                <w:sz w:val="24"/>
+                <w:szCs w:val="24"/>
+              </w:rPr>
+            </w:pPr>
+          </w:p>
+          <w:p>
+            <w:pPr>
+              <w:rPr>
+                <w:rFonts w:ascii="Arial" w:eastAsia="Arial" w:hAnsi="Arial" w:cs="Arial"/>
+                <w:color w:val="000000"/>
+                <w:sz w:val="24"/>
+                <w:szCs w:val="24"/>
+              </w:rPr>
+            </w:pPr>
+            <w:r>
+              <w:rPr>
+                <w:rFonts w:ascii="Arial" w:eastAsia="Arial" w:hAnsi="Arial" w:cs="Arial"/>
+                <w:color w:val="000000"/>
+                <w:sz w:val="24"/>
+                <w:szCs w:val="24"/>
+              </w:rPr>
+              <w:t>Updated charts</w:t>
+            </w:r>
+          </w:p>
+          <w:p>
+            <w:pPr>
+              <w:rPr>
+                <w:rFonts w:ascii="Arial" w:eastAsia="Arial" w:hAnsi="Arial" w:cs="Arial"/>
+                <w:color w:val="000000"/>
+                <w:sz w:val="24"/>
+                <w:szCs w:val="24"/>
+              </w:rPr>
+            </w:pPr>
+          </w:p>
+          <w:p>
+            <w:pPr>
+              <w:rPr>
+                <w:rFonts w:ascii="Arial" w:eastAsia="Arial" w:hAnsi="Arial" w:cs="Arial"/>
+                <w:color w:val="000000"/>
+                <w:sz w:val="24"/>
+                <w:szCs w:val="24"/>
+              </w:rPr>
+            </w:pPr>
+            <w:r>
+              <w:rPr>
+                <w:rFonts w:ascii="Arial" w:eastAsia="Arial" w:hAnsi="Arial" w:cs="Arial"/>
+                <w:color w:val="000000"/>
+                <w:sz w:val="24"/>
+                <w:szCs w:val="24"/>
+              </w:rPr>
+              <w:t>Added new item to google forms</w:t>
+            </w:r>
+          </w:p>
+        </w:tc>
+      </w:tr>
+      <w:tr>
+        <w:tc>
+          <w:tcPr>
+            <w:tcW w:w="1062" w:type="dxa"/>
+          </w:tcPr>
+          <w:p>
+            <w:pPr>
+              <w:rPr>
+                <w:rFonts w:ascii="Arial" w:eastAsia="Arial" w:hAnsi="Arial" w:cs="Arial"/>
+                <w:color w:val="000000"/>
+                <w:sz w:val="24"/>
+                <w:szCs w:val="24"/>
+              </w:rPr>
+            </w:pPr>
+            <w:r>
+              <w:rPr>
+                <w:rFonts w:ascii="Arial" w:eastAsia="Arial" w:hAnsi="Arial" w:cs="Arial"/>
+                <w:color w:val="000000"/>
+                <w:sz w:val="24"/>
+                <w:szCs w:val="24"/>
+              </w:rPr>
+              <w:t>23/06/25</w:t>
+            </w:r>
+          </w:p>
+        </w:tc>
+        <w:tc>
+          <w:tcPr>
+            <w:tcW w:w="6566" w:type="dxa"/>
+          </w:tcPr>
+          <w:p>
+            <w:pPr>
+              <w:rPr>
+                <w:rFonts w:ascii="Arial" w:eastAsia="Arial" w:hAnsi="Arial" w:cs="Arial"/>
+                <w:color w:val="000000"/>
+                <w:sz w:val="24"/>
+                <w:szCs w:val="24"/>
+              </w:rPr>
+            </w:pPr>
+            <w:r>
+              <w:rPr>
+                <w:noProof/>
+              </w:rPr>
+              <w:drawing>
+                <wp:inline distT="0" distB="0" distL="0" distR="0" wp14:anchorId="62E0E78C" wp14:editId="691FDDE4">
+                  <wp:extent cx="3028571" cy="1409524"/>
+                  <wp:effectExtent l="0" t="0" r="635" b="635"/>
+                  <wp:docPr id="1696944903" name="Picture 1"/>
+                  <wp:cNvGraphicFramePr>
+                    <a:graphicFrameLocks xmlns:a="http://schemas.openxmlformats.org/drawingml/2006/main" noChangeAspect="1"/>
+                  </wp:cNvGraphicFramePr>
+                  <a:graphic xmlns:a="http://schemas.openxmlformats.org/drawingml/2006/main">
+                    <a:graphicData uri="http://schemas.openxmlformats.org/drawingml/2006/picture">
+                      <pic:pic xmlns:pic="http://schemas.openxmlformats.org/drawingml/2006/picture">
+                        <pic:nvPicPr>
+                          <pic:cNvPr id="1696944903" name=""/>
+                          <pic:cNvPicPr/>
+                        </pic:nvPicPr>
+                        <pic:blipFill>
+                          <a:blip r:embed="rId25"/>
+                          <a:stretch>
+                            <a:fillRect/>
+                          </a:stretch>
+                        </pic:blipFill>
+                        <pic:spPr>
+                          <a:xfrm>
+                            <a:off x="0" y="0"/>
+                            <a:ext cx="3028571" cy="1409524"/>
+                          </a:xfrm>
+                          <a:prstGeom prst="rect">
+                            <a:avLst/>
+                          </a:prstGeom>
+                        </pic:spPr>
+                      </pic:pic>
+                    </a:graphicData>
+                  </a:graphic>
+                </wp:inline>
+              </w:drawing>
+            </w:r>
+          </w:p>
+          <w:p>
+            <w:pPr>
+              <w:rPr>
+                <w:rFonts w:ascii="Arial" w:eastAsia="Arial" w:hAnsi="Arial" w:cs="Arial"/>
+                <w:color w:val="000000"/>
+                <w:sz w:val="24"/>
+                <w:szCs w:val="24"/>
+              </w:rPr>
+            </w:pPr>
+          </w:p>
+        </w:tc>
+        <w:tc>
+          <w:tcPr>
+            <w:tcW w:w="1388" w:type="dxa"/>
+          </w:tcPr>
+          <w:p>
+            <w:pPr>
+              <w:rPr>
+                <w:rFonts w:ascii="Arial" w:eastAsia="Arial" w:hAnsi="Arial" w:cs="Arial"/>
+                <w:color w:val="000000"/>
+                <w:sz w:val="24"/>
+                <w:szCs w:val="24"/>
+              </w:rPr>
+            </w:pPr>
+            <w:r>
+              <w:rPr>
+                <w:rFonts w:ascii="Arial" w:eastAsia="Arial" w:hAnsi="Arial" w:cs="Arial"/>
+                <w:color w:val="000000"/>
+                <w:sz w:val="24"/>
+                <w:szCs w:val="24"/>
+              </w:rPr>
+              <w:t>Added validation</w:t>
+            </w:r>
+            <w:r>
+              <w:rPr>
+                <w:rFonts w:ascii="Arial" w:eastAsia="Arial" w:hAnsi="Arial" w:cs="Arial"/>
+                <w:color w:val="000000"/>
+                <w:sz w:val="24"/>
+                <w:szCs w:val="24"/>
+              </w:rPr>
+              <w:t>s</w:t>
+            </w:r>
+          </w:p>
+        </w:tc>
+      </w:tr>
+      <w:tr>
+        <w:tc>
+          <w:tcPr>
+            <w:tcW w:w="1062" w:type="dxa"/>
+          </w:tcPr>
+          <w:p>
+            <w:pPr>
+              <w:rPr>
+                <w:rFonts w:ascii="Arial" w:eastAsia="Arial" w:hAnsi="Arial" w:cs="Arial"/>
+                <w:color w:val="000000"/>
+                <w:sz w:val="24"/>
+                <w:szCs w:val="24"/>
+              </w:rPr>
+            </w:pPr>
+          </w:p>
+        </w:tc>
+        <w:tc>
+          <w:tcPr>
+            <w:tcW w:w="6566" w:type="dxa"/>
+          </w:tcPr>
+          <w:p>
+            <w:pPr>
+              <w:rPr>
+                <w:rFonts w:ascii="Arial" w:eastAsia="Arial" w:hAnsi="Arial" w:cs="Arial"/>
+                <w:color w:val="000000"/>
+                <w:sz w:val="24"/>
+                <w:szCs w:val="24"/>
+              </w:rPr>
+            </w:pPr>
+          </w:p>
+        </w:tc>
+        <w:tc>
+          <w:tcPr>
+            <w:tcW w:w="1388" w:type="dxa"/>
+          </w:tcPr>
+          <w:p>
+            <w:pPr>
+              <w:rPr>
+                <w:rFonts w:ascii="Arial" w:eastAsia="Arial" w:hAnsi="Arial" w:cs="Arial"/>
+                <w:color w:val="000000"/>
+                <w:sz w:val="24"/>
+                <w:szCs w:val="24"/>
+              </w:rPr>
+            </w:pPr>
+          </w:p>
+        </w:tc>
+      </w:tr>
+      <w:tr>
+        <w:tc>
+          <w:tcPr>
+            <w:tcW w:w="1062" w:type="dxa"/>
+          </w:tcPr>
+          <w:p>
+            <w:pPr>
+              <w:rPr>
+                <w:rFonts w:ascii="Arial" w:eastAsia="Arial" w:hAnsi="Arial" w:cs="Arial"/>
+                <w:color w:val="000000"/>
+                <w:sz w:val="24"/>
+                <w:szCs w:val="24"/>
+              </w:rPr>
+            </w:pPr>
+          </w:p>
+        </w:tc>
+        <w:tc>
+          <w:tcPr>
+            <w:tcW w:w="6566" w:type="dxa"/>
+          </w:tcPr>
+          <w:p>
+            <w:pPr>
+              <w:rPr>
+                <w:rFonts w:ascii="Arial" w:eastAsia="Arial" w:hAnsi="Arial" w:cs="Arial"/>
+                <w:color w:val="000000"/>
+                <w:sz w:val="24"/>
+                <w:szCs w:val="24"/>
+              </w:rPr>
+            </w:pPr>
+          </w:p>
+        </w:tc>
+        <w:tc>
+          <w:tcPr>
+            <w:tcW w:w="1388" w:type="dxa"/>
+          </w:tcPr>
+          <w:p>
+            <w:pPr>
+              <w:rPr>
+                <w:rFonts w:ascii="Arial" w:eastAsia="Arial" w:hAnsi="Arial" w:cs="Arial"/>
+                <w:color w:val="000000"/>
+                <w:sz w:val="24"/>
+                <w:szCs w:val="24"/>
+              </w:rPr>
+            </w:pPr>
+          </w:p>
+        </w:tc>
+      </w:tr>
+      <w:tr>
+        <w:tc>
+          <w:tcPr>
+            <w:tcW w:w="1062" w:type="dxa"/>
+          </w:tcPr>
+          <w:p>
+            <w:pPr>
+              <w:rPr>
+                <w:rFonts w:ascii="Arial" w:eastAsia="Arial" w:hAnsi="Arial" w:cs="Arial"/>
+                <w:color w:val="000000"/>
+                <w:sz w:val="24"/>
+                <w:szCs w:val="24"/>
+              </w:rPr>
+            </w:pPr>
+          </w:p>
+        </w:tc>
+        <w:tc>
+          <w:tcPr>
+            <w:tcW w:w="6566" w:type="dxa"/>
+          </w:tcPr>
+          <w:p>
+            <w:pPr>
+              <w:rPr>
+                <w:rFonts w:ascii="Arial" w:eastAsia="Arial" w:hAnsi="Arial" w:cs="Arial"/>
+                <w:color w:val="000000"/>
+                <w:sz w:val="24"/>
+                <w:szCs w:val="24"/>
+              </w:rPr>
+            </w:pPr>
+          </w:p>
+        </w:tc>
+        <w:tc>
+          <w:tcPr>
+            <w:tcW w:w="1388" w:type="dxa"/>
+          </w:tcPr>
+          <w:p>
+            <w:pPr>
+              <w:rPr>
+                <w:rFonts w:ascii="Arial" w:eastAsia="Arial" w:hAnsi="Arial" w:cs="Arial"/>
+                <w:color w:val="000000"/>
+                <w:sz w:val="24"/>
+                <w:szCs w:val="24"/>
+              </w:rPr>
+            </w:pPr>
+          </w:p>
+        </w:tc>
+      </w:tr>
+      <w:tr>
+        <w:tc>
+          <w:tcPr>
+            <w:tcW w:w="1062" w:type="dxa"/>
+          </w:tcPr>
+          <w:p>
+            <w:pPr>
+              <w:rPr>
+                <w:rFonts w:ascii="Arial" w:eastAsia="Arial" w:hAnsi="Arial" w:cs="Arial"/>
+                <w:color w:val="000000"/>
+                <w:sz w:val="24"/>
+                <w:szCs w:val="24"/>
+              </w:rPr>
+            </w:pPr>
+          </w:p>
+        </w:tc>
+        <w:tc>
+          <w:tcPr>
+            <w:tcW w:w="6566" w:type="dxa"/>
+          </w:tcPr>
+          <w:p>
+            <w:pPr>
+              <w:rPr>
+                <w:rFonts w:ascii="Arial" w:eastAsia="Arial" w:hAnsi="Arial" w:cs="Arial"/>
+                <w:color w:val="000000"/>
+                <w:sz w:val="24"/>
+                <w:szCs w:val="24"/>
+              </w:rPr>
+            </w:pPr>
+          </w:p>
+        </w:tc>
+        <w:tc>
+          <w:tcPr>
+            <w:tcW w:w="1388" w:type="dxa"/>
+          </w:tcPr>
+          <w:p>
+            <w:pPr>
+              <w:rPr>
+                <w:rFonts w:ascii="Arial" w:eastAsia="Arial" w:hAnsi="Arial" w:cs="Arial"/>
+                <w:color w:val="000000"/>
+                <w:sz w:val="24"/>
+                <w:szCs w:val="24"/>
+              </w:rPr>
+            </w:pPr>
+          </w:p>
+        </w:tc>
+      </w:tr>
+      <w:tr>
+        <w:tc>
+          <w:tcPr>
+            <w:tcW w:w="1062" w:type="dxa"/>
+          </w:tcPr>
+          <w:p>
+            <w:pPr>
+              <w:rPr>
+                <w:rFonts w:ascii="Arial" w:eastAsia="Arial" w:hAnsi="Arial" w:cs="Arial"/>
+                <w:color w:val="000000"/>
+                <w:sz w:val="24"/>
+                <w:szCs w:val="24"/>
+              </w:rPr>
+            </w:pPr>
+          </w:p>
+        </w:tc>
+        <w:tc>
+          <w:tcPr>
+            <w:tcW w:w="6566" w:type="dxa"/>
+          </w:tcPr>
+          <w:p>
+            <w:pPr>
+              <w:rPr>
+                <w:rFonts w:ascii="Arial" w:eastAsia="Arial" w:hAnsi="Arial" w:cs="Arial"/>
+                <w:color w:val="000000"/>
+                <w:sz w:val="24"/>
+                <w:szCs w:val="24"/>
+              </w:rPr>
+            </w:pPr>
+          </w:p>
+        </w:tc>
+        <w:tc>
+          <w:tcPr>
+            <w:tcW w:w="1388" w:type="dxa"/>
+          </w:tcPr>
+          <w:p>
+            <w:pPr>
+              <w:rPr>
+                <w:rFonts w:ascii="Arial" w:eastAsia="Arial" w:hAnsi="Arial" w:cs="Arial"/>
+                <w:color w:val="000000"/>
+                <w:sz w:val="24"/>
+                <w:szCs w:val="24"/>
+              </w:rPr>
+            </w:pPr>
+          </w:p>
+        </w:tc>
+      </w:tr>
+      <w:tr>
+        <w:tc>
+          <w:tcPr>
+            <w:tcW w:w="1062" w:type="dxa"/>
+          </w:tcPr>
+          <w:p>
+            <w:pPr>
+              <w:rPr>
+                <w:rFonts w:ascii="Arial" w:eastAsia="Arial" w:hAnsi="Arial" w:cs="Arial"/>
+                <w:color w:val="000000"/>
+                <w:sz w:val="24"/>
+                <w:szCs w:val="24"/>
+              </w:rPr>
+            </w:pPr>
+          </w:p>
+        </w:tc>
+        <w:tc>
+          <w:tcPr>
+            <w:tcW w:w="6566" w:type="dxa"/>
+          </w:tcPr>
+          <w:p>
+            <w:pPr>
+              <w:rPr>
+                <w:rFonts w:ascii="Arial" w:eastAsia="Arial" w:hAnsi="Arial" w:cs="Arial"/>
+                <w:color w:val="000000"/>
+                <w:sz w:val="24"/>
+                <w:szCs w:val="24"/>
+              </w:rPr>
+            </w:pPr>
+          </w:p>
+        </w:tc>
+        <w:tc>
+          <w:tcPr>
+            <w:tcW w:w="1388" w:type="dxa"/>
+          </w:tcPr>
+          <w:p>
+            <w:pPr>
+              <w:rPr>
+                <w:rFonts w:ascii="Arial" w:eastAsia="Arial" w:hAnsi="Arial" w:cs="Arial"/>
+                <w:color w:val="000000"/>
+                <w:sz w:val="24"/>
+                <w:szCs w:val="24"/>
+              </w:rPr>
+            </w:pPr>
+          </w:p>
+        </w:tc>
+      </w:tr>
+      <w:tr>
+        <w:tc>
+          <w:tcPr>
+            <w:tcW w:w="1062" w:type="dxa"/>
+          </w:tcPr>
+          <w:p>
+            <w:pPr>
+              <w:rPr>
+                <w:rFonts w:ascii="Arial" w:eastAsia="Arial" w:hAnsi="Arial" w:cs="Arial"/>
+                <w:color w:val="000000"/>
+                <w:sz w:val="24"/>
+                <w:szCs w:val="24"/>
+              </w:rPr>
+            </w:pPr>
+          </w:p>
+        </w:tc>
+        <w:tc>
+          <w:tcPr>
+            <w:tcW w:w="6566" w:type="dxa"/>
+          </w:tcPr>
+          <w:p>
+            <w:pPr>
+              <w:rPr>
+                <w:rFonts w:ascii="Arial" w:eastAsia="Arial" w:hAnsi="Arial" w:cs="Arial"/>
+                <w:color w:val="000000"/>
+                <w:sz w:val="24"/>
+                <w:szCs w:val="24"/>
+              </w:rPr>
+            </w:pPr>
+          </w:p>
+        </w:tc>
+        <w:tc>
+          <w:tcPr>
+            <w:tcW w:w="1388" w:type="dxa"/>
+          </w:tcPr>
+          <w:p>
+            <w:pPr>
+              <w:rPr>
+                <w:rFonts w:ascii="Arial" w:eastAsia="Arial" w:hAnsi="Arial" w:cs="Arial"/>
+                <w:color w:val="000000"/>
+                <w:sz w:val="24"/>
+                <w:szCs w:val="24"/>
+              </w:rPr>
+            </w:pPr>
+          </w:p>
+        </w:tc>
+      </w:tr>
+      <w:tr>
+        <w:tc>
+          <w:tcPr>
+            <w:tcW w:w="1062" w:type="dxa"/>
+          </w:tcPr>
+          <w:p>
+            <w:pPr>
+              <w:rPr>
+                <w:rFonts w:ascii="Arial" w:eastAsia="Arial" w:hAnsi="Arial" w:cs="Arial"/>
+                <w:color w:val="000000"/>
+                <w:sz w:val="24"/>
+                <w:szCs w:val="24"/>
+              </w:rPr>
+            </w:pPr>
+          </w:p>
+        </w:tc>
+        <w:tc>
+          <w:tcPr>
+            <w:tcW w:w="6566" w:type="dxa"/>
+          </w:tcPr>
+          <w:p>
+            <w:pPr>
+              <w:rPr>
+                <w:rFonts w:ascii="Arial" w:eastAsia="Arial" w:hAnsi="Arial" w:cs="Arial"/>
+                <w:color w:val="000000"/>
+                <w:sz w:val="24"/>
+                <w:szCs w:val="24"/>
+              </w:rPr>
+            </w:pPr>
+          </w:p>
+        </w:tc>
+        <w:tc>
+          <w:tcPr>
+            <w:tcW w:w="1388" w:type="dxa"/>
+          </w:tcPr>
           <w:p>
             <w:pPr>
               <w:rPr>
@@ -7172,106 +9064,106 @@
           <w:color w:val="000000"/>
           <w:sz w:val="24"/>
           <w:szCs w:val="24"/>
-          <w:highlight w:val="yellow"/>
-        </w:rPr>
-      </w:pPr>
-    </w:p>
-    <w:p>
-      <w:pPr>
-        <w:rPr>
-          <w:rFonts w:ascii="Arial" w:eastAsia="Arial" w:hAnsi="Arial" w:cs="Arial"/>
-          <w:color w:val="000000"/>
-          <w:sz w:val="24"/>
-          <w:szCs w:val="24"/>
-          <w:highlight w:val="yellow"/>
-        </w:rPr>
-      </w:pPr>
-    </w:p>
-    <w:p>
-      <w:pPr>
-        <w:rPr>
-          <w:rFonts w:ascii="Arial" w:eastAsia="Arial" w:hAnsi="Arial" w:cs="Arial"/>
-          <w:color w:val="000000"/>
-          <w:sz w:val="24"/>
-          <w:szCs w:val="24"/>
-          <w:highlight w:val="yellow"/>
-        </w:rPr>
-      </w:pPr>
-    </w:p>
-    <w:p>
-      <w:pPr>
-        <w:rPr>
-          <w:rFonts w:ascii="Arial" w:eastAsia="Arial" w:hAnsi="Arial" w:cs="Arial"/>
-          <w:color w:val="000000"/>
-          <w:sz w:val="24"/>
-          <w:szCs w:val="24"/>
-          <w:highlight w:val="yellow"/>
-        </w:rPr>
-      </w:pPr>
-    </w:p>
-    <w:p>
-      <w:pPr>
-        <w:rPr>
-          <w:rFonts w:ascii="Arial" w:eastAsia="Arial" w:hAnsi="Arial" w:cs="Arial"/>
-          <w:color w:val="000000"/>
-          <w:sz w:val="24"/>
-          <w:szCs w:val="24"/>
-          <w:highlight w:val="yellow"/>
-        </w:rPr>
-      </w:pPr>
-    </w:p>
-    <w:p>
-      <w:pPr>
-        <w:rPr>
-          <w:rFonts w:ascii="Arial" w:eastAsia="Arial" w:hAnsi="Arial" w:cs="Arial"/>
-          <w:color w:val="000000"/>
-          <w:sz w:val="24"/>
-          <w:szCs w:val="24"/>
-          <w:highlight w:val="yellow"/>
-        </w:rPr>
-      </w:pPr>
-    </w:p>
-    <w:p>
-      <w:pPr>
-        <w:rPr>
-          <w:rFonts w:ascii="Arial" w:eastAsia="Arial" w:hAnsi="Arial" w:cs="Arial"/>
-          <w:color w:val="000000"/>
-          <w:sz w:val="24"/>
-          <w:szCs w:val="24"/>
-          <w:highlight w:val="yellow"/>
-        </w:rPr>
-      </w:pPr>
-    </w:p>
-    <w:p>
-      <w:pPr>
-        <w:rPr>
-          <w:rFonts w:ascii="Arial" w:eastAsia="Arial" w:hAnsi="Arial" w:cs="Arial"/>
-          <w:color w:val="000000"/>
-          <w:sz w:val="24"/>
-          <w:szCs w:val="24"/>
-          <w:highlight w:val="yellow"/>
-        </w:rPr>
-      </w:pPr>
-    </w:p>
-    <w:p>
-      <w:pPr>
-        <w:rPr>
-          <w:rFonts w:ascii="Arial" w:eastAsia="Arial" w:hAnsi="Arial" w:cs="Arial"/>
-          <w:color w:val="000000"/>
-          <w:sz w:val="24"/>
-          <w:szCs w:val="24"/>
-          <w:highlight w:val="yellow"/>
-        </w:rPr>
-      </w:pPr>
-    </w:p>
-    <w:p>
-      <w:pPr>
-        <w:rPr>
-          <w:rFonts w:ascii="Arial" w:eastAsia="Arial" w:hAnsi="Arial" w:cs="Arial"/>
-          <w:color w:val="000000"/>
-          <w:sz w:val="24"/>
-          <w:szCs w:val="24"/>
-          <w:highlight w:val="yellow"/>
+          <w:lang w:eastAsia="en-US"/>
+        </w:rPr>
+      </w:pPr>
+    </w:p>
+    <w:p>
+      <w:pPr>
+        <w:rPr>
+          <w:rFonts w:ascii="Arial" w:eastAsia="Arial" w:hAnsi="Arial" w:cs="Arial"/>
+          <w:color w:val="000000"/>
+          <w:sz w:val="24"/>
+          <w:szCs w:val="24"/>
+          <w:lang w:eastAsia="en-US"/>
+        </w:rPr>
+      </w:pPr>
+    </w:p>
+    <w:p>
+      <w:pPr>
+        <w:rPr>
+          <w:rFonts w:ascii="Arial" w:eastAsia="Arial" w:hAnsi="Arial" w:cs="Arial"/>
+          <w:color w:val="000000"/>
+          <w:sz w:val="24"/>
+          <w:szCs w:val="24"/>
+          <w:lang w:eastAsia="en-US"/>
+        </w:rPr>
+      </w:pPr>
+    </w:p>
+    <w:p>
+      <w:pPr>
+        <w:rPr>
+          <w:rFonts w:ascii="Arial" w:eastAsia="Arial" w:hAnsi="Arial" w:cs="Arial"/>
+          <w:color w:val="000000"/>
+          <w:sz w:val="24"/>
+          <w:szCs w:val="24"/>
+          <w:lang w:eastAsia="en-US"/>
+        </w:rPr>
+      </w:pPr>
+    </w:p>
+    <w:p>
+      <w:pPr>
+        <w:rPr>
+          <w:rFonts w:ascii="Arial" w:eastAsia="Arial" w:hAnsi="Arial" w:cs="Arial"/>
+          <w:color w:val="000000"/>
+          <w:sz w:val="24"/>
+          <w:szCs w:val="24"/>
+          <w:lang w:eastAsia="en-US"/>
+        </w:rPr>
+      </w:pPr>
+    </w:p>
+    <w:p>
+      <w:pPr>
+        <w:rPr>
+          <w:rFonts w:ascii="Arial" w:eastAsia="Arial" w:hAnsi="Arial" w:cs="Arial"/>
+          <w:color w:val="000000"/>
+          <w:sz w:val="24"/>
+          <w:szCs w:val="24"/>
+          <w:lang w:eastAsia="en-US"/>
+        </w:rPr>
+      </w:pPr>
+    </w:p>
+    <w:p>
+      <w:pPr>
+        <w:rPr>
+          <w:rFonts w:ascii="Arial" w:eastAsia="Arial" w:hAnsi="Arial" w:cs="Arial"/>
+          <w:color w:val="000000"/>
+          <w:sz w:val="24"/>
+          <w:szCs w:val="24"/>
+          <w:lang w:eastAsia="en-US"/>
+        </w:rPr>
+      </w:pPr>
+    </w:p>
+    <w:p>
+      <w:pPr>
+        <w:rPr>
+          <w:rFonts w:ascii="Arial" w:eastAsia="Arial" w:hAnsi="Arial" w:cs="Arial"/>
+          <w:color w:val="000000"/>
+          <w:sz w:val="24"/>
+          <w:szCs w:val="24"/>
+          <w:lang w:eastAsia="en-US"/>
+        </w:rPr>
+      </w:pPr>
+    </w:p>
+    <w:p>
+      <w:pPr>
+        <w:rPr>
+          <w:rFonts w:ascii="Arial" w:eastAsia="Arial" w:hAnsi="Arial" w:cs="Arial"/>
+          <w:color w:val="000000"/>
+          <w:sz w:val="24"/>
+          <w:szCs w:val="24"/>
+          <w:lang w:eastAsia="en-US"/>
+        </w:rPr>
+      </w:pPr>
+    </w:p>
+    <w:p>
+      <w:pPr>
+        <w:rPr>
+          <w:rFonts w:ascii="Arial" w:eastAsia="Arial" w:hAnsi="Arial" w:cs="Arial"/>
+          <w:color w:val="000000"/>
+          <w:sz w:val="24"/>
+          <w:szCs w:val="24"/>
+          <w:lang w:eastAsia="en-US"/>
         </w:rPr>
       </w:pPr>
     </w:p>
@@ -7452,7 +9344,6 @@
           <w:sz w:val="36"/>
           <w:szCs w:val="36"/>
         </w:rPr>
-        <w:lastRenderedPageBreak/>
         <w:t>Project Management Techniques (Methodologies):</w:t>
       </w:r>
     </w:p>
@@ -7699,7 +9590,7 @@
         </w:rPr>
         <w:t>(</w:t>
       </w:r>
-      <w:hyperlink r:id="rId18" w:history="1">
+      <w:hyperlink r:id="rId26" w:history="1">
         <w:r>
           <w:rPr>
             <w:rStyle w:val="Hyperlink"/>
@@ -7765,6 +9656,7 @@
           <w:sz w:val="20"/>
           <w:szCs w:val="20"/>
         </w:rPr>
+        <w:lastRenderedPageBreak/>
         <w:t>I used a Gannt chart to track each step’s progress carefully.</w:t>
       </w:r>
     </w:p>
@@ -7785,7 +9677,7 @@
         </w:rPr>
         <w:t>Refer to Excel file in this folder (</w:t>
       </w:r>
-      <w:hyperlink r:id="rId19" w:history="1">
+      <w:hyperlink r:id="rId27" w:history="1">
         <w:r>
           <w:rPr>
             <w:rStyle w:val="Hyperlink"/>
@@ -8086,7 +9978,7 @@
           <w:color w:val="000000"/>
         </w:rPr>
       </w:pPr>
-      <w:hyperlink r:id="rId20" w:history="1">
+      <w:hyperlink r:id="rId28" w:history="1">
         <w:r>
           <w:rPr>
             <w:rStyle w:val="Hyperlink"/>
@@ -8139,7 +10031,7 @@
           <w:color w:val="000000"/>
         </w:rPr>
       </w:pPr>
-      <w:hyperlink r:id="rId21" w:history="1">
+      <w:hyperlink r:id="rId29" w:history="1">
         <w:r>
           <w:rPr>
             <w:rStyle w:val="Hyperlink"/>
@@ -8362,7 +10254,7 @@
           <w:color w:val="000000"/>
         </w:rPr>
       </w:pPr>
-      <w:hyperlink r:id="rId22" w:history="1">
+      <w:hyperlink r:id="rId30" w:history="1">
         <w:r>
           <w:rPr>
             <w:rStyle w:val="Hyperlink"/>
@@ -8436,16 +10328,12 @@
         <w:rPr>
           <w:rFonts w:asciiTheme="minorHAnsi" w:eastAsia="Arial" w:hAnsiTheme="minorHAnsi" w:cstheme="minorHAnsi"/>
           <w:color w:val="000000"/>
-          <w:sz w:val="24"/>
-          <w:szCs w:val="24"/>
         </w:rPr>
       </w:pPr>
       <w:r>
         <w:rPr>
           <w:rFonts w:asciiTheme="minorHAnsi" w:eastAsia="Arial" w:hAnsiTheme="minorHAnsi" w:cstheme="minorHAnsi"/>
           <w:color w:val="000000"/>
-          <w:sz w:val="24"/>
-          <w:szCs w:val="24"/>
         </w:rPr>
         <w:t>Decomposition Tools:</w:t>
       </w:r>
@@ -8459,17 +10347,23 @@
         </w:numPr>
         <w:rPr>
           <w:rFonts w:asciiTheme="minorHAnsi" w:eastAsia="Arial" w:hAnsiTheme="minorHAnsi" w:cstheme="minorHAnsi"/>
+          <w:sz w:val="20"/>
+          <w:szCs w:val="20"/>
         </w:rPr>
       </w:pPr>
       <w:r>
         <w:rPr>
           <w:rFonts w:asciiTheme="minorHAnsi" w:eastAsia="Arial" w:hAnsiTheme="minorHAnsi" w:cstheme="minorHAnsi"/>
+          <w:sz w:val="20"/>
+          <w:szCs w:val="20"/>
         </w:rPr>
         <w:t>Decomposition Table</w:t>
       </w:r>
       <w:r>
         <w:rPr>
           <w:rFonts w:asciiTheme="minorHAnsi" w:eastAsia="Arial" w:hAnsiTheme="minorHAnsi" w:cstheme="minorHAnsi"/>
+          <w:sz w:val="20"/>
+          <w:szCs w:val="20"/>
         </w:rPr>
         <w:t xml:space="preserve"> / Word document</w:t>
       </w:r>
@@ -8479,11 +10373,15 @@
         <w:pStyle w:val="ListParagraph"/>
         <w:rPr>
           <w:rFonts w:asciiTheme="minorHAnsi" w:eastAsia="Arial" w:hAnsiTheme="minorHAnsi" w:cstheme="minorHAnsi"/>
+          <w:sz w:val="20"/>
+          <w:szCs w:val="20"/>
         </w:rPr>
       </w:pPr>
       <w:r>
         <w:rPr>
           <w:rFonts w:asciiTheme="minorHAnsi" w:eastAsia="Arial" w:hAnsiTheme="minorHAnsi" w:cstheme="minorHAnsi"/>
+          <w:sz w:val="20"/>
+          <w:szCs w:val="20"/>
         </w:rPr>
         <w:t xml:space="preserve">I chose this because it’s easy to manage the components, and a table is an orderly way to show tasks and can be made in most common document formats. </w:t>
       </w:r>
@@ -8493,19 +10391,25 @@
         <w:pStyle w:val="ListParagraph"/>
         <w:rPr>
           <w:rFonts w:asciiTheme="minorHAnsi" w:eastAsia="Arial" w:hAnsiTheme="minorHAnsi" w:cstheme="minorHAnsi"/>
+          <w:sz w:val="20"/>
+          <w:szCs w:val="20"/>
         </w:rPr>
       </w:pPr>
       <w:r>
         <w:rPr>
           <w:rFonts w:asciiTheme="minorHAnsi" w:eastAsia="Arial" w:hAnsiTheme="minorHAnsi" w:cstheme="minorHAnsi"/>
+          <w:sz w:val="20"/>
+          <w:szCs w:val="20"/>
         </w:rPr>
         <w:t>Refer to Word file in this folder (</w:t>
       </w:r>
-      <w:hyperlink r:id="rId23" w:history="1">
+      <w:hyperlink r:id="rId31" w:history="1">
         <w:r>
           <w:rPr>
             <w:rStyle w:val="Hyperlink"/>
             <w:rFonts w:asciiTheme="minorHAnsi" w:eastAsia="Arial" w:hAnsiTheme="minorHAnsi" w:cstheme="minorHAnsi"/>
+            <w:sz w:val="20"/>
+            <w:szCs w:val="20"/>
           </w:rPr>
           <w:t>LIN, Lee - Decomposition Table (2PAD - 91986 and 91987).docx</w:t>
         </w:r>
@@ -8513,6 +10417,8 @@
       <w:r>
         <w:rPr>
           <w:rFonts w:asciiTheme="minorHAnsi" w:eastAsia="Arial" w:hAnsiTheme="minorHAnsi" w:cstheme="minorHAnsi"/>
+          <w:sz w:val="20"/>
+          <w:szCs w:val="20"/>
         </w:rPr>
         <w:t>)</w:t>
       </w:r>
@@ -8522,8 +10428,6 @@
         <w:rPr>
           <w:rFonts w:asciiTheme="minorHAnsi" w:eastAsia="Arial" w:hAnsiTheme="minorHAnsi" w:cstheme="minorHAnsi"/>
           <w:color w:val="000000"/>
-          <w:sz w:val="24"/>
-          <w:szCs w:val="24"/>
         </w:rPr>
       </w:pPr>
     </w:p>
@@ -8532,16 +10436,12 @@
         <w:rPr>
           <w:rFonts w:asciiTheme="minorHAnsi" w:eastAsia="Arial" w:hAnsiTheme="minorHAnsi" w:cstheme="minorHAnsi"/>
           <w:color w:val="000000"/>
-          <w:sz w:val="24"/>
-          <w:szCs w:val="24"/>
         </w:rPr>
       </w:pPr>
       <w:r>
         <w:rPr>
           <w:rFonts w:asciiTheme="minorHAnsi" w:eastAsia="Arial" w:hAnsiTheme="minorHAnsi" w:cstheme="minorHAnsi"/>
           <w:color w:val="000000"/>
-          <w:sz w:val="24"/>
-          <w:szCs w:val="24"/>
         </w:rPr>
         <w:t>Concept Creation:</w:t>
       </w:r>
@@ -8555,12 +10455,17 @@
         </w:numPr>
         <w:rPr>
           <w:rFonts w:asciiTheme="minorHAnsi" w:eastAsia="Arial" w:hAnsiTheme="minorHAnsi" w:cstheme="minorHAnsi"/>
+          <w:sz w:val="20"/>
+          <w:szCs w:val="20"/>
         </w:rPr>
       </w:pPr>
       <w:r>
         <w:rPr>
           <w:rFonts w:asciiTheme="minorHAnsi" w:eastAsia="Arial" w:hAnsiTheme="minorHAnsi" w:cstheme="minorHAnsi"/>
-        </w:rPr>
+          <w:sz w:val="20"/>
+          <w:szCs w:val="20"/>
+        </w:rPr>
+        <w:lastRenderedPageBreak/>
         <w:t xml:space="preserve">Figma </w:t>
       </w:r>
     </w:p>
@@ -8569,11 +10474,15 @@
         <w:pStyle w:val="ListParagraph"/>
         <w:rPr>
           <w:rFonts w:asciiTheme="minorHAnsi" w:eastAsia="Arial" w:hAnsiTheme="minorHAnsi" w:cstheme="minorHAnsi"/>
+          <w:sz w:val="20"/>
+          <w:szCs w:val="20"/>
         </w:rPr>
       </w:pPr>
       <w:r>
         <w:rPr>
           <w:rFonts w:asciiTheme="minorHAnsi" w:eastAsia="Arial" w:hAnsiTheme="minorHAnsi" w:cstheme="minorHAnsi"/>
+          <w:sz w:val="20"/>
+          <w:szCs w:val="20"/>
         </w:rPr>
         <w:t>I used Figma to design my concepts because it is simple and fast to use</w:t>
       </w:r>
@@ -8583,20 +10492,26 @@
         <w:pStyle w:val="ListParagraph"/>
         <w:rPr>
           <w:rFonts w:asciiTheme="minorHAnsi" w:eastAsia="Arial" w:hAnsiTheme="minorHAnsi" w:cstheme="minorHAnsi"/>
+          <w:sz w:val="20"/>
+          <w:szCs w:val="20"/>
         </w:rPr>
       </w:pPr>
       <w:r>
         <w:rPr>
           <w:rStyle w:val="Hyperlink"/>
           <w:rFonts w:asciiTheme="minorHAnsi" w:hAnsiTheme="minorHAnsi" w:cstheme="minorHAnsi"/>
+          <w:sz w:val="20"/>
+          <w:szCs w:val="20"/>
         </w:rPr>
         <w:t>(</w:t>
       </w:r>
-      <w:hyperlink r:id="rId24" w:history="1">
+      <w:hyperlink r:id="rId32" w:history="1">
         <w:r>
           <w:rPr>
             <w:rStyle w:val="Hyperlink"/>
             <w:rFonts w:asciiTheme="minorHAnsi" w:hAnsiTheme="minorHAnsi" w:cstheme="minorHAnsi"/>
+            <w:sz w:val="20"/>
+            <w:szCs w:val="20"/>
           </w:rPr>
           <w:t>https://www.figma.com/design/7nqq19z34IUmida28VTd3K/LIN--Lee---Concept-Designs--2PAD---AS91897-?node-id=0-1&amp;t=AeQGKjxa5Kcx0cGf-1</w:t>
         </w:r>
@@ -8605,6 +10520,8 @@
         <w:rPr>
           <w:rStyle w:val="Hyperlink"/>
           <w:rFonts w:asciiTheme="minorHAnsi" w:hAnsiTheme="minorHAnsi" w:cstheme="minorHAnsi"/>
+          <w:sz w:val="20"/>
+          <w:szCs w:val="20"/>
         </w:rPr>
         <w:t>)</w:t>
       </w:r>
@@ -8704,7 +10621,7 @@
           <w:szCs w:val="24"/>
         </w:rPr>
       </w:pPr>
-      <w:hyperlink r:id="rId25" w:history="1">
+      <w:hyperlink r:id="rId33" w:history="1">
         <w:r>
           <w:rPr>
             <w:rStyle w:val="Hyperlink"/>
@@ -8822,6 +10739,597 @@
           <w:pgNumType w:start="1"/>
           <w:cols w:space="720"/>
         </w:sectPr>
+      </w:pPr>
+    </w:p>
+    <w:tbl>
+      <w:tblPr>
+        <w:tblStyle w:val="TableGrid"/>
+        <w:tblW w:w="14029" w:type="dxa"/>
+        <w:tblLook w:val="04A0" w:firstRow="1" w:lastRow="0" w:firstColumn="1" w:lastColumn="0" w:noHBand="0" w:noVBand="1"/>
+      </w:tblPr>
+      <w:tblGrid>
+        <w:gridCol w:w="1364"/>
+        <w:gridCol w:w="13087"/>
+      </w:tblGrid>
+      <w:tr>
+        <w:tc>
+          <w:tcPr>
+            <w:tcW w:w="14029" w:type="dxa"/>
+            <w:gridSpan w:val="2"/>
+          </w:tcPr>
+          <w:p>
+            <w:pPr>
+              <w:rPr>
+                <w:rFonts w:ascii="Arial" w:eastAsia="Arial" w:hAnsi="Arial" w:cs="Arial"/>
+                <w:color w:val="000000"/>
+                <w:sz w:val="24"/>
+                <w:szCs w:val="24"/>
+                <w:lang w:eastAsia="en-NZ"/>
+              </w:rPr>
+            </w:pPr>
+            <w:r>
+              <w:rPr>
+                <w:rFonts w:ascii="Arial" w:eastAsia="Arial" w:hAnsi="Arial" w:cs="Arial"/>
+                <w:color w:val="000000"/>
+                <w:sz w:val="24"/>
+                <w:szCs w:val="24"/>
+                <w:lang w:eastAsia="en-NZ"/>
+              </w:rPr>
+              <w:lastRenderedPageBreak/>
+              <w:t xml:space="preserve">Component 1: </w:t>
+            </w:r>
+            <w:r>
+              <w:rPr>
+                <w:rFonts w:ascii="Arial" w:eastAsia="Arial" w:hAnsi="Arial" w:cs="Arial"/>
+                <w:color w:val="000000"/>
+                <w:sz w:val="24"/>
+                <w:szCs w:val="24"/>
+                <w:lang w:eastAsia="en-NZ"/>
+              </w:rPr>
+              <w:t>Windows</w:t>
+            </w:r>
+            <w:r>
+              <w:rPr>
+                <w:rFonts w:ascii="Arial" w:eastAsia="Arial" w:hAnsi="Arial" w:cs="Arial"/>
+                <w:color w:val="000000"/>
+                <w:sz w:val="24"/>
+                <w:szCs w:val="24"/>
+                <w:lang w:eastAsia="en-NZ"/>
+              </w:rPr>
+              <w:t xml:space="preserve"> / Colour Scheme</w:t>
+            </w:r>
+          </w:p>
+        </w:tc>
+      </w:tr>
+      <w:tr>
+        <w:tc>
+          <w:tcPr>
+            <w:tcW w:w="2830" w:type="dxa"/>
+          </w:tcPr>
+          <w:p>
+            <w:pPr>
+              <w:rPr>
+                <w:rFonts w:ascii="Arial" w:hAnsi="Arial" w:cs="Arial"/>
+                <w:color w:val="000000"/>
+                <w:shd w:val="clear" w:color="auto" w:fill="FFFFFF"/>
+              </w:rPr>
+            </w:pPr>
+          </w:p>
+          <w:p>
+            <w:pPr>
+              <w:rPr>
+                <w:rFonts w:ascii="Arial" w:hAnsi="Arial" w:cs="Arial"/>
+                <w:color w:val="000000"/>
+                <w:shd w:val="clear" w:color="auto" w:fill="FFFFFF"/>
+              </w:rPr>
+            </w:pPr>
+            <w:proofErr w:type="gramStart"/>
+            <w:r>
+              <w:rPr>
+                <w:rFonts w:ascii="Arial" w:eastAsia="Arial" w:hAnsi="Arial" w:cs="Arial"/>
+                <w:color w:val="000000"/>
+                <w:sz w:val="24"/>
+                <w:szCs w:val="24"/>
+                <w:lang w:eastAsia="en-NZ"/>
+              </w:rPr>
+              <w:t>Triallin</w:t>
+            </w:r>
+            <w:r>
+              <w:rPr>
+                <w:rFonts w:ascii="Arial" w:eastAsia="Arial" w:hAnsi="Arial" w:cs="Arial"/>
+                <w:color w:val="000000"/>
+                <w:sz w:val="24"/>
+                <w:szCs w:val="24"/>
+                <w:lang w:eastAsia="en-NZ"/>
+              </w:rPr>
+              <w:t xml:space="preserve">g </w:t>
+            </w:r>
+            <w:r>
+              <w:rPr>
+                <w:rFonts w:ascii="Arial" w:eastAsia="Arial" w:hAnsi="Arial" w:cs="Arial"/>
+                <w:color w:val="000000"/>
+                <w:sz w:val="24"/>
+                <w:szCs w:val="24"/>
+                <w:lang w:eastAsia="en-NZ"/>
+              </w:rPr>
+              <w:t>:</w:t>
+            </w:r>
+            <w:proofErr w:type="gramEnd"/>
+            <w:r>
+              <w:rPr>
+                <w:rFonts w:ascii="Arial" w:hAnsi="Arial" w:cs="Arial"/>
+                <w:color w:val="000000"/>
+                <w:shd w:val="clear" w:color="auto" w:fill="FFFFFF"/>
+              </w:rPr>
+              <w:t xml:space="preserve"> </w:t>
+            </w:r>
+          </w:p>
+        </w:tc>
+        <w:tc>
+          <w:tcPr>
+            <w:tcW w:w="11199" w:type="dxa"/>
+          </w:tcPr>
+          <w:p>
+            <w:pPr>
+              <w:rPr>
+                <w:rFonts w:ascii="Arial" w:eastAsia="Arial" w:hAnsi="Arial" w:cs="Arial"/>
+                <w:color w:val="000000"/>
+                <w:sz w:val="24"/>
+                <w:szCs w:val="24"/>
+                <w:lang w:eastAsia="en-NZ"/>
+              </w:rPr>
+            </w:pPr>
+            <w:r>
+              <w:rPr>
+                <w:rFonts w:ascii="Arial" w:eastAsia="Arial" w:hAnsi="Arial" w:cs="Arial"/>
+                <w:color w:val="000000"/>
+                <w:sz w:val="24"/>
+                <w:szCs w:val="24"/>
+                <w:lang w:eastAsia="en-NZ"/>
+              </w:rPr>
+              <w:t>Dark mode,</w:t>
+            </w:r>
+          </w:p>
+          <w:p>
+            <w:pPr>
+              <w:rPr>
+                <w:rFonts w:ascii="Arial" w:eastAsia="Arial" w:hAnsi="Arial" w:cs="Arial"/>
+                <w:color w:val="000000"/>
+                <w:sz w:val="24"/>
+                <w:szCs w:val="24"/>
+                <w:lang w:eastAsia="en-NZ"/>
+              </w:rPr>
+            </w:pPr>
+            <w:r>
+              <w:rPr>
+                <w:rFonts w:ascii="Arial" w:eastAsia="Arial" w:hAnsi="Arial" w:cs="Arial"/>
+                <w:color w:val="000000"/>
+                <w:sz w:val="24"/>
+                <w:szCs w:val="24"/>
+                <w:lang w:eastAsia="en-NZ"/>
+              </w:rPr>
+              <w:drawing>
+                <wp:inline distT="0" distB="0" distL="0" distR="0" wp14:anchorId="1B5CFDD5" wp14:editId="59829830">
+                  <wp:extent cx="8106906" cy="4239217"/>
+                  <wp:effectExtent l="0" t="0" r="0" b="9525"/>
+                  <wp:docPr id="83502154" name="Picture 1"/>
+                  <wp:cNvGraphicFramePr>
+                    <a:graphicFrameLocks xmlns:a="http://schemas.openxmlformats.org/drawingml/2006/main" noChangeAspect="1"/>
+                  </wp:cNvGraphicFramePr>
+                  <a:graphic xmlns:a="http://schemas.openxmlformats.org/drawingml/2006/main">
+                    <a:graphicData uri="http://schemas.openxmlformats.org/drawingml/2006/picture">
+                      <pic:pic xmlns:pic="http://schemas.openxmlformats.org/drawingml/2006/picture">
+                        <pic:nvPicPr>
+                          <pic:cNvPr id="83502154" name=""/>
+                          <pic:cNvPicPr/>
+                        </pic:nvPicPr>
+                        <pic:blipFill>
+                          <a:blip r:embed="rId34"/>
+                          <a:stretch>
+                            <a:fillRect/>
+                          </a:stretch>
+                        </pic:blipFill>
+                        <pic:spPr>
+                          <a:xfrm>
+                            <a:off x="0" y="0"/>
+                            <a:ext cx="8106906" cy="4239217"/>
+                          </a:xfrm>
+                          <a:prstGeom prst="rect">
+                            <a:avLst/>
+                          </a:prstGeom>
+                        </pic:spPr>
+                      </pic:pic>
+                    </a:graphicData>
+                  </a:graphic>
+                </wp:inline>
+              </w:drawing>
+            </w:r>
+          </w:p>
+          <w:p>
+            <w:pPr>
+              <w:rPr>
+                <w:rFonts w:ascii="Arial" w:eastAsia="Arial" w:hAnsi="Arial" w:cs="Arial"/>
+                <w:color w:val="000000"/>
+                <w:sz w:val="24"/>
+                <w:szCs w:val="24"/>
+                <w:lang w:eastAsia="en-NZ"/>
+              </w:rPr>
+            </w:pPr>
+            <w:r>
+              <w:rPr>
+                <w:rFonts w:ascii="Arial" w:eastAsia="Arial" w:hAnsi="Arial" w:cs="Arial"/>
+                <w:color w:val="000000"/>
+                <w:sz w:val="24"/>
+                <w:szCs w:val="24"/>
+                <w:lang w:eastAsia="en-NZ"/>
+              </w:rPr>
+              <w:t>Light mode,</w:t>
+            </w:r>
+          </w:p>
+          <w:p>
+            <w:pPr>
+              <w:rPr>
+                <w:rFonts w:ascii="Arial" w:eastAsia="Arial" w:hAnsi="Arial" w:cs="Arial"/>
+                <w:color w:val="000000"/>
+                <w:sz w:val="24"/>
+                <w:szCs w:val="24"/>
+                <w:lang w:eastAsia="en-NZ"/>
+              </w:rPr>
+            </w:pPr>
+            <w:r>
+              <w:rPr>
+                <w:rFonts w:ascii="Arial" w:eastAsia="Arial" w:hAnsi="Arial" w:cs="Arial"/>
+                <w:color w:val="000000"/>
+                <w:sz w:val="24"/>
+                <w:szCs w:val="24"/>
+                <w:lang w:eastAsia="en-NZ"/>
+              </w:rPr>
+              <w:lastRenderedPageBreak/>
+              <w:drawing>
+                <wp:inline distT="0" distB="0" distL="0" distR="0" wp14:anchorId="2FE53C4D" wp14:editId="084712F8">
+                  <wp:extent cx="8097380" cy="4172532"/>
+                  <wp:effectExtent l="0" t="0" r="0" b="0"/>
+                  <wp:docPr id="1190723497" name="Picture 1"/>
+                  <wp:cNvGraphicFramePr>
+                    <a:graphicFrameLocks xmlns:a="http://schemas.openxmlformats.org/drawingml/2006/main" noChangeAspect="1"/>
+                  </wp:cNvGraphicFramePr>
+                  <a:graphic xmlns:a="http://schemas.openxmlformats.org/drawingml/2006/main">
+                    <a:graphicData uri="http://schemas.openxmlformats.org/drawingml/2006/picture">
+                      <pic:pic xmlns:pic="http://schemas.openxmlformats.org/drawingml/2006/picture">
+                        <pic:nvPicPr>
+                          <pic:cNvPr id="1190723497" name=""/>
+                          <pic:cNvPicPr/>
+                        </pic:nvPicPr>
+                        <pic:blipFill>
+                          <a:blip r:embed="rId35"/>
+                          <a:stretch>
+                            <a:fillRect/>
+                          </a:stretch>
+                        </pic:blipFill>
+                        <pic:spPr>
+                          <a:xfrm>
+                            <a:off x="0" y="0"/>
+                            <a:ext cx="8097380" cy="4172532"/>
+                          </a:xfrm>
+                          <a:prstGeom prst="rect">
+                            <a:avLst/>
+                          </a:prstGeom>
+                        </pic:spPr>
+                      </pic:pic>
+                    </a:graphicData>
+                  </a:graphic>
+                </wp:inline>
+              </w:drawing>
+            </w:r>
+          </w:p>
+          <w:p>
+            <w:pPr>
+              <w:rPr>
+                <w:rFonts w:ascii="Arial" w:eastAsia="Arial" w:hAnsi="Arial" w:cs="Arial"/>
+                <w:color w:val="000000"/>
+                <w:sz w:val="24"/>
+                <w:szCs w:val="24"/>
+                <w:lang w:eastAsia="en-NZ"/>
+              </w:rPr>
+            </w:pPr>
+            <w:r>
+              <w:rPr>
+                <w:rFonts w:ascii="Arial" w:eastAsia="Arial" w:hAnsi="Arial" w:cs="Arial"/>
+                <w:color w:val="000000"/>
+                <w:sz w:val="24"/>
+                <w:szCs w:val="24"/>
+                <w:lang w:eastAsia="en-NZ"/>
+              </w:rPr>
+              <w:t>Transpare</w:t>
+            </w:r>
+            <w:r>
+              <w:rPr>
+                <w:rFonts w:ascii="Arial" w:eastAsia="Arial" w:hAnsi="Arial" w:cs="Arial"/>
+                <w:color w:val="000000"/>
+                <w:sz w:val="24"/>
+                <w:szCs w:val="24"/>
+                <w:lang w:eastAsia="en-NZ"/>
+              </w:rPr>
+              <w:t>nt,</w:t>
+            </w:r>
+          </w:p>
+          <w:p>
+            <w:pPr>
+              <w:rPr>
+                <w:rFonts w:ascii="Arial" w:eastAsia="Arial" w:hAnsi="Arial" w:cs="Arial"/>
+                <w:color w:val="000000"/>
+                <w:sz w:val="24"/>
+                <w:szCs w:val="24"/>
+                <w:lang w:eastAsia="en-NZ"/>
+              </w:rPr>
+            </w:pPr>
+            <w:r>
+              <w:rPr>
+                <w:rFonts w:ascii="Arial" w:eastAsia="Arial" w:hAnsi="Arial" w:cs="Arial"/>
+                <w:color w:val="000000"/>
+                <w:sz w:val="24"/>
+                <w:szCs w:val="24"/>
+                <w:lang w:eastAsia="en-NZ"/>
+              </w:rPr>
+              <w:lastRenderedPageBreak/>
+              <w:drawing>
+                <wp:inline distT="0" distB="0" distL="0" distR="0" wp14:anchorId="56F4FFF7" wp14:editId="100C9DB8">
+                  <wp:extent cx="8173591" cy="4172532"/>
+                  <wp:effectExtent l="0" t="0" r="0" b="0"/>
+                  <wp:docPr id="373894212" name="Picture 1"/>
+                  <wp:cNvGraphicFramePr>
+                    <a:graphicFrameLocks xmlns:a="http://schemas.openxmlformats.org/drawingml/2006/main" noChangeAspect="1"/>
+                  </wp:cNvGraphicFramePr>
+                  <a:graphic xmlns:a="http://schemas.openxmlformats.org/drawingml/2006/main">
+                    <a:graphicData uri="http://schemas.openxmlformats.org/drawingml/2006/picture">
+                      <pic:pic xmlns:pic="http://schemas.openxmlformats.org/drawingml/2006/picture">
+                        <pic:nvPicPr>
+                          <pic:cNvPr id="373894212" name=""/>
+                          <pic:cNvPicPr/>
+                        </pic:nvPicPr>
+                        <pic:blipFill>
+                          <a:blip r:embed="rId36"/>
+                          <a:stretch>
+                            <a:fillRect/>
+                          </a:stretch>
+                        </pic:blipFill>
+                        <pic:spPr>
+                          <a:xfrm>
+                            <a:off x="0" y="0"/>
+                            <a:ext cx="8173591" cy="4172532"/>
+                          </a:xfrm>
+                          <a:prstGeom prst="rect">
+                            <a:avLst/>
+                          </a:prstGeom>
+                        </pic:spPr>
+                      </pic:pic>
+                    </a:graphicData>
+                  </a:graphic>
+                </wp:inline>
+              </w:drawing>
+            </w:r>
+          </w:p>
+          <w:p>
+            <w:pPr>
+              <w:rPr>
+                <w:rFonts w:ascii="Arial" w:eastAsia="Arial" w:hAnsi="Arial" w:cs="Arial"/>
+                <w:color w:val="000000"/>
+                <w:sz w:val="24"/>
+                <w:szCs w:val="24"/>
+                <w:lang w:eastAsia="en-NZ"/>
+              </w:rPr>
+            </w:pPr>
+          </w:p>
+          <w:p>
+            <w:pPr>
+              <w:rPr>
+                <w:rFonts w:ascii="Arial" w:eastAsia="Arial" w:hAnsi="Arial" w:cs="Arial"/>
+                <w:color w:val="000000"/>
+                <w:sz w:val="24"/>
+                <w:szCs w:val="24"/>
+                <w:lang w:eastAsia="en-NZ"/>
+              </w:rPr>
+            </w:pPr>
+          </w:p>
+          <w:p>
+            <w:pPr>
+              <w:rPr>
+                <w:rFonts w:ascii="Arial" w:eastAsia="Arial" w:hAnsi="Arial" w:cs="Arial"/>
+                <w:color w:val="000000"/>
+                <w:sz w:val="24"/>
+                <w:szCs w:val="24"/>
+                <w:lang w:eastAsia="en-NZ"/>
+              </w:rPr>
+            </w:pPr>
+          </w:p>
+          <w:p>
+            <w:pPr>
+              <w:rPr>
+                <w:rFonts w:ascii="Arial" w:eastAsia="Arial" w:hAnsi="Arial" w:cs="Arial"/>
+                <w:color w:val="000000"/>
+                <w:sz w:val="24"/>
+                <w:szCs w:val="24"/>
+                <w:lang w:eastAsia="en-NZ"/>
+              </w:rPr>
+            </w:pPr>
+          </w:p>
+        </w:tc>
+      </w:tr>
+      <w:tr>
+        <w:tc>
+          <w:tcPr>
+            <w:tcW w:w="2830" w:type="dxa"/>
+          </w:tcPr>
+          <w:p>
+            <w:pPr>
+              <w:rPr>
+                <w:rFonts w:ascii="Arial" w:hAnsi="Arial" w:cs="Arial"/>
+                <w:color w:val="000000"/>
+                <w:shd w:val="clear" w:color="auto" w:fill="FFFFFF"/>
+              </w:rPr>
+            </w:pPr>
+            <w:r>
+              <w:rPr>
+                <w:rFonts w:ascii="Arial" w:eastAsia="Arial" w:hAnsi="Arial" w:cs="Arial"/>
+                <w:color w:val="000000"/>
+                <w:sz w:val="24"/>
+                <w:szCs w:val="24"/>
+                <w:lang w:eastAsia="en-NZ"/>
+              </w:rPr>
+              <w:lastRenderedPageBreak/>
+              <w:t>Evaluation of Response:</w:t>
+            </w:r>
+          </w:p>
+        </w:tc>
+        <w:tc>
+          <w:tcPr>
+            <w:tcW w:w="11199" w:type="dxa"/>
+          </w:tcPr>
+          <w:p>
+            <w:pPr>
+              <w:rPr>
+                <w:rFonts w:ascii="Arial" w:eastAsia="Arial" w:hAnsi="Arial" w:cs="Arial"/>
+                <w:color w:val="000000"/>
+                <w:sz w:val="24"/>
+                <w:szCs w:val="24"/>
+                <w:lang w:eastAsia="en-NZ"/>
+              </w:rPr>
+            </w:pPr>
+            <w:r>
+              <w:rPr>
+                <w:rFonts w:ascii="Arial" w:eastAsia="Arial" w:hAnsi="Arial" w:cs="Arial"/>
+                <w:color w:val="000000"/>
+                <w:sz w:val="24"/>
+                <w:szCs w:val="24"/>
+                <w:lang w:eastAsia="en-NZ"/>
+              </w:rPr>
+              <w:t xml:space="preserve">(Add snip of results/feedback or recordings here, this could be a pie graph of results or logs of responses, the more feedback the better) </w:t>
+            </w:r>
+          </w:p>
+          <w:p>
+            <w:pPr>
+              <w:rPr>
+                <w:rFonts w:ascii="Arial" w:eastAsia="Arial" w:hAnsi="Arial" w:cs="Arial"/>
+                <w:color w:val="000000"/>
+                <w:sz w:val="24"/>
+                <w:szCs w:val="24"/>
+                <w:lang w:eastAsia="en-NZ"/>
+              </w:rPr>
+            </w:pPr>
+          </w:p>
+          <w:p>
+            <w:pPr>
+              <w:rPr>
+                <w:rFonts w:ascii="Arial" w:eastAsia="Arial" w:hAnsi="Arial" w:cs="Arial"/>
+                <w:color w:val="000000"/>
+                <w:sz w:val="24"/>
+                <w:szCs w:val="24"/>
+                <w:lang w:eastAsia="en-NZ"/>
+              </w:rPr>
+            </w:pPr>
+            <w:r>
+              <w:rPr>
+                <w:rFonts w:ascii="Arial" w:eastAsia="Arial" w:hAnsi="Arial" w:cs="Arial"/>
+                <w:color w:val="000000"/>
+                <w:sz w:val="24"/>
+                <w:szCs w:val="24"/>
+                <w:lang w:eastAsia="en-NZ"/>
+              </w:rPr>
+              <w:t>(Add your evaluation of the responses here)</w:t>
+            </w:r>
+          </w:p>
+          <w:p>
+            <w:pPr>
+              <w:rPr>
+                <w:rFonts w:ascii="Arial" w:eastAsia="Arial" w:hAnsi="Arial" w:cs="Arial"/>
+                <w:color w:val="000000"/>
+                <w:sz w:val="24"/>
+                <w:szCs w:val="24"/>
+                <w:lang w:eastAsia="en-NZ"/>
+              </w:rPr>
+            </w:pPr>
+          </w:p>
+          <w:p>
+            <w:pPr>
+              <w:rPr>
+                <w:rFonts w:ascii="Arial" w:eastAsia="Arial" w:hAnsi="Arial" w:cs="Arial"/>
+                <w:color w:val="000000"/>
+                <w:sz w:val="24"/>
+                <w:szCs w:val="24"/>
+                <w:lang w:eastAsia="en-NZ"/>
+              </w:rPr>
+            </w:pPr>
+          </w:p>
+        </w:tc>
+      </w:tr>
+      <w:tr>
+        <w:tc>
+          <w:tcPr>
+            <w:tcW w:w="2830" w:type="dxa"/>
+          </w:tcPr>
+          <w:p>
+            <w:pPr>
+              <w:rPr>
+                <w:rFonts w:ascii="Arial" w:eastAsia="Arial" w:hAnsi="Arial" w:cs="Arial"/>
+                <w:color w:val="000000"/>
+                <w:sz w:val="24"/>
+                <w:szCs w:val="24"/>
+                <w:lang w:eastAsia="en-NZ"/>
+              </w:rPr>
+            </w:pPr>
+            <w:r>
+              <w:rPr>
+                <w:rFonts w:ascii="Arial" w:eastAsia="Arial" w:hAnsi="Arial" w:cs="Arial"/>
+                <w:color w:val="000000"/>
+                <w:sz w:val="24"/>
+                <w:szCs w:val="24"/>
+                <w:lang w:eastAsia="en-NZ"/>
+              </w:rPr>
+              <w:lastRenderedPageBreak/>
+              <w:t>Which did I choose and why?</w:t>
+            </w:r>
+          </w:p>
+        </w:tc>
+        <w:tc>
+          <w:tcPr>
+            <w:tcW w:w="11199" w:type="dxa"/>
+          </w:tcPr>
+          <w:p>
+            <w:pPr>
+              <w:rPr>
+                <w:rFonts w:ascii="Arial" w:eastAsia="Arial" w:hAnsi="Arial" w:cs="Arial"/>
+                <w:color w:val="000000"/>
+                <w:sz w:val="24"/>
+                <w:szCs w:val="24"/>
+                <w:lang w:eastAsia="en-NZ"/>
+              </w:rPr>
+            </w:pPr>
+            <w:r>
+              <w:rPr>
+                <w:rFonts w:ascii="Arial" w:eastAsia="Arial" w:hAnsi="Arial" w:cs="Arial"/>
+                <w:color w:val="000000"/>
+                <w:sz w:val="24"/>
+                <w:szCs w:val="24"/>
+                <w:lang w:eastAsia="en-NZ"/>
+              </w:rPr>
+              <w:t>To enhance user experience when using the program</w:t>
+            </w:r>
+          </w:p>
+        </w:tc>
+      </w:tr>
+    </w:tbl>
+    <w:p>
+      <w:pPr>
+        <w:rPr>
+          <w:rFonts w:ascii="Arial" w:eastAsia="Arial" w:hAnsi="Arial" w:cs="Arial"/>
+        </w:rPr>
+      </w:pPr>
+    </w:p>
+    <w:p>
+      <w:pPr>
+        <w:rPr>
+          <w:rFonts w:ascii="Arial" w:eastAsia="Arial" w:hAnsi="Arial" w:cs="Arial"/>
+        </w:rPr>
       </w:pPr>
     </w:p>
     <w:tbl>
@@ -8858,8 +11366,7 @@
                 <w:szCs w:val="24"/>
                 <w:lang w:eastAsia="en-NZ"/>
               </w:rPr>
-              <w:lastRenderedPageBreak/>
-              <w:t xml:space="preserve">Component 1: </w:t>
+              <w:t xml:space="preserve">Component </w:t>
             </w:r>
             <w:r>
               <w:rPr>
@@ -8869,7 +11376,59 @@
                 <w:szCs w:val="24"/>
                 <w:lang w:eastAsia="en-NZ"/>
               </w:rPr>
-              <w:t>Windows</w:t>
+              <w:t>Input</w:t>
+            </w:r>
+            <w:r>
+              <w:rPr>
+                <w:rFonts w:ascii="Arial" w:eastAsia="Arial" w:hAnsi="Arial" w:cs="Arial"/>
+                <w:color w:val="000000"/>
+                <w:sz w:val="24"/>
+                <w:szCs w:val="24"/>
+                <w:lang w:eastAsia="en-NZ"/>
+              </w:rPr>
+              <w:t xml:space="preserve"> </w:t>
+            </w:r>
+            <w:proofErr w:type="gramStart"/>
+            <w:r>
+              <w:rPr>
+                <w:rFonts w:ascii="Arial" w:eastAsia="Arial" w:hAnsi="Arial" w:cs="Arial"/>
+                <w:color w:val="000000"/>
+                <w:sz w:val="24"/>
+                <w:szCs w:val="24"/>
+                <w:lang w:eastAsia="en-NZ"/>
+              </w:rPr>
+              <w:t xml:space="preserve">- </w:t>
+            </w:r>
+            <w:r>
+              <w:rPr>
+                <w:rFonts w:ascii="Arial" w:eastAsia="Arial" w:hAnsi="Arial" w:cs="Arial"/>
+                <w:color w:val="000000"/>
+                <w:sz w:val="24"/>
+                <w:szCs w:val="24"/>
+                <w:lang w:eastAsia="en-NZ"/>
+              </w:rPr>
+              <w:t xml:space="preserve"> textbox</w:t>
+            </w:r>
+            <w:proofErr w:type="gramEnd"/>
+            <w:r>
+              <w:rPr>
+                <w:rFonts w:ascii="Arial" w:eastAsia="Arial" w:hAnsi="Arial" w:cs="Arial"/>
+                <w:color w:val="000000"/>
+                <w:sz w:val="24"/>
+                <w:szCs w:val="24"/>
+                <w:lang w:eastAsia="en-NZ"/>
+              </w:rPr>
+              <w:t xml:space="preserve"> </w:t>
+            </w:r>
+            <w:r>
+              <w:rPr>
+                <w:rFonts w:ascii="Arial" w:eastAsia="Arial" w:hAnsi="Arial" w:cs="Arial"/>
+                <w:color w:val="000000"/>
+                <w:sz w:val="24"/>
+                <w:szCs w:val="24"/>
+                <w:lang w:eastAsia="en-NZ"/>
+              </w:rPr>
+              <w:t xml:space="preserve">styles, button styles. </w:t>
             </w:r>
           </w:p>
         </w:tc>
@@ -8882,31 +11441,16 @@
           <w:p>
             <w:pPr>
               <w:rPr>
-                <w:rFonts w:ascii="Arial" w:hAnsi="Arial" w:cs="Arial"/>
-                <w:color w:val="000000"/>
-                <w:shd w:val="clear" w:color="auto" w:fill="FFFFFF"/>
-              </w:rPr>
-            </w:pPr>
-          </w:p>
-          <w:p>
-            <w:pPr>
-              <w:rPr>
-                <w:rFonts w:ascii="Arial" w:hAnsi="Arial" w:cs="Arial"/>
-                <w:color w:val="000000"/>
-                <w:shd w:val="clear" w:color="auto" w:fill="FFFFFF"/>
-              </w:rPr>
-            </w:pPr>
-            <w:r>
-              <w:rPr>
                 <w:rFonts w:ascii="Arial" w:eastAsia="Arial" w:hAnsi="Arial" w:cs="Arial"/>
                 <w:color w:val="000000"/>
                 <w:sz w:val="24"/>
                 <w:szCs w:val="24"/>
                 <w:lang w:eastAsia="en-NZ"/>
               </w:rPr>
-              <w:t>Triallin</w:t>
-            </w:r>
-            <w:r>
+            </w:pPr>
+          </w:p>
+          <w:p>
+            <w:pPr>
               <w:rPr>
                 <w:rFonts w:ascii="Arial" w:eastAsia="Arial" w:hAnsi="Arial" w:cs="Arial"/>
                 <w:color w:val="000000"/>
@@ -8914,8 +11458,7 @@
                 <w:szCs w:val="24"/>
                 <w:lang w:eastAsia="en-NZ"/>
               </w:rPr>
-              <w:t xml:space="preserve">g </w:t>
-            </w:r>
+            </w:pPr>
             <w:r>
               <w:rPr>
                 <w:rFonts w:ascii="Arial" w:eastAsia="Arial" w:hAnsi="Arial" w:cs="Arial"/>
@@ -8924,15 +11467,7 @@
                 <w:szCs w:val="24"/>
                 <w:lang w:eastAsia="en-NZ"/>
               </w:rPr>
-              <w:t>:</w:t>
-            </w:r>
-            <w:r>
-              <w:rPr>
-                <w:rFonts w:ascii="Arial" w:hAnsi="Arial" w:cs="Arial"/>
-                <w:color w:val="000000"/>
-                <w:shd w:val="clear" w:color="auto" w:fill="FFFFFF"/>
-              </w:rPr>
-              <w:t xml:space="preserve"> </w:t>
+              <w:t xml:space="preserve">Trialling: </w:t>
             </w:r>
           </w:p>
         </w:tc>
@@ -8961,7 +11496,9 @@
                 <w:lang w:eastAsia="en-NZ"/>
               </w:rPr>
             </w:pPr>
-            <w:r>
+          </w:p>
+          <w:p>
+            <w:pPr>
               <w:rPr>
                 <w:rFonts w:ascii="Arial" w:eastAsia="Arial" w:hAnsi="Arial" w:cs="Arial"/>
                 <w:color w:val="000000"/>
@@ -8969,11 +11506,8 @@
                 <w:szCs w:val="24"/>
                 <w:lang w:eastAsia="en-NZ"/>
               </w:rPr>
-              <w:t>Transparent,</w:t>
-            </w:r>
-          </w:p>
-          <w:p>
-            <w:pPr>
+            </w:pPr>
+            <w:r>
               <w:rPr>
                 <w:rFonts w:ascii="Arial" w:eastAsia="Arial" w:hAnsi="Arial" w:cs="Arial"/>
                 <w:color w:val="000000"/>
@@ -8981,7 +11515,8 @@
                 <w:szCs w:val="24"/>
                 <w:lang w:eastAsia="en-NZ"/>
               </w:rPr>
-            </w:pPr>
+              <w:t>(Snip 3 to 4 different component concepts of your GUI’s component you are trialling here. e.g.</w:t>
+            </w:r>
             <w:r>
               <w:rPr>
                 <w:rFonts w:ascii="Arial" w:eastAsia="Arial" w:hAnsi="Arial" w:cs="Arial"/>
@@ -8990,11 +11525,9 @@
                 <w:szCs w:val="24"/>
                 <w:lang w:eastAsia="en-NZ"/>
               </w:rPr>
-              <w:t>Solid</w:t>
-            </w:r>
-          </w:p>
-          <w:p>
-            <w:pPr>
+              <w:t xml:space="preserve"> Different Layouts using Geometry and/or Canvas</w:t>
+            </w:r>
+            <w:r>
               <w:rPr>
                 <w:rFonts w:ascii="Arial" w:eastAsia="Arial" w:hAnsi="Arial" w:cs="Arial"/>
                 <w:color w:val="000000"/>
@@ -9002,37 +11535,7 @@
                 <w:szCs w:val="24"/>
                 <w:lang w:eastAsia="en-NZ"/>
               </w:rPr>
-            </w:pPr>
-            <w:r>
-              <w:rPr>
-                <w:rFonts w:ascii="Arial" w:eastAsia="Arial" w:hAnsi="Arial" w:cs="Arial"/>
-                <w:color w:val="000000"/>
-                <w:sz w:val="24"/>
-                <w:szCs w:val="24"/>
-                <w:lang w:eastAsia="en-NZ"/>
-              </w:rPr>
-              <w:t>Non-resizable</w:t>
-            </w:r>
-          </w:p>
-          <w:p>
-            <w:pPr>
-              <w:rPr>
-                <w:rFonts w:ascii="Arial" w:eastAsia="Arial" w:hAnsi="Arial" w:cs="Arial"/>
-                <w:color w:val="000000"/>
-                <w:sz w:val="24"/>
-                <w:szCs w:val="24"/>
-                <w:lang w:eastAsia="en-NZ"/>
-              </w:rPr>
-            </w:pPr>
-            <w:r>
-              <w:rPr>
-                <w:rFonts w:ascii="Arial" w:eastAsia="Arial" w:hAnsi="Arial" w:cs="Arial"/>
-                <w:color w:val="000000"/>
-                <w:sz w:val="24"/>
-                <w:szCs w:val="24"/>
-                <w:lang w:eastAsia="en-NZ"/>
-              </w:rPr>
-              <w:t>Togglable Dark Mode</w:t>
+              <w:t>)</w:t>
             </w:r>
           </w:p>
           <w:p>
@@ -9078,9 +11581,11 @@
           <w:p>
             <w:pPr>
               <w:rPr>
-                <w:rFonts w:ascii="Arial" w:hAnsi="Arial" w:cs="Arial"/>
-                <w:color w:val="000000"/>
-                <w:shd w:val="clear" w:color="auto" w:fill="FFFFFF"/>
+                <w:rFonts w:ascii="Arial" w:eastAsia="Arial" w:hAnsi="Arial" w:cs="Arial"/>
+                <w:color w:val="000000"/>
+                <w:sz w:val="24"/>
+                <w:szCs w:val="24"/>
+                <w:lang w:eastAsia="en-NZ"/>
               </w:rPr>
             </w:pPr>
             <w:r>
@@ -9149,8 +11654,19 @@
                 <w:szCs w:val="24"/>
                 <w:lang w:eastAsia="en-NZ"/>
               </w:rPr>
-              <w:t>(Add your evaluation of the responses here)</w:t>
-            </w:r>
+              <w:t xml:space="preserve">(Add evaluation of your responses here) </w:t>
+            </w:r>
+          </w:p>
+          <w:p>
+            <w:pPr>
+              <w:rPr>
+                <w:rFonts w:ascii="Arial" w:eastAsia="Arial" w:hAnsi="Arial" w:cs="Arial"/>
+                <w:color w:val="000000"/>
+                <w:sz w:val="24"/>
+                <w:szCs w:val="24"/>
+                <w:lang w:eastAsia="en-NZ"/>
+              </w:rPr>
+            </w:pPr>
           </w:p>
           <w:p>
             <w:pPr>
@@ -9199,414 +11715,6 @@
                 <w:szCs w:val="24"/>
                 <w:lang w:eastAsia="en-NZ"/>
               </w:rPr>
-              <w:t>Which did I choose and why?</w:t>
-            </w:r>
-          </w:p>
-        </w:tc>
-        <w:tc>
-          <w:tcPr>
-            <w:tcW w:w="11199" w:type="dxa"/>
-          </w:tcPr>
-          <w:p>
-            <w:pPr>
-              <w:rPr>
-                <w:rFonts w:ascii="Arial" w:eastAsia="Arial" w:hAnsi="Arial" w:cs="Arial"/>
-                <w:color w:val="000000"/>
-                <w:sz w:val="24"/>
-                <w:szCs w:val="24"/>
-                <w:lang w:eastAsia="en-NZ"/>
-              </w:rPr>
-            </w:pPr>
-            <w:r>
-              <w:rPr>
-                <w:rFonts w:ascii="Arial" w:eastAsia="Arial" w:hAnsi="Arial" w:cs="Arial"/>
-                <w:color w:val="000000"/>
-                <w:sz w:val="24"/>
-                <w:szCs w:val="24"/>
-                <w:lang w:eastAsia="en-NZ"/>
-              </w:rPr>
-              <w:t>To enhance user experience when using the program</w:t>
-            </w:r>
-          </w:p>
-        </w:tc>
-      </w:tr>
-    </w:tbl>
-    <w:p>
-      <w:pPr>
-        <w:rPr>
-          <w:rFonts w:ascii="Arial" w:eastAsia="Arial" w:hAnsi="Arial" w:cs="Arial"/>
-        </w:rPr>
-      </w:pPr>
-    </w:p>
-    <w:p>
-      <w:pPr>
-        <w:rPr>
-          <w:rFonts w:ascii="Arial" w:eastAsia="Arial" w:hAnsi="Arial" w:cs="Arial"/>
-        </w:rPr>
-      </w:pPr>
-    </w:p>
-    <w:tbl>
-      <w:tblPr>
-        <w:tblStyle w:val="TableGrid"/>
-        <w:tblW w:w="14029" w:type="dxa"/>
-        <w:tblLook w:val="04A0" w:firstRow="1" w:lastRow="0" w:firstColumn="1" w:lastColumn="0" w:noHBand="0" w:noVBand="1"/>
-      </w:tblPr>
-      <w:tblGrid>
-        <w:gridCol w:w="2830"/>
-        <w:gridCol w:w="11199"/>
-      </w:tblGrid>
-      <w:tr>
-        <w:tc>
-          <w:tcPr>
-            <w:tcW w:w="14029" w:type="dxa"/>
-            <w:gridSpan w:val="2"/>
-          </w:tcPr>
-          <w:p>
-            <w:pPr>
-              <w:rPr>
-                <w:rFonts w:ascii="Arial" w:eastAsia="Arial" w:hAnsi="Arial" w:cs="Arial"/>
-                <w:color w:val="000000"/>
-                <w:sz w:val="24"/>
-                <w:szCs w:val="24"/>
-                <w:lang w:eastAsia="en-NZ"/>
-              </w:rPr>
-            </w:pPr>
-            <w:r>
-              <w:rPr>
-                <w:rFonts w:ascii="Arial" w:eastAsia="Arial" w:hAnsi="Arial" w:cs="Arial"/>
-                <w:color w:val="000000"/>
-                <w:sz w:val="24"/>
-                <w:szCs w:val="24"/>
-                <w:lang w:eastAsia="en-NZ"/>
-              </w:rPr>
-              <w:t xml:space="preserve">Component </w:t>
-            </w:r>
-            <w:r>
-              <w:rPr>
-                <w:rFonts w:ascii="Arial" w:eastAsia="Arial" w:hAnsi="Arial" w:cs="Arial"/>
-                <w:color w:val="000000"/>
-                <w:sz w:val="24"/>
-                <w:szCs w:val="24"/>
-                <w:lang w:eastAsia="en-NZ"/>
-              </w:rPr>
-              <w:t>Input</w:t>
-            </w:r>
-            <w:r>
-              <w:rPr>
-                <w:rFonts w:ascii="Arial" w:eastAsia="Arial" w:hAnsi="Arial" w:cs="Arial"/>
-                <w:color w:val="000000"/>
-                <w:sz w:val="24"/>
-                <w:szCs w:val="24"/>
-                <w:lang w:eastAsia="en-NZ"/>
-              </w:rPr>
-              <w:t xml:space="preserve"> - </w:t>
-            </w:r>
-            <w:r>
-              <w:rPr>
-                <w:rFonts w:ascii="Arial" w:eastAsia="Arial" w:hAnsi="Arial" w:cs="Arial"/>
-                <w:color w:val="000000"/>
-                <w:sz w:val="24"/>
-                <w:szCs w:val="24"/>
-                <w:lang w:eastAsia="en-NZ"/>
-              </w:rPr>
-              <w:t xml:space="preserve"> textbox </w:t>
-            </w:r>
-            <w:r>
-              <w:rPr>
-                <w:rFonts w:ascii="Arial" w:eastAsia="Arial" w:hAnsi="Arial" w:cs="Arial"/>
-                <w:color w:val="000000"/>
-                <w:sz w:val="24"/>
-                <w:szCs w:val="24"/>
-                <w:lang w:eastAsia="en-NZ"/>
-              </w:rPr>
-              <w:t xml:space="preserve">styles, button styles. </w:t>
-            </w:r>
-          </w:p>
-        </w:tc>
-      </w:tr>
-      <w:tr>
-        <w:tc>
-          <w:tcPr>
-            <w:tcW w:w="2830" w:type="dxa"/>
-          </w:tcPr>
-          <w:p>
-            <w:pPr>
-              <w:rPr>
-                <w:rFonts w:ascii="Arial" w:eastAsia="Arial" w:hAnsi="Arial" w:cs="Arial"/>
-                <w:color w:val="000000"/>
-                <w:sz w:val="24"/>
-                <w:szCs w:val="24"/>
-                <w:lang w:eastAsia="en-NZ"/>
-              </w:rPr>
-            </w:pPr>
-          </w:p>
-          <w:p>
-            <w:pPr>
-              <w:rPr>
-                <w:rFonts w:ascii="Arial" w:eastAsia="Arial" w:hAnsi="Arial" w:cs="Arial"/>
-                <w:color w:val="000000"/>
-                <w:sz w:val="24"/>
-                <w:szCs w:val="24"/>
-                <w:lang w:eastAsia="en-NZ"/>
-              </w:rPr>
-            </w:pPr>
-            <w:r>
-              <w:rPr>
-                <w:rFonts w:ascii="Arial" w:eastAsia="Arial" w:hAnsi="Arial" w:cs="Arial"/>
-                <w:color w:val="000000"/>
-                <w:sz w:val="24"/>
-                <w:szCs w:val="24"/>
-                <w:lang w:eastAsia="en-NZ"/>
-              </w:rPr>
-              <w:t xml:space="preserve">Trialling: </w:t>
-            </w:r>
-          </w:p>
-        </w:tc>
-        <w:tc>
-          <w:tcPr>
-            <w:tcW w:w="11199" w:type="dxa"/>
-          </w:tcPr>
-          <w:p>
-            <w:pPr>
-              <w:rPr>
-                <w:rFonts w:ascii="Arial" w:eastAsia="Arial" w:hAnsi="Arial" w:cs="Arial"/>
-                <w:color w:val="000000"/>
-                <w:sz w:val="24"/>
-                <w:szCs w:val="24"/>
-                <w:lang w:eastAsia="en-NZ"/>
-              </w:rPr>
-            </w:pPr>
-          </w:p>
-          <w:p>
-            <w:pPr>
-              <w:rPr>
-                <w:rFonts w:ascii="Arial" w:eastAsia="Arial" w:hAnsi="Arial" w:cs="Arial"/>
-                <w:color w:val="000000"/>
-                <w:sz w:val="24"/>
-                <w:szCs w:val="24"/>
-                <w:lang w:eastAsia="en-NZ"/>
-              </w:rPr>
-            </w:pPr>
-          </w:p>
-          <w:p>
-            <w:pPr>
-              <w:rPr>
-                <w:rFonts w:ascii="Arial" w:eastAsia="Arial" w:hAnsi="Arial" w:cs="Arial"/>
-                <w:color w:val="000000"/>
-                <w:sz w:val="24"/>
-                <w:szCs w:val="24"/>
-                <w:lang w:eastAsia="en-NZ"/>
-              </w:rPr>
-            </w:pPr>
-            <w:r>
-              <w:rPr>
-                <w:rFonts w:ascii="Arial" w:eastAsia="Arial" w:hAnsi="Arial" w:cs="Arial"/>
-                <w:color w:val="000000"/>
-                <w:sz w:val="24"/>
-                <w:szCs w:val="24"/>
-                <w:lang w:eastAsia="en-NZ"/>
-              </w:rPr>
-              <w:t>(Snip 3 to 4 different component concepts of your GUI’s component you are trialling here. e.g.</w:t>
-            </w:r>
-            <w:r>
-              <w:rPr>
-                <w:rFonts w:ascii="Arial" w:eastAsia="Arial" w:hAnsi="Arial" w:cs="Arial"/>
-                <w:color w:val="000000"/>
-                <w:sz w:val="24"/>
-                <w:szCs w:val="24"/>
-                <w:lang w:eastAsia="en-NZ"/>
-              </w:rPr>
-              <w:t xml:space="preserve"> Different Layouts using Geometry and/or Canvas</w:t>
-            </w:r>
-            <w:r>
-              <w:rPr>
-                <w:rFonts w:ascii="Arial" w:eastAsia="Arial" w:hAnsi="Arial" w:cs="Arial"/>
-                <w:color w:val="000000"/>
-                <w:sz w:val="24"/>
-                <w:szCs w:val="24"/>
-                <w:lang w:eastAsia="en-NZ"/>
-              </w:rPr>
-              <w:t>)</w:t>
-            </w:r>
-          </w:p>
-          <w:p>
-            <w:pPr>
-              <w:rPr>
-                <w:rFonts w:ascii="Arial" w:eastAsia="Arial" w:hAnsi="Arial" w:cs="Arial"/>
-                <w:color w:val="000000"/>
-                <w:sz w:val="24"/>
-                <w:szCs w:val="24"/>
-                <w:lang w:eastAsia="en-NZ"/>
-              </w:rPr>
-            </w:pPr>
-          </w:p>
-          <w:p>
-            <w:pPr>
-              <w:rPr>
-                <w:rFonts w:ascii="Arial" w:eastAsia="Arial" w:hAnsi="Arial" w:cs="Arial"/>
-                <w:color w:val="000000"/>
-                <w:sz w:val="24"/>
-                <w:szCs w:val="24"/>
-                <w:lang w:eastAsia="en-NZ"/>
-              </w:rPr>
-            </w:pPr>
-          </w:p>
-          <w:p>
-            <w:pPr>
-              <w:rPr>
-                <w:rFonts w:ascii="Arial" w:eastAsia="Arial" w:hAnsi="Arial" w:cs="Arial"/>
-                <w:color w:val="000000"/>
-                <w:sz w:val="24"/>
-                <w:szCs w:val="24"/>
-                <w:lang w:eastAsia="en-NZ"/>
-              </w:rPr>
-            </w:pPr>
-          </w:p>
-        </w:tc>
-      </w:tr>
-      <w:tr>
-        <w:tc>
-          <w:tcPr>
-            <w:tcW w:w="2830" w:type="dxa"/>
-          </w:tcPr>
-          <w:p>
-            <w:pPr>
-              <w:rPr>
-                <w:rFonts w:ascii="Arial" w:eastAsia="Arial" w:hAnsi="Arial" w:cs="Arial"/>
-                <w:color w:val="000000"/>
-                <w:sz w:val="24"/>
-                <w:szCs w:val="24"/>
-                <w:lang w:eastAsia="en-NZ"/>
-              </w:rPr>
-            </w:pPr>
-            <w:r>
-              <w:rPr>
-                <w:rFonts w:ascii="Arial" w:eastAsia="Arial" w:hAnsi="Arial" w:cs="Arial"/>
-                <w:color w:val="000000"/>
-                <w:sz w:val="24"/>
-                <w:szCs w:val="24"/>
-                <w:lang w:eastAsia="en-NZ"/>
-              </w:rPr>
-              <w:t>Evaluation of Response:</w:t>
-            </w:r>
-          </w:p>
-        </w:tc>
-        <w:tc>
-          <w:tcPr>
-            <w:tcW w:w="11199" w:type="dxa"/>
-          </w:tcPr>
-          <w:p>
-            <w:pPr>
-              <w:rPr>
-                <w:rFonts w:ascii="Arial" w:eastAsia="Arial" w:hAnsi="Arial" w:cs="Arial"/>
-                <w:color w:val="000000"/>
-                <w:sz w:val="24"/>
-                <w:szCs w:val="24"/>
-                <w:lang w:eastAsia="en-NZ"/>
-              </w:rPr>
-            </w:pPr>
-            <w:r>
-              <w:rPr>
-                <w:rFonts w:ascii="Arial" w:eastAsia="Arial" w:hAnsi="Arial" w:cs="Arial"/>
-                <w:color w:val="000000"/>
-                <w:sz w:val="24"/>
-                <w:szCs w:val="24"/>
-                <w:lang w:eastAsia="en-NZ"/>
-              </w:rPr>
-              <w:t xml:space="preserve">(Add snip of results/feedback or recordings here, this could be a pie graph of results or logs of responses, the more feedback the better) </w:t>
-            </w:r>
-          </w:p>
-          <w:p>
-            <w:pPr>
-              <w:rPr>
-                <w:rFonts w:ascii="Arial" w:eastAsia="Arial" w:hAnsi="Arial" w:cs="Arial"/>
-                <w:color w:val="000000"/>
-                <w:sz w:val="24"/>
-                <w:szCs w:val="24"/>
-                <w:lang w:eastAsia="en-NZ"/>
-              </w:rPr>
-            </w:pPr>
-          </w:p>
-          <w:p>
-            <w:pPr>
-              <w:rPr>
-                <w:rFonts w:ascii="Arial" w:eastAsia="Arial" w:hAnsi="Arial" w:cs="Arial"/>
-                <w:color w:val="000000"/>
-                <w:sz w:val="24"/>
-                <w:szCs w:val="24"/>
-                <w:lang w:eastAsia="en-NZ"/>
-              </w:rPr>
-            </w:pPr>
-            <w:r>
-              <w:rPr>
-                <w:rFonts w:ascii="Arial" w:eastAsia="Arial" w:hAnsi="Arial" w:cs="Arial"/>
-                <w:color w:val="000000"/>
-                <w:sz w:val="24"/>
-                <w:szCs w:val="24"/>
-                <w:lang w:eastAsia="en-NZ"/>
-              </w:rPr>
-              <w:t xml:space="preserve">(Add evaluation of your responses here) </w:t>
-            </w:r>
-          </w:p>
-          <w:p>
-            <w:pPr>
-              <w:rPr>
-                <w:rFonts w:ascii="Arial" w:eastAsia="Arial" w:hAnsi="Arial" w:cs="Arial"/>
-                <w:color w:val="000000"/>
-                <w:sz w:val="24"/>
-                <w:szCs w:val="24"/>
-                <w:lang w:eastAsia="en-NZ"/>
-              </w:rPr>
-            </w:pPr>
-          </w:p>
-          <w:p>
-            <w:pPr>
-              <w:rPr>
-                <w:rFonts w:ascii="Arial" w:eastAsia="Arial" w:hAnsi="Arial" w:cs="Arial"/>
-                <w:color w:val="000000"/>
-                <w:sz w:val="24"/>
-                <w:szCs w:val="24"/>
-                <w:lang w:eastAsia="en-NZ"/>
-              </w:rPr>
-            </w:pPr>
-          </w:p>
-          <w:p>
-            <w:pPr>
-              <w:rPr>
-                <w:rFonts w:ascii="Arial" w:eastAsia="Arial" w:hAnsi="Arial" w:cs="Arial"/>
-                <w:color w:val="000000"/>
-                <w:sz w:val="24"/>
-                <w:szCs w:val="24"/>
-                <w:lang w:eastAsia="en-NZ"/>
-              </w:rPr>
-            </w:pPr>
-          </w:p>
-        </w:tc>
-      </w:tr>
-      <w:tr>
-        <w:tc>
-          <w:tcPr>
-            <w:tcW w:w="2830" w:type="dxa"/>
-          </w:tcPr>
-          <w:p>
-            <w:pPr>
-              <w:rPr>
-                <w:rFonts w:ascii="Arial" w:eastAsia="Arial" w:hAnsi="Arial" w:cs="Arial"/>
-                <w:color w:val="000000"/>
-                <w:sz w:val="24"/>
-                <w:szCs w:val="24"/>
-                <w:lang w:eastAsia="en-NZ"/>
-              </w:rPr>
-            </w:pPr>
-            <w:r>
-              <w:rPr>
-                <w:rFonts w:ascii="Arial" w:eastAsia="Arial" w:hAnsi="Arial" w:cs="Arial"/>
-                <w:color w:val="000000"/>
-                <w:sz w:val="24"/>
-                <w:szCs w:val="24"/>
-                <w:lang w:eastAsia="en-NZ"/>
-              </w:rPr>
-              <w:lastRenderedPageBreak/>
               <w:t>Which did I choose and why?</w:t>
             </w:r>
           </w:p>
@@ -9838,6 +11946,7 @@
                 <w:szCs w:val="24"/>
                 <w:lang w:eastAsia="en-NZ"/>
               </w:rPr>
+              <w:lastRenderedPageBreak/>
               <w:t>Evaluation of Response:</w:t>
             </w:r>
           </w:p>
@@ -10492,7 +12601,67 @@
           <w:sz w:val="25"/>
           <w:szCs w:val="25"/>
         </w:rPr>
-        <w:t xml:space="preserve">Assessment schedule/Mahere Aromatawai: Digital Technologies &amp; Hangarau Matihiko 91897 </w:t>
+        <w:t xml:space="preserve">Assessment schedule/Mahere </w:t>
+      </w:r>
+      <w:proofErr w:type="spellStart"/>
+      <w:r>
+        <w:rPr>
+          <w:rFonts w:ascii="Arial" w:eastAsia="Arial" w:hAnsi="Arial" w:cs="Arial"/>
+          <w:b/>
+          <w:sz w:val="25"/>
+          <w:szCs w:val="25"/>
+        </w:rPr>
+        <w:t>Aromatawai</w:t>
+      </w:r>
+      <w:proofErr w:type="spellEnd"/>
+      <w:r>
+        <w:rPr>
+          <w:rFonts w:ascii="Arial" w:eastAsia="Arial" w:hAnsi="Arial" w:cs="Arial"/>
+          <w:b/>
+          <w:sz w:val="25"/>
+          <w:szCs w:val="25"/>
+        </w:rPr>
+        <w:t xml:space="preserve">: Digital Technologies &amp; </w:t>
+      </w:r>
+      <w:proofErr w:type="spellStart"/>
+      <w:r>
+        <w:rPr>
+          <w:rFonts w:ascii="Arial" w:eastAsia="Arial" w:hAnsi="Arial" w:cs="Arial"/>
+          <w:b/>
+          <w:sz w:val="25"/>
+          <w:szCs w:val="25"/>
+        </w:rPr>
+        <w:t>Hangarau</w:t>
+      </w:r>
+      <w:proofErr w:type="spellEnd"/>
+      <w:r>
+        <w:rPr>
+          <w:rFonts w:ascii="Arial" w:eastAsia="Arial" w:hAnsi="Arial" w:cs="Arial"/>
+          <w:b/>
+          <w:sz w:val="25"/>
+          <w:szCs w:val="25"/>
+        </w:rPr>
+        <w:t xml:space="preserve"> </w:t>
+      </w:r>
+      <w:proofErr w:type="spellStart"/>
+      <w:r>
+        <w:rPr>
+          <w:rFonts w:ascii="Arial" w:eastAsia="Arial" w:hAnsi="Arial" w:cs="Arial"/>
+          <w:b/>
+          <w:sz w:val="25"/>
+          <w:szCs w:val="25"/>
+        </w:rPr>
+        <w:t>Matihiko</w:t>
+      </w:r>
+      <w:proofErr w:type="spellEnd"/>
+      <w:r>
+        <w:rPr>
+          <w:rFonts w:ascii="Arial" w:eastAsia="Arial" w:hAnsi="Arial" w:cs="Arial"/>
+          <w:b/>
+          <w:sz w:val="25"/>
+          <w:szCs w:val="25"/>
+        </w:rPr>
+        <w:t xml:space="preserve"> 91897 </w:t>
       </w:r>
       <w:r>
         <w:rPr>
@@ -10558,8 +12727,17 @@
                 <w:rFonts w:ascii="Arial" w:eastAsia="Arial" w:hAnsi="Arial" w:cs="Arial"/>
                 <w:b/>
               </w:rPr>
-              <w:t>Evidence/Judgements for Achievement/Paetae</w:t>
-            </w:r>
+              <w:t>Evidence/Judgements for Achievement/</w:t>
+            </w:r>
+            <w:proofErr w:type="spellStart"/>
+            <w:r>
+              <w:rPr>
+                <w:rFonts w:ascii="Arial" w:eastAsia="Arial" w:hAnsi="Arial" w:cs="Arial"/>
+                <w:b/>
+              </w:rPr>
+              <w:t>Paetae</w:t>
+            </w:r>
+            <w:proofErr w:type="spellEnd"/>
           </w:p>
         </w:tc>
         <w:tc>
@@ -10603,8 +12781,17 @@
                 <w:rFonts w:ascii="Arial" w:eastAsia="Arial" w:hAnsi="Arial" w:cs="Arial"/>
                 <w:b/>
               </w:rPr>
-              <w:t>Evidence/Judgements for Achievement with Excellence/Kairangi</w:t>
-            </w:r>
+              <w:t>Evidence/Judgements for Achievement with Excellence/</w:t>
+            </w:r>
+            <w:proofErr w:type="spellStart"/>
+            <w:r>
+              <w:rPr>
+                <w:rFonts w:ascii="Arial" w:eastAsia="Arial" w:hAnsi="Arial" w:cs="Arial"/>
+                <w:b/>
+              </w:rPr>
+              <w:t>Kairangi</w:t>
+            </w:r>
+            <w:proofErr w:type="spellEnd"/>
           </w:p>
         </w:tc>
       </w:tr>
@@ -11370,7 +13557,6 @@
                 <w:tag w:val="goog_rdk_8"/>
                 <w:id w:val="-1173486833"/>
               </w:sdtPr>
-              <w:sdtEndPr/>
               <w:sdtContent>
                 <w:r>
                   <w:rPr>
@@ -11491,7 +13677,6 @@
                 <w:tag w:val="goog_rdk_4"/>
                 <w:id w:val="-158473522"/>
               </w:sdtPr>
-              <w:sdtEndPr/>
               <w:sdtContent>
                 <w:r>
                   <w:rPr>
@@ -11591,7 +13776,6 @@
                 <w:tag w:val="goog_rdk_6"/>
                 <w:id w:val="-1808388478"/>
               </w:sdtPr>
-              <w:sdtEndPr/>
               <w:sdtContent>
                 <w:r>
                   <w:rPr>
@@ -11655,7 +13839,6 @@
                 <w:tag w:val="goog_rdk_6"/>
                 <w:id w:val="-1882083046"/>
               </w:sdtPr>
-              <w:sdtEndPr/>
               <w:sdtContent>
                 <w:r>
                   <w:rPr>
@@ -11707,7 +13890,6 @@
                 <w:tag w:val="goog_rdk_12"/>
                 <w:id w:val="-256672693"/>
               </w:sdtPr>
-              <w:sdtEndPr/>
               <w:sdtContent>
                 <w:r>
                   <w:rPr>
@@ -11821,7 +14003,6 @@
                 <w:tag w:val="goog_rdk_31"/>
                 <w:id w:val="932699054"/>
               </w:sdtPr>
-              <w:sdtEndPr/>
               <w:sdtContent>
                 <w:r>
                   <w:rPr>
@@ -11893,7 +14074,6 @@
                 <w:tag w:val="goog_rdk_31"/>
                 <w:id w:val="1411812931"/>
               </w:sdtPr>
-              <w:sdtEndPr/>
               <w:sdtContent>
                 <w:r>
                   <w:rPr>
@@ -11965,7 +14145,6 @@
                 <w:tag w:val="goog_rdk_31"/>
                 <w:id w:val="-355502837"/>
               </w:sdtPr>
-              <w:sdtEndPr/>
               <w:sdtContent>
                 <w:r>
                   <w:rPr>
@@ -12003,7 +14182,21 @@
               <w:rPr>
                 <w:rFonts w:ascii="Arial" w:eastAsia="Arial" w:hAnsi="Arial" w:cs="Arial"/>
               </w:rPr>
-              <w:t>project management tools and techniques to effectively manage the development of a digital technologies outcome</w:t>
+              <w:t xml:space="preserve">project management tools and techniques to effectively manage the development of a digital </w:t>
+            </w:r>
+            <w:proofErr w:type="gramStart"/>
+            <w:r>
+              <w:rPr>
+                <w:rFonts w:ascii="Arial" w:eastAsia="Arial" w:hAnsi="Arial" w:cs="Arial"/>
+              </w:rPr>
+              <w:t>technologies</w:t>
+            </w:r>
+            <w:proofErr w:type="gramEnd"/>
+            <w:r>
+              <w:rPr>
+                <w:rFonts w:ascii="Arial" w:eastAsia="Arial" w:hAnsi="Arial" w:cs="Arial"/>
+              </w:rPr>
+              <w:t xml:space="preserve"> outcome</w:t>
             </w:r>
           </w:p>
           <w:p>
@@ -12075,7 +14268,6 @@
                 <w:tag w:val="goog_rdk_32"/>
                 <w:id w:val="-2071029769"/>
               </w:sdtPr>
-              <w:sdtEndPr/>
               <w:sdtContent>
                 <w:r>
                   <w:rPr>
@@ -12147,7 +14339,6 @@
                 <w:tag w:val="goog_rdk_35"/>
                 <w:id w:val="461545706"/>
               </w:sdtPr>
-              <w:sdtEndPr/>
               <w:sdtContent>
                 <w:r>
                   <w:rPr>
@@ -12213,7 +14404,6 @@
                 <w:tag w:val="goog_rdk_9"/>
                 <w:id w:val="-1907669890"/>
               </w:sdtPr>
-              <w:sdtEndPr/>
               <w:sdtContent>
                 <w:r>
                   <w:rPr>
@@ -12387,7 +14577,6 @@
                 <w:tag w:val="goog_rdk_29"/>
                 <w:id w:val="-1420711124"/>
               </w:sdtPr>
-              <w:sdtEndPr/>
               <w:sdtContent>
                 <w:r>
                   <w:rPr>
@@ -12435,7 +14624,6 @@
                 <w:tag w:val="goog_rdk_33"/>
                 <w:id w:val="816000522"/>
               </w:sdtPr>
-              <w:sdtEndPr/>
               <w:sdtContent>
                 <w:r>
                   <w:rPr>
@@ -12483,7 +14671,6 @@
                 <w:tag w:val="goog_rdk_33"/>
                 <w:id w:val="239759283"/>
               </w:sdtPr>
-              <w:sdtEndPr/>
               <w:sdtContent>
                 <w:r>
                   <w:rPr>
@@ -12594,7 +14781,6 @@
                 <w:tag w:val="goog_rdk_26"/>
                 <w:id w:val="358638449"/>
               </w:sdtPr>
-              <w:sdtEndPr/>
               <w:sdtContent>
                 <w:r>
                   <w:rPr>
@@ -12669,7 +14855,6 @@
                 <w:tag w:val="goog_rdk_26"/>
                 <w:id w:val="1621034527"/>
               </w:sdtPr>
-              <w:sdtEndPr/>
               <w:sdtContent>
                 <w:r>
                   <w:rPr>
@@ -12707,7 +14892,21 @@
               <w:rPr>
                 <w:rFonts w:ascii="Arial" w:eastAsia="Arial" w:hAnsi="Arial" w:cs="Arial"/>
               </w:rPr>
-              <w:t>to improve the functionality of the digital technologies outcome</w:t>
+              <w:t xml:space="preserve">to improve the functionality of the digital </w:t>
+            </w:r>
+            <w:proofErr w:type="gramStart"/>
+            <w:r>
+              <w:rPr>
+                <w:rFonts w:ascii="Arial" w:eastAsia="Arial" w:hAnsi="Arial" w:cs="Arial"/>
+              </w:rPr>
+              <w:t>technologies</w:t>
+            </w:r>
+            <w:proofErr w:type="gramEnd"/>
+            <w:r>
+              <w:rPr>
+                <w:rFonts w:ascii="Arial" w:eastAsia="Arial" w:hAnsi="Arial" w:cs="Arial"/>
+              </w:rPr>
+              <w:t xml:space="preserve"> outcome</w:t>
             </w:r>
           </w:p>
           <w:p>
@@ -12759,7 +14958,6 @@
                 <w:tag w:val="goog_rdk_38"/>
                 <w:id w:val="-1416079899"/>
               </w:sdtPr>
-              <w:sdtEndPr/>
               <w:sdtContent>
                 <w:r>
                   <w:rPr>
@@ -12837,7 +15035,6 @@
                 <w:tag w:val="goog_rdk_44"/>
                 <w:id w:val="2140688861"/>
               </w:sdtPr>
-              <w:sdtEndPr/>
               <w:sdtContent>
                 <w:r>
                   <w:rPr>
@@ -12890,7 +15087,6 @@
                 <w:tag w:val="goog_rdk_42"/>
                 <w:id w:val="-1027557492"/>
               </w:sdtPr>
-              <w:sdtEndPr/>
               <w:sdtContent>
                 <w:r>
                   <w:rPr>
@@ -12936,7 +15132,6 @@
                 <w:tag w:val="goog_rdk_43"/>
                 <w:id w:val="-378635677"/>
               </w:sdtPr>
-              <w:sdtEndPr/>
               <w:sdtContent>
                 <w:r>
                   <w:rPr>
@@ -12983,7 +15178,6 @@
                 <w:tag w:val="goog_rdk_44"/>
                 <w:id w:val="-481078725"/>
               </w:sdtPr>
-              <w:sdtEndPr/>
               <w:sdtContent>
                 <w:r>
                   <w:rPr>

</xml_diff>

<commit_message>
added images in resources
</commit_message>
<xml_diff>
--- a/LIN, Lee - AS91897 Student Assessment (2PAD - 91987).docx
+++ b/LIN, Lee - AS91897 Student Assessment (2PAD - 91987).docx
@@ -5905,9 +5905,9 @@
         <w:tblLook w:val="04A0" w:firstRow="1" w:lastRow="0" w:firstColumn="1" w:lastColumn="0" w:noHBand="0" w:noVBand="1"/>
       </w:tblPr>
       <w:tblGrid>
-        <w:gridCol w:w="1424"/>
-        <w:gridCol w:w="5496"/>
-        <w:gridCol w:w="2096"/>
+        <w:gridCol w:w="1062"/>
+        <w:gridCol w:w="6566"/>
+        <w:gridCol w:w="1388"/>
       </w:tblGrid>
       <w:tr>
         <w:tc>
@@ -5944,7 +5944,7 @@
       <w:tr>
         <w:tc>
           <w:tcPr>
-            <w:tcW w:w="1578" w:type="dxa"/>
+            <w:tcW w:w="1062" w:type="dxa"/>
           </w:tcPr>
           <w:p>
             <w:pPr>
@@ -5968,7 +5968,7 @@
         </w:tc>
         <w:tc>
           <w:tcPr>
-            <w:tcW w:w="260" w:type="dxa"/>
+            <w:tcW w:w="6566" w:type="dxa"/>
           </w:tcPr>
           <w:p>
             <w:pPr>
@@ -5992,7 +5992,7 @@
         </w:tc>
         <w:tc>
           <w:tcPr>
-            <w:tcW w:w="7178" w:type="dxa"/>
+            <w:tcW w:w="1388" w:type="dxa"/>
           </w:tcPr>
           <w:p>
             <w:pPr>
@@ -6018,7 +6018,7 @@
       <w:tr>
         <w:tc>
           <w:tcPr>
-            <w:tcW w:w="1578" w:type="dxa"/>
+            <w:tcW w:w="1062" w:type="dxa"/>
           </w:tcPr>
           <w:p>
             <w:pPr>
@@ -6042,7 +6042,7 @@
         </w:tc>
         <w:tc>
           <w:tcPr>
-            <w:tcW w:w="260" w:type="dxa"/>
+            <w:tcW w:w="6566" w:type="dxa"/>
           </w:tcPr>
           <w:p>
             <w:pPr>
@@ -6102,7 +6102,7 @@
         </w:tc>
         <w:tc>
           <w:tcPr>
-            <w:tcW w:w="7178" w:type="dxa"/>
+            <w:tcW w:w="1388" w:type="dxa"/>
           </w:tcPr>
           <w:p>
             <w:pPr>
@@ -6267,7 +6267,7 @@
       <w:tr>
         <w:tc>
           <w:tcPr>
-            <w:tcW w:w="1578" w:type="dxa"/>
+            <w:tcW w:w="1062" w:type="dxa"/>
           </w:tcPr>
           <w:p>
             <w:pPr>
@@ -6291,7 +6291,7 @@
         </w:tc>
         <w:tc>
           <w:tcPr>
-            <w:tcW w:w="260" w:type="dxa"/>
+            <w:tcW w:w="6566" w:type="dxa"/>
           </w:tcPr>
           <w:p>
             <w:pPr>
@@ -6350,7 +6350,7 @@
         </w:tc>
         <w:tc>
           <w:tcPr>
-            <w:tcW w:w="7178" w:type="dxa"/>
+            <w:tcW w:w="1388" w:type="dxa"/>
           </w:tcPr>
           <w:p>
             <w:pPr>
@@ -6426,7 +6426,7 @@
       <w:tr>
         <w:tc>
           <w:tcPr>
-            <w:tcW w:w="1578" w:type="dxa"/>
+            <w:tcW w:w="1062" w:type="dxa"/>
           </w:tcPr>
           <w:p>
             <w:pPr>
@@ -6444,13 +6444,14 @@
                 <w:sz w:val="24"/>
                 <w:szCs w:val="24"/>
               </w:rPr>
+              <w:lastRenderedPageBreak/>
               <w:t>13/05/2025</w:t>
             </w:r>
           </w:p>
         </w:tc>
         <w:tc>
           <w:tcPr>
-            <w:tcW w:w="260" w:type="dxa"/>
+            <w:tcW w:w="6566" w:type="dxa"/>
           </w:tcPr>
           <w:p>
             <w:pPr>
@@ -6533,7 +6534,6 @@
                 <w:sz w:val="24"/>
                 <w:szCs w:val="24"/>
               </w:rPr>
-              <w:lastRenderedPageBreak/>
               <w:drawing>
                 <wp:inline distT="0" distB="0" distL="0" distR="0" wp14:anchorId="381B1412" wp14:editId="5ACD04AB">
                   <wp:extent cx="2566891" cy="1444409"/>
@@ -6682,7 +6682,7 @@
         </w:tc>
         <w:tc>
           <w:tcPr>
-            <w:tcW w:w="7178" w:type="dxa"/>
+            <w:tcW w:w="1388" w:type="dxa"/>
           </w:tcPr>
           <w:p>
             <w:pPr>
@@ -6700,7 +6700,6 @@
                 <w:sz w:val="24"/>
                 <w:szCs w:val="24"/>
               </w:rPr>
-              <w:lastRenderedPageBreak/>
               <w:t>Added onto the composition table</w:t>
             </w:r>
           </w:p>
@@ -6765,7 +6764,7 @@
       <w:tr>
         <w:tc>
           <w:tcPr>
-            <w:tcW w:w="1578" w:type="dxa"/>
+            <w:tcW w:w="1062" w:type="dxa"/>
           </w:tcPr>
           <w:p>
             <w:pPr>
@@ -6789,7 +6788,7 @@
         </w:tc>
         <w:tc>
           <w:tcPr>
-            <w:tcW w:w="260" w:type="dxa"/>
+            <w:tcW w:w="6566" w:type="dxa"/>
           </w:tcPr>
           <w:p>
             <w:pPr>
@@ -6923,7 +6922,7 @@
         </w:tc>
         <w:tc>
           <w:tcPr>
-            <w:tcW w:w="7178" w:type="dxa"/>
+            <w:tcW w:w="1388" w:type="dxa"/>
           </w:tcPr>
           <w:p>
             <w:pPr>
@@ -7152,6 +7151,1546 @@
               </w:rPr>
             </w:pPr>
           </w:p>
+          <w:p>
+            <w:pPr>
+              <w:rPr>
+                <w:rFonts w:ascii="Arial" w:eastAsia="Arial" w:hAnsi="Arial" w:cs="Arial"/>
+                <w:color w:val="000000"/>
+                <w:sz w:val="24"/>
+                <w:szCs w:val="24"/>
+              </w:rPr>
+            </w:pPr>
+          </w:p>
+        </w:tc>
+      </w:tr>
+      <w:tr>
+        <w:tc>
+          <w:tcPr>
+            <w:tcW w:w="1062" w:type="dxa"/>
+          </w:tcPr>
+          <w:p>
+            <w:pPr>
+              <w:rPr>
+                <w:rFonts w:ascii="Arial" w:eastAsia="Arial" w:hAnsi="Arial" w:cs="Arial"/>
+                <w:color w:val="000000"/>
+                <w:sz w:val="24"/>
+                <w:szCs w:val="24"/>
+              </w:rPr>
+            </w:pPr>
+            <w:r>
+              <w:rPr>
+                <w:rFonts w:ascii="Arial" w:eastAsia="Arial" w:hAnsi="Arial" w:cs="Arial"/>
+                <w:color w:val="000000"/>
+                <w:sz w:val="24"/>
+                <w:szCs w:val="24"/>
+              </w:rPr>
+              <w:lastRenderedPageBreak/>
+              <w:t>25/05/25</w:t>
+            </w:r>
+          </w:p>
+        </w:tc>
+        <w:tc>
+          <w:tcPr>
+            <w:tcW w:w="6566" w:type="dxa"/>
+          </w:tcPr>
+          <w:p>
+            <w:pPr>
+              <w:rPr>
+                <w:rFonts w:ascii="Arial" w:eastAsia="Arial" w:hAnsi="Arial" w:cs="Arial"/>
+                <w:b/>
+                <w:bCs/>
+                <w:noProof/>
+                <w:color w:val="000000"/>
+                <w:sz w:val="24"/>
+                <w:szCs w:val="24"/>
+              </w:rPr>
+            </w:pPr>
+            <w:r>
+              <w:rPr>
+                <w:rFonts w:ascii="Arial" w:eastAsia="Arial" w:hAnsi="Arial" w:cs="Arial"/>
+                <w:b/>
+                <w:bCs/>
+                <w:noProof/>
+                <w:color w:val="000000"/>
+                <w:sz w:val="24"/>
+                <w:szCs w:val="24"/>
+              </w:rPr>
+              <w:drawing>
+                <wp:inline distT="0" distB="0" distL="0" distR="0" wp14:anchorId="3241ED04" wp14:editId="262E8F37">
+                  <wp:extent cx="5731510" cy="2021205"/>
+                  <wp:effectExtent l="0" t="0" r="2540" b="0"/>
+                  <wp:docPr id="104692910" name="Picture 1"/>
+                  <wp:cNvGraphicFramePr>
+                    <a:graphicFrameLocks xmlns:a="http://schemas.openxmlformats.org/drawingml/2006/main" noChangeAspect="1"/>
+                  </wp:cNvGraphicFramePr>
+                  <a:graphic xmlns:a="http://schemas.openxmlformats.org/drawingml/2006/main">
+                    <a:graphicData uri="http://schemas.openxmlformats.org/drawingml/2006/picture">
+                      <pic:pic xmlns:pic="http://schemas.openxmlformats.org/drawingml/2006/picture">
+                        <pic:nvPicPr>
+                          <pic:cNvPr id="104692910" name=""/>
+                          <pic:cNvPicPr/>
+                        </pic:nvPicPr>
+                        <pic:blipFill>
+                          <a:blip r:embed="rId18"/>
+                          <a:stretch>
+                            <a:fillRect/>
+                          </a:stretch>
+                        </pic:blipFill>
+                        <pic:spPr>
+                          <a:xfrm>
+                            <a:off x="0" y="0"/>
+                            <a:ext cx="5731510" cy="2021205"/>
+                          </a:xfrm>
+                          <a:prstGeom prst="rect">
+                            <a:avLst/>
+                          </a:prstGeom>
+                        </pic:spPr>
+                      </pic:pic>
+                    </a:graphicData>
+                  </a:graphic>
+                </wp:inline>
+              </w:drawing>
+            </w:r>
+          </w:p>
+        </w:tc>
+        <w:tc>
+          <w:tcPr>
+            <w:tcW w:w="1388" w:type="dxa"/>
+          </w:tcPr>
+          <w:p>
+            <w:pPr>
+              <w:rPr>
+                <w:rFonts w:ascii="Arial" w:eastAsia="Arial" w:hAnsi="Arial" w:cs="Arial"/>
+                <w:color w:val="000000"/>
+                <w:sz w:val="24"/>
+                <w:szCs w:val="24"/>
+              </w:rPr>
+            </w:pPr>
+            <w:r>
+              <w:rPr>
+                <w:rFonts w:ascii="Arial" w:eastAsia="Arial" w:hAnsi="Arial" w:cs="Arial"/>
+                <w:color w:val="000000"/>
+                <w:sz w:val="24"/>
+                <w:szCs w:val="24"/>
+              </w:rPr>
+              <w:t>Made simple layout and trialled different elements/</w:t>
+            </w:r>
+          </w:p>
+        </w:tc>
+      </w:tr>
+      <w:tr>
+        <w:tc>
+          <w:tcPr>
+            <w:tcW w:w="1062" w:type="dxa"/>
+          </w:tcPr>
+          <w:p>
+            <w:pPr>
+              <w:rPr>
+                <w:rFonts w:ascii="Arial" w:eastAsia="Arial" w:hAnsi="Arial" w:cs="Arial"/>
+                <w:color w:val="000000"/>
+                <w:sz w:val="24"/>
+                <w:szCs w:val="24"/>
+              </w:rPr>
+            </w:pPr>
+            <w:r>
+              <w:rPr>
+                <w:rFonts w:ascii="Arial" w:eastAsia="Arial" w:hAnsi="Arial" w:cs="Arial"/>
+                <w:color w:val="000000"/>
+                <w:sz w:val="24"/>
+                <w:szCs w:val="24"/>
+              </w:rPr>
+              <w:t>30/05/25</w:t>
+            </w:r>
+          </w:p>
+        </w:tc>
+        <w:tc>
+          <w:tcPr>
+            <w:tcW w:w="6566" w:type="dxa"/>
+          </w:tcPr>
+          <w:p>
+            <w:pPr>
+              <w:rPr>
+                <w:rFonts w:ascii="Arial" w:eastAsia="Arial" w:hAnsi="Arial" w:cs="Arial"/>
+                <w:b/>
+                <w:bCs/>
+                <w:noProof/>
+                <w:color w:val="000000"/>
+                <w:sz w:val="24"/>
+                <w:szCs w:val="24"/>
+              </w:rPr>
+            </w:pPr>
+            <w:r>
+              <w:rPr>
+                <w:rFonts w:ascii="Arial" w:eastAsia="Arial" w:hAnsi="Arial" w:cs="Arial"/>
+                <w:b/>
+                <w:bCs/>
+                <w:noProof/>
+                <w:color w:val="000000"/>
+                <w:sz w:val="24"/>
+                <w:szCs w:val="24"/>
+              </w:rPr>
+              <w:drawing>
+                <wp:inline distT="0" distB="0" distL="0" distR="0" wp14:anchorId="1B4DC34D" wp14:editId="114A1906">
+                  <wp:extent cx="2333951" cy="990738"/>
+                  <wp:effectExtent l="0" t="0" r="9525" b="0"/>
+                  <wp:docPr id="811746654" name="Picture 1"/>
+                  <wp:cNvGraphicFramePr>
+                    <a:graphicFrameLocks xmlns:a="http://schemas.openxmlformats.org/drawingml/2006/main" noChangeAspect="1"/>
+                  </wp:cNvGraphicFramePr>
+                  <a:graphic xmlns:a="http://schemas.openxmlformats.org/drawingml/2006/main">
+                    <a:graphicData uri="http://schemas.openxmlformats.org/drawingml/2006/picture">
+                      <pic:pic xmlns:pic="http://schemas.openxmlformats.org/drawingml/2006/picture">
+                        <pic:nvPicPr>
+                          <pic:cNvPr id="811746654" name=""/>
+                          <pic:cNvPicPr/>
+                        </pic:nvPicPr>
+                        <pic:blipFill>
+                          <a:blip r:embed="rId19"/>
+                          <a:stretch>
+                            <a:fillRect/>
+                          </a:stretch>
+                        </pic:blipFill>
+                        <pic:spPr>
+                          <a:xfrm>
+                            <a:off x="0" y="0"/>
+                            <a:ext cx="2333951" cy="990738"/>
+                          </a:xfrm>
+                          <a:prstGeom prst="rect">
+                            <a:avLst/>
+                          </a:prstGeom>
+                        </pic:spPr>
+                      </pic:pic>
+                    </a:graphicData>
+                  </a:graphic>
+                </wp:inline>
+              </w:drawing>
+            </w:r>
+          </w:p>
+        </w:tc>
+        <w:tc>
+          <w:tcPr>
+            <w:tcW w:w="1388" w:type="dxa"/>
+          </w:tcPr>
+          <w:p>
+            <w:pPr>
+              <w:rPr>
+                <w:rFonts w:ascii="Arial" w:eastAsia="Arial" w:hAnsi="Arial" w:cs="Arial"/>
+                <w:color w:val="000000"/>
+                <w:sz w:val="24"/>
+                <w:szCs w:val="24"/>
+              </w:rPr>
+            </w:pPr>
+            <w:r>
+              <w:rPr>
+                <w:rFonts w:ascii="Arial" w:eastAsia="Arial" w:hAnsi="Arial" w:cs="Arial"/>
+                <w:color w:val="000000"/>
+                <w:sz w:val="24"/>
+                <w:szCs w:val="24"/>
+              </w:rPr>
+              <w:t>Added the title element.</w:t>
+            </w:r>
+          </w:p>
+        </w:tc>
+      </w:tr>
+      <w:tr>
+        <w:tc>
+          <w:tcPr>
+            <w:tcW w:w="1062" w:type="dxa"/>
+          </w:tcPr>
+          <w:p>
+            <w:pPr>
+              <w:rPr>
+                <w:rFonts w:ascii="Arial" w:eastAsia="Arial" w:hAnsi="Arial" w:cs="Arial"/>
+                <w:color w:val="000000"/>
+                <w:sz w:val="24"/>
+                <w:szCs w:val="24"/>
+              </w:rPr>
+            </w:pPr>
+            <w:r>
+              <w:rPr>
+                <w:rFonts w:ascii="Arial" w:eastAsia="Arial" w:hAnsi="Arial" w:cs="Arial"/>
+                <w:color w:val="000000"/>
+                <w:sz w:val="24"/>
+                <w:szCs w:val="24"/>
+              </w:rPr>
+              <w:t>01/06/25</w:t>
+            </w:r>
+          </w:p>
+        </w:tc>
+        <w:tc>
+          <w:tcPr>
+            <w:tcW w:w="6566" w:type="dxa"/>
+          </w:tcPr>
+          <w:p>
+            <w:pPr>
+              <w:rPr>
+                <w:rFonts w:ascii="Arial" w:eastAsia="Arial" w:hAnsi="Arial" w:cs="Arial"/>
+                <w:b/>
+                <w:bCs/>
+                <w:noProof/>
+                <w:color w:val="000000"/>
+                <w:sz w:val="24"/>
+                <w:szCs w:val="24"/>
+              </w:rPr>
+            </w:pPr>
+            <w:r>
+              <w:rPr>
+                <w:rFonts w:ascii="Arial" w:eastAsia="Arial" w:hAnsi="Arial" w:cs="Arial"/>
+                <w:b/>
+                <w:bCs/>
+                <w:noProof/>
+                <w:color w:val="000000"/>
+                <w:sz w:val="24"/>
+                <w:szCs w:val="24"/>
+              </w:rPr>
+              <w:drawing>
+                <wp:inline distT="0" distB="0" distL="0" distR="0" wp14:anchorId="64BD5D1E" wp14:editId="7CC6C8D1">
+                  <wp:extent cx="4397911" cy="942340"/>
+                  <wp:effectExtent l="0" t="0" r="3175" b="0"/>
+                  <wp:docPr id="894861052" name="Picture 1"/>
+                  <wp:cNvGraphicFramePr>
+                    <a:graphicFrameLocks xmlns:a="http://schemas.openxmlformats.org/drawingml/2006/main" noChangeAspect="1"/>
+                  </wp:cNvGraphicFramePr>
+                  <a:graphic xmlns:a="http://schemas.openxmlformats.org/drawingml/2006/main">
+                    <a:graphicData uri="http://schemas.openxmlformats.org/drawingml/2006/picture">
+                      <pic:pic xmlns:pic="http://schemas.openxmlformats.org/drawingml/2006/picture">
+                        <pic:nvPicPr>
+                          <pic:cNvPr id="894861052" name=""/>
+                          <pic:cNvPicPr/>
+                        </pic:nvPicPr>
+                        <pic:blipFill>
+                          <a:blip r:embed="rId20"/>
+                          <a:stretch>
+                            <a:fillRect/>
+                          </a:stretch>
+                        </pic:blipFill>
+                        <pic:spPr>
+                          <a:xfrm>
+                            <a:off x="0" y="0"/>
+                            <a:ext cx="4405399" cy="943944"/>
+                          </a:xfrm>
+                          <a:prstGeom prst="rect">
+                            <a:avLst/>
+                          </a:prstGeom>
+                        </pic:spPr>
+                      </pic:pic>
+                    </a:graphicData>
+                  </a:graphic>
+                </wp:inline>
+              </w:drawing>
+            </w:r>
+          </w:p>
+        </w:tc>
+        <w:tc>
+          <w:tcPr>
+            <w:tcW w:w="1388" w:type="dxa"/>
+          </w:tcPr>
+          <w:p>
+            <w:pPr>
+              <w:rPr>
+                <w:rFonts w:ascii="Arial" w:eastAsia="Arial" w:hAnsi="Arial" w:cs="Arial"/>
+                <w:color w:val="000000"/>
+                <w:sz w:val="24"/>
+                <w:szCs w:val="24"/>
+              </w:rPr>
+            </w:pPr>
+            <w:r>
+              <w:rPr>
+                <w:rFonts w:ascii="Arial" w:eastAsia="Arial" w:hAnsi="Arial" w:cs="Arial"/>
+                <w:color w:val="000000"/>
+                <w:sz w:val="24"/>
+                <w:szCs w:val="24"/>
+              </w:rPr>
+              <w:t xml:space="preserve">Added first name and last name fields. </w:t>
+            </w:r>
+          </w:p>
+        </w:tc>
+      </w:tr>
+      <w:tr>
+        <w:tc>
+          <w:tcPr>
+            <w:tcW w:w="1062" w:type="dxa"/>
+          </w:tcPr>
+          <w:p>
+            <w:pPr>
+              <w:rPr>
+                <w:rFonts w:ascii="Arial" w:eastAsia="Arial" w:hAnsi="Arial" w:cs="Arial"/>
+                <w:color w:val="000000"/>
+                <w:sz w:val="24"/>
+                <w:szCs w:val="24"/>
+              </w:rPr>
+            </w:pPr>
+            <w:r>
+              <w:rPr>
+                <w:rFonts w:ascii="Arial" w:eastAsia="Arial" w:hAnsi="Arial" w:cs="Arial"/>
+                <w:color w:val="000000"/>
+                <w:sz w:val="24"/>
+                <w:szCs w:val="24"/>
+              </w:rPr>
+              <w:lastRenderedPageBreak/>
+              <w:t>03/06/25</w:t>
+            </w:r>
+          </w:p>
+        </w:tc>
+        <w:tc>
+          <w:tcPr>
+            <w:tcW w:w="6566" w:type="dxa"/>
+          </w:tcPr>
+          <w:p>
+            <w:pPr>
+              <w:rPr>
+                <w:rFonts w:ascii="Arial" w:eastAsia="Arial" w:hAnsi="Arial" w:cs="Arial"/>
+                <w:b/>
+                <w:bCs/>
+                <w:noProof/>
+                <w:color w:val="000000"/>
+                <w:sz w:val="24"/>
+                <w:szCs w:val="24"/>
+              </w:rPr>
+            </w:pPr>
+            <w:r>
+              <w:rPr>
+                <w:rFonts w:ascii="Arial" w:eastAsia="Arial" w:hAnsi="Arial" w:cs="Arial"/>
+                <w:b/>
+                <w:bCs/>
+                <w:noProof/>
+                <w:color w:val="000000"/>
+                <w:sz w:val="24"/>
+                <w:szCs w:val="24"/>
+              </w:rPr>
+              <w:drawing>
+                <wp:inline distT="0" distB="0" distL="0" distR="0" wp14:anchorId="2FEC3D7F" wp14:editId="122D0B89">
+                  <wp:extent cx="3797036" cy="1645270"/>
+                  <wp:effectExtent l="0" t="0" r="0" b="0"/>
+                  <wp:docPr id="270541165" name="Picture 1"/>
+                  <wp:cNvGraphicFramePr>
+                    <a:graphicFrameLocks xmlns:a="http://schemas.openxmlformats.org/drawingml/2006/main" noChangeAspect="1"/>
+                  </wp:cNvGraphicFramePr>
+                  <a:graphic xmlns:a="http://schemas.openxmlformats.org/drawingml/2006/main">
+                    <a:graphicData uri="http://schemas.openxmlformats.org/drawingml/2006/picture">
+                      <pic:pic xmlns:pic="http://schemas.openxmlformats.org/drawingml/2006/picture">
+                        <pic:nvPicPr>
+                          <pic:cNvPr id="270541165" name=""/>
+                          <pic:cNvPicPr/>
+                        </pic:nvPicPr>
+                        <pic:blipFill>
+                          <a:blip r:embed="rId21"/>
+                          <a:stretch>
+                            <a:fillRect/>
+                          </a:stretch>
+                        </pic:blipFill>
+                        <pic:spPr>
+                          <a:xfrm>
+                            <a:off x="0" y="0"/>
+                            <a:ext cx="3811904" cy="1651712"/>
+                          </a:xfrm>
+                          <a:prstGeom prst="rect">
+                            <a:avLst/>
+                          </a:prstGeom>
+                        </pic:spPr>
+                      </pic:pic>
+                    </a:graphicData>
+                  </a:graphic>
+                </wp:inline>
+              </w:drawing>
+            </w:r>
+          </w:p>
+        </w:tc>
+        <w:tc>
+          <w:tcPr>
+            <w:tcW w:w="1388" w:type="dxa"/>
+          </w:tcPr>
+          <w:p>
+            <w:pPr>
+              <w:rPr>
+                <w:rFonts w:ascii="Arial" w:eastAsia="Arial" w:hAnsi="Arial" w:cs="Arial"/>
+                <w:color w:val="000000"/>
+                <w:sz w:val="24"/>
+                <w:szCs w:val="24"/>
+              </w:rPr>
+            </w:pPr>
+            <w:r>
+              <w:rPr>
+                <w:rFonts w:ascii="Arial" w:eastAsia="Arial" w:hAnsi="Arial" w:cs="Arial"/>
+                <w:color w:val="000000"/>
+                <w:sz w:val="24"/>
+                <w:szCs w:val="24"/>
+              </w:rPr>
+              <w:t>Started on item</w:t>
+            </w:r>
+            <w:r>
+              <w:rPr>
+                <w:rFonts w:ascii="Arial" w:eastAsia="Arial" w:hAnsi="Arial" w:cs="Arial"/>
+                <w:color w:val="000000"/>
+                <w:sz w:val="24"/>
+                <w:szCs w:val="24"/>
+              </w:rPr>
+              <w:t xml:space="preserve"> checkboxes.</w:t>
+            </w:r>
+          </w:p>
+        </w:tc>
+      </w:tr>
+      <w:tr>
+        <w:tc>
+          <w:tcPr>
+            <w:tcW w:w="1062" w:type="dxa"/>
+          </w:tcPr>
+          <w:p>
+            <w:pPr>
+              <w:rPr>
+                <w:rFonts w:ascii="Arial" w:eastAsia="Arial" w:hAnsi="Arial" w:cs="Arial"/>
+                <w:color w:val="000000"/>
+                <w:sz w:val="24"/>
+                <w:szCs w:val="24"/>
+              </w:rPr>
+            </w:pPr>
+            <w:r>
+              <w:rPr>
+                <w:rFonts w:ascii="Arial" w:eastAsia="Arial" w:hAnsi="Arial" w:cs="Arial"/>
+                <w:color w:val="000000"/>
+                <w:sz w:val="24"/>
+                <w:szCs w:val="24"/>
+              </w:rPr>
+              <w:t>05/06/25</w:t>
+            </w:r>
+          </w:p>
+        </w:tc>
+        <w:tc>
+          <w:tcPr>
+            <w:tcW w:w="6566" w:type="dxa"/>
+          </w:tcPr>
+          <w:p>
+            <w:pPr>
+              <w:rPr>
+                <w:rFonts w:ascii="Arial" w:eastAsia="Arial" w:hAnsi="Arial" w:cs="Arial"/>
+                <w:b/>
+                <w:bCs/>
+                <w:noProof/>
+                <w:color w:val="000000"/>
+                <w:sz w:val="24"/>
+                <w:szCs w:val="24"/>
+              </w:rPr>
+            </w:pPr>
+            <w:r>
+              <w:rPr>
+                <w:rFonts w:ascii="Arial" w:eastAsia="Arial" w:hAnsi="Arial" w:cs="Arial"/>
+                <w:b/>
+                <w:bCs/>
+                <w:noProof/>
+                <w:color w:val="000000"/>
+                <w:sz w:val="24"/>
+                <w:szCs w:val="24"/>
+              </w:rPr>
+              <w:drawing>
+                <wp:inline distT="0" distB="0" distL="0" distR="0" wp14:anchorId="38947249" wp14:editId="0FF44162">
+                  <wp:extent cx="3973211" cy="1851025"/>
+                  <wp:effectExtent l="0" t="0" r="8255" b="0"/>
+                  <wp:docPr id="822476431" name="Picture 1"/>
+                  <wp:cNvGraphicFramePr>
+                    <a:graphicFrameLocks xmlns:a="http://schemas.openxmlformats.org/drawingml/2006/main" noChangeAspect="1"/>
+                  </wp:cNvGraphicFramePr>
+                  <a:graphic xmlns:a="http://schemas.openxmlformats.org/drawingml/2006/main">
+                    <a:graphicData uri="http://schemas.openxmlformats.org/drawingml/2006/picture">
+                      <pic:pic xmlns:pic="http://schemas.openxmlformats.org/drawingml/2006/picture">
+                        <pic:nvPicPr>
+                          <pic:cNvPr id="822476431" name=""/>
+                          <pic:cNvPicPr/>
+                        </pic:nvPicPr>
+                        <pic:blipFill>
+                          <a:blip r:embed="rId22"/>
+                          <a:stretch>
+                            <a:fillRect/>
+                          </a:stretch>
+                        </pic:blipFill>
+                        <pic:spPr>
+                          <a:xfrm>
+                            <a:off x="0" y="0"/>
+                            <a:ext cx="3974283" cy="1851524"/>
+                          </a:xfrm>
+                          <a:prstGeom prst="rect">
+                            <a:avLst/>
+                          </a:prstGeom>
+                        </pic:spPr>
+                      </pic:pic>
+                    </a:graphicData>
+                  </a:graphic>
+                </wp:inline>
+              </w:drawing>
+            </w:r>
+          </w:p>
+        </w:tc>
+        <w:tc>
+          <w:tcPr>
+            <w:tcW w:w="1388" w:type="dxa"/>
+          </w:tcPr>
+          <w:p>
+            <w:pPr>
+              <w:rPr>
+                <w:rFonts w:ascii="Arial" w:eastAsia="Arial" w:hAnsi="Arial" w:cs="Arial"/>
+                <w:color w:val="000000"/>
+                <w:sz w:val="24"/>
+                <w:szCs w:val="24"/>
+              </w:rPr>
+            </w:pPr>
+            <w:r>
+              <w:rPr>
+                <w:rFonts w:ascii="Arial" w:eastAsia="Arial" w:hAnsi="Arial" w:cs="Arial"/>
+                <w:color w:val="000000"/>
+                <w:sz w:val="24"/>
+                <w:szCs w:val="24"/>
+              </w:rPr>
+              <w:t>Added all the items.</w:t>
+            </w:r>
+          </w:p>
+        </w:tc>
+      </w:tr>
+      <w:tr>
+        <w:trPr>
+          <w:trHeight w:val="1132"/>
+        </w:trPr>
+        <w:tc>
+          <w:tcPr>
+            <w:tcW w:w="1062" w:type="dxa"/>
+          </w:tcPr>
+          <w:p>
+            <w:pPr>
+              <w:rPr>
+                <w:rFonts w:ascii="Arial" w:eastAsia="Arial" w:hAnsi="Arial" w:cs="Arial"/>
+                <w:color w:val="000000"/>
+                <w:sz w:val="24"/>
+                <w:szCs w:val="24"/>
+              </w:rPr>
+            </w:pPr>
+            <w:r>
+              <w:rPr>
+                <w:rFonts w:ascii="Arial" w:eastAsia="Arial" w:hAnsi="Arial" w:cs="Arial"/>
+                <w:color w:val="000000"/>
+                <w:sz w:val="24"/>
+                <w:szCs w:val="24"/>
+              </w:rPr>
+              <w:t>0</w:t>
+            </w:r>
+            <w:r>
+              <w:rPr>
+                <w:rFonts w:ascii="Arial" w:eastAsia="Arial" w:hAnsi="Arial" w:cs="Arial"/>
+                <w:color w:val="000000"/>
+                <w:sz w:val="24"/>
+                <w:szCs w:val="24"/>
+              </w:rPr>
+              <w:t>6</w:t>
+            </w:r>
+            <w:r>
+              <w:rPr>
+                <w:rFonts w:ascii="Arial" w:eastAsia="Arial" w:hAnsi="Arial" w:cs="Arial"/>
+                <w:color w:val="000000"/>
+                <w:sz w:val="24"/>
+                <w:szCs w:val="24"/>
+              </w:rPr>
+              <w:t>/06/25</w:t>
+            </w:r>
+          </w:p>
+          <w:p>
+            <w:pPr>
+              <w:rPr>
+                <w:rFonts w:ascii="Arial" w:eastAsia="Arial" w:hAnsi="Arial" w:cs="Arial"/>
+                <w:color w:val="000000"/>
+                <w:sz w:val="24"/>
+                <w:szCs w:val="24"/>
+              </w:rPr>
+            </w:pPr>
+          </w:p>
+          <w:p>
+            <w:pPr>
+              <w:rPr>
+                <w:rFonts w:ascii="Arial" w:eastAsia="Arial" w:hAnsi="Arial" w:cs="Arial"/>
+                <w:color w:val="000000"/>
+                <w:sz w:val="24"/>
+                <w:szCs w:val="24"/>
+              </w:rPr>
+            </w:pPr>
+            <w:r>
+              <w:rPr>
+                <w:rFonts w:ascii="Arial" w:eastAsia="Arial" w:hAnsi="Arial" w:cs="Arial"/>
+                <w:color w:val="000000"/>
+                <w:sz w:val="24"/>
+                <w:szCs w:val="24"/>
+              </w:rPr>
+              <w:t>To</w:t>
+            </w:r>
+          </w:p>
+          <w:p>
+            <w:pPr>
+              <w:rPr>
+                <w:rFonts w:ascii="Arial" w:eastAsia="Arial" w:hAnsi="Arial" w:cs="Arial"/>
+                <w:color w:val="000000"/>
+                <w:sz w:val="24"/>
+                <w:szCs w:val="24"/>
+              </w:rPr>
+            </w:pPr>
+          </w:p>
+          <w:p>
+            <w:pPr>
+              <w:rPr>
+                <w:rFonts w:ascii="Arial" w:eastAsia="Arial" w:hAnsi="Arial" w:cs="Arial"/>
+                <w:color w:val="000000"/>
+                <w:sz w:val="24"/>
+                <w:szCs w:val="24"/>
+              </w:rPr>
+            </w:pPr>
+            <w:r>
+              <w:rPr>
+                <w:rFonts w:ascii="Arial" w:eastAsia="Arial" w:hAnsi="Arial" w:cs="Arial"/>
+                <w:color w:val="000000"/>
+                <w:sz w:val="24"/>
+                <w:szCs w:val="24"/>
+              </w:rPr>
+              <w:t>21/06/25</w:t>
+            </w:r>
+          </w:p>
+        </w:tc>
+        <w:tc>
+          <w:tcPr>
+            <w:tcW w:w="6566" w:type="dxa"/>
+          </w:tcPr>
+          <w:p>
+            <w:pPr>
+              <w:rPr>
+                <w:rFonts w:ascii="Arial" w:eastAsia="Arial" w:hAnsi="Arial" w:cs="Arial"/>
+                <w:color w:val="000000"/>
+                <w:sz w:val="24"/>
+                <w:szCs w:val="24"/>
+              </w:rPr>
+            </w:pPr>
+            <w:r>
+              <w:rPr>
+                <w:rFonts w:ascii="Arial" w:eastAsia="Arial" w:hAnsi="Arial" w:cs="Arial"/>
+                <w:color w:val="000000"/>
+                <w:sz w:val="24"/>
+                <w:szCs w:val="24"/>
+              </w:rPr>
+              <w:t>Make the program use Object orientation.</w:t>
+            </w:r>
+          </w:p>
+          <w:p>
+            <w:pPr>
+              <w:rPr>
+                <w:rFonts w:ascii="Arial" w:eastAsia="Arial" w:hAnsi="Arial" w:cs="Arial"/>
+                <w:color w:val="000000"/>
+                <w:sz w:val="24"/>
+                <w:szCs w:val="24"/>
+              </w:rPr>
+            </w:pPr>
+          </w:p>
+          <w:p>
+            <w:pPr>
+              <w:rPr>
+                <w:rFonts w:ascii="Arial" w:eastAsia="Arial" w:hAnsi="Arial" w:cs="Arial"/>
+                <w:color w:val="000000"/>
+                <w:sz w:val="24"/>
+                <w:szCs w:val="24"/>
+              </w:rPr>
+            </w:pPr>
+            <w:r>
+              <w:rPr>
+                <w:rFonts w:ascii="Arial" w:eastAsia="Arial" w:hAnsi="Arial" w:cs="Arial"/>
+                <w:color w:val="000000"/>
+                <w:sz w:val="24"/>
+                <w:szCs w:val="24"/>
+              </w:rPr>
+              <w:t>Because there is a lot of repetition in the items, I decided to make the program object orientated.</w:t>
+            </w:r>
+            <w:r>
+              <w:rPr>
+                <w:rFonts w:ascii="Arial" w:eastAsia="Arial" w:hAnsi="Arial" w:cs="Arial"/>
+                <w:color w:val="000000"/>
+                <w:sz w:val="24"/>
+                <w:szCs w:val="24"/>
+              </w:rPr>
+              <w:t xml:space="preserve"> </w:t>
+            </w:r>
+          </w:p>
+          <w:p>
+            <w:pPr>
+              <w:rPr>
+                <w:rFonts w:ascii="Arial" w:eastAsia="Arial" w:hAnsi="Arial" w:cs="Arial"/>
+                <w:color w:val="000000"/>
+                <w:sz w:val="24"/>
+                <w:szCs w:val="24"/>
+              </w:rPr>
+            </w:pPr>
+          </w:p>
+          <w:p>
+            <w:pPr>
+              <w:rPr>
+                <w:rFonts w:ascii="Arial" w:eastAsia="Arial" w:hAnsi="Arial" w:cs="Arial"/>
+                <w:color w:val="000000"/>
+                <w:sz w:val="24"/>
+                <w:szCs w:val="24"/>
+              </w:rPr>
+            </w:pPr>
+            <w:r>
+              <w:rPr>
+                <w:rFonts w:ascii="Arial" w:eastAsia="Arial" w:hAnsi="Arial" w:cs="Arial"/>
+                <w:color w:val="000000"/>
+                <w:sz w:val="24"/>
+                <w:szCs w:val="24"/>
+              </w:rPr>
+              <w:t xml:space="preserve">I re-implemented all the components classes. </w:t>
+            </w:r>
+          </w:p>
+        </w:tc>
+        <w:tc>
+          <w:tcPr>
+            <w:tcW w:w="1388" w:type="dxa"/>
+          </w:tcPr>
+          <w:p>
+            <w:pPr>
+              <w:rPr>
+                <w:rFonts w:ascii="Arial" w:eastAsia="Arial" w:hAnsi="Arial" w:cs="Arial"/>
+                <w:color w:val="000000"/>
+                <w:sz w:val="24"/>
+                <w:szCs w:val="24"/>
+              </w:rPr>
+            </w:pPr>
+          </w:p>
+        </w:tc>
+      </w:tr>
+      <w:tr>
+        <w:tc>
+          <w:tcPr>
+            <w:tcW w:w="1062" w:type="dxa"/>
+          </w:tcPr>
+          <w:p>
+            <w:pPr>
+              <w:rPr>
+                <w:rFonts w:ascii="Arial" w:eastAsia="Arial" w:hAnsi="Arial" w:cs="Arial"/>
+                <w:color w:val="000000"/>
+                <w:sz w:val="24"/>
+                <w:szCs w:val="24"/>
+              </w:rPr>
+            </w:pPr>
+            <w:r>
+              <w:rPr>
+                <w:rFonts w:ascii="Arial" w:eastAsia="Arial" w:hAnsi="Arial" w:cs="Arial"/>
+                <w:color w:val="000000"/>
+                <w:sz w:val="24"/>
+                <w:szCs w:val="24"/>
+              </w:rPr>
+              <w:t>22/06/25</w:t>
+            </w:r>
+          </w:p>
+        </w:tc>
+        <w:tc>
+          <w:tcPr>
+            <w:tcW w:w="6566" w:type="dxa"/>
+          </w:tcPr>
+          <w:p>
+            <w:pPr>
+              <w:rPr>
+                <w:rFonts w:ascii="Arial" w:eastAsia="Arial" w:hAnsi="Arial" w:cs="Arial"/>
+                <w:color w:val="000000"/>
+                <w:sz w:val="24"/>
+                <w:szCs w:val="24"/>
+              </w:rPr>
+            </w:pPr>
+            <w:r>
+              <w:rPr>
+                <w:rFonts w:ascii="Arial" w:eastAsia="Arial" w:hAnsi="Arial" w:cs="Arial"/>
+                <w:color w:val="000000"/>
+                <w:sz w:val="24"/>
+                <w:szCs w:val="24"/>
+              </w:rPr>
+              <w:drawing>
+                <wp:inline distT="0" distB="0" distL="0" distR="0" wp14:anchorId="735D0047" wp14:editId="0F3C0429">
+                  <wp:extent cx="4108340" cy="2121535"/>
+                  <wp:effectExtent l="0" t="0" r="6985" b="0"/>
+                  <wp:docPr id="376079356" name="Picture 1"/>
+                  <wp:cNvGraphicFramePr>
+                    <a:graphicFrameLocks xmlns:a="http://schemas.openxmlformats.org/drawingml/2006/main" noChangeAspect="1"/>
+                  </wp:cNvGraphicFramePr>
+                  <a:graphic xmlns:a="http://schemas.openxmlformats.org/drawingml/2006/main">
+                    <a:graphicData uri="http://schemas.openxmlformats.org/drawingml/2006/picture">
+                      <pic:pic xmlns:pic="http://schemas.openxmlformats.org/drawingml/2006/picture">
+                        <pic:nvPicPr>
+                          <pic:cNvPr id="376079356" name=""/>
+                          <pic:cNvPicPr/>
+                        </pic:nvPicPr>
+                        <pic:blipFill>
+                          <a:blip r:embed="rId23"/>
+                          <a:stretch>
+                            <a:fillRect/>
+                          </a:stretch>
+                        </pic:blipFill>
+                        <pic:spPr>
+                          <a:xfrm>
+                            <a:off x="0" y="0"/>
+                            <a:ext cx="4111050" cy="2122935"/>
+                          </a:xfrm>
+                          <a:prstGeom prst="rect">
+                            <a:avLst/>
+                          </a:prstGeom>
+                        </pic:spPr>
+                      </pic:pic>
+                    </a:graphicData>
+                  </a:graphic>
+                </wp:inline>
+              </w:drawing>
+            </w:r>
+            <w:r>
+              <w:rPr>
+                <w:rFonts w:ascii="Arial" w:eastAsia="Arial" w:hAnsi="Arial" w:cs="Arial"/>
+                <w:color w:val="000000"/>
+                <w:sz w:val="24"/>
+                <w:szCs w:val="24"/>
+              </w:rPr>
+              <w:t xml:space="preserve"> </w:t>
+            </w:r>
+          </w:p>
+          <w:p>
+            <w:pPr>
+              <w:rPr>
+                <w:rFonts w:ascii="Arial" w:eastAsia="Arial" w:hAnsi="Arial" w:cs="Arial"/>
+                <w:color w:val="000000"/>
+                <w:sz w:val="24"/>
+                <w:szCs w:val="24"/>
+              </w:rPr>
+            </w:pPr>
+            <w:r>
+              <w:rPr>
+                <w:rFonts w:ascii="Arial" w:eastAsia="Arial" w:hAnsi="Arial" w:cs="Arial"/>
+                <w:color w:val="000000"/>
+                <w:sz w:val="24"/>
+                <w:szCs w:val="24"/>
+              </w:rPr>
+              <w:lastRenderedPageBreak/>
+              <w:drawing>
+                <wp:inline distT="0" distB="0" distL="0" distR="0" wp14:anchorId="46961691" wp14:editId="4D0B3C14">
+                  <wp:extent cx="3966606" cy="4267200"/>
+                  <wp:effectExtent l="0" t="0" r="0" b="0"/>
+                  <wp:docPr id="479493754" name="Picture 1"/>
+                  <wp:cNvGraphicFramePr>
+                    <a:graphicFrameLocks xmlns:a="http://schemas.openxmlformats.org/drawingml/2006/main" noChangeAspect="1"/>
+                  </wp:cNvGraphicFramePr>
+                  <a:graphic xmlns:a="http://schemas.openxmlformats.org/drawingml/2006/main">
+                    <a:graphicData uri="http://schemas.openxmlformats.org/drawingml/2006/picture">
+                      <pic:pic xmlns:pic="http://schemas.openxmlformats.org/drawingml/2006/picture">
+                        <pic:nvPicPr>
+                          <pic:cNvPr id="479493754" name=""/>
+                          <pic:cNvPicPr/>
+                        </pic:nvPicPr>
+                        <pic:blipFill>
+                          <a:blip r:embed="rId24"/>
+                          <a:stretch>
+                            <a:fillRect/>
+                          </a:stretch>
+                        </pic:blipFill>
+                        <pic:spPr>
+                          <a:xfrm>
+                            <a:off x="0" y="0"/>
+                            <a:ext cx="3971610" cy="4272584"/>
+                          </a:xfrm>
+                          <a:prstGeom prst="rect">
+                            <a:avLst/>
+                          </a:prstGeom>
+                        </pic:spPr>
+                      </pic:pic>
+                    </a:graphicData>
+                  </a:graphic>
+                </wp:inline>
+              </w:drawing>
+            </w:r>
+          </w:p>
+        </w:tc>
+        <w:tc>
+          <w:tcPr>
+            <w:tcW w:w="1388" w:type="dxa"/>
+          </w:tcPr>
+          <w:p>
+            <w:pPr>
+              <w:rPr>
+                <w:rFonts w:ascii="Arial" w:eastAsia="Arial" w:hAnsi="Arial" w:cs="Arial"/>
+                <w:color w:val="000000"/>
+                <w:sz w:val="24"/>
+                <w:szCs w:val="24"/>
+              </w:rPr>
+            </w:pPr>
+            <w:r>
+              <w:rPr>
+                <w:rFonts w:ascii="Arial" w:eastAsia="Arial" w:hAnsi="Arial" w:cs="Arial"/>
+                <w:color w:val="000000"/>
+                <w:sz w:val="24"/>
+                <w:szCs w:val="24"/>
+              </w:rPr>
+              <w:lastRenderedPageBreak/>
+              <w:t>Add a submit</w:t>
+            </w:r>
+            <w:r>
+              <w:rPr>
+                <w:rFonts w:ascii="Arial" w:eastAsia="Arial" w:hAnsi="Arial" w:cs="Arial"/>
+                <w:color w:val="000000"/>
+                <w:sz w:val="24"/>
+                <w:szCs w:val="24"/>
+              </w:rPr>
+              <w:t xml:space="preserve"> button.</w:t>
+            </w:r>
+          </w:p>
+          <w:p>
+            <w:pPr>
+              <w:rPr>
+                <w:rFonts w:ascii="Arial" w:eastAsia="Arial" w:hAnsi="Arial" w:cs="Arial"/>
+                <w:color w:val="000000"/>
+                <w:sz w:val="24"/>
+                <w:szCs w:val="24"/>
+              </w:rPr>
+            </w:pPr>
+          </w:p>
+          <w:p>
+            <w:pPr>
+              <w:rPr>
+                <w:rFonts w:ascii="Arial" w:eastAsia="Arial" w:hAnsi="Arial" w:cs="Arial"/>
+                <w:color w:val="000000"/>
+                <w:sz w:val="24"/>
+                <w:szCs w:val="24"/>
+              </w:rPr>
+            </w:pPr>
+            <w:r>
+              <w:rPr>
+                <w:rFonts w:ascii="Arial" w:eastAsia="Arial" w:hAnsi="Arial" w:cs="Arial"/>
+                <w:color w:val="000000"/>
+                <w:sz w:val="24"/>
+                <w:szCs w:val="24"/>
+              </w:rPr>
+              <w:t>Updated charts</w:t>
+            </w:r>
+          </w:p>
+          <w:p>
+            <w:pPr>
+              <w:rPr>
+                <w:rFonts w:ascii="Arial" w:eastAsia="Arial" w:hAnsi="Arial" w:cs="Arial"/>
+                <w:color w:val="000000"/>
+                <w:sz w:val="24"/>
+                <w:szCs w:val="24"/>
+              </w:rPr>
+            </w:pPr>
+          </w:p>
+          <w:p>
+            <w:pPr>
+              <w:rPr>
+                <w:rFonts w:ascii="Arial" w:eastAsia="Arial" w:hAnsi="Arial" w:cs="Arial"/>
+                <w:color w:val="000000"/>
+                <w:sz w:val="24"/>
+                <w:szCs w:val="24"/>
+              </w:rPr>
+            </w:pPr>
+            <w:r>
+              <w:rPr>
+                <w:rFonts w:ascii="Arial" w:eastAsia="Arial" w:hAnsi="Arial" w:cs="Arial"/>
+                <w:color w:val="000000"/>
+                <w:sz w:val="24"/>
+                <w:szCs w:val="24"/>
+              </w:rPr>
+              <w:t>Added new item to google forms</w:t>
+            </w:r>
+          </w:p>
+        </w:tc>
+      </w:tr>
+      <w:tr>
+        <w:tc>
+          <w:tcPr>
+            <w:tcW w:w="1062" w:type="dxa"/>
+          </w:tcPr>
+          <w:p>
+            <w:pPr>
+              <w:rPr>
+                <w:rFonts w:ascii="Arial" w:eastAsia="Arial" w:hAnsi="Arial" w:cs="Arial"/>
+                <w:color w:val="000000"/>
+                <w:sz w:val="24"/>
+                <w:szCs w:val="24"/>
+              </w:rPr>
+            </w:pPr>
+            <w:r>
+              <w:rPr>
+                <w:rFonts w:ascii="Arial" w:eastAsia="Arial" w:hAnsi="Arial" w:cs="Arial"/>
+                <w:color w:val="000000"/>
+                <w:sz w:val="24"/>
+                <w:szCs w:val="24"/>
+              </w:rPr>
+              <w:t>23/06/25</w:t>
+            </w:r>
+          </w:p>
+        </w:tc>
+        <w:tc>
+          <w:tcPr>
+            <w:tcW w:w="6566" w:type="dxa"/>
+          </w:tcPr>
+          <w:p>
+            <w:pPr>
+              <w:rPr>
+                <w:rFonts w:ascii="Arial" w:eastAsia="Arial" w:hAnsi="Arial" w:cs="Arial"/>
+                <w:color w:val="000000"/>
+                <w:sz w:val="24"/>
+                <w:szCs w:val="24"/>
+              </w:rPr>
+            </w:pPr>
+            <w:r>
+              <w:rPr>
+                <w:noProof/>
+              </w:rPr>
+              <w:drawing>
+                <wp:inline distT="0" distB="0" distL="0" distR="0" wp14:anchorId="62E0E78C" wp14:editId="691FDDE4">
+                  <wp:extent cx="3028571" cy="1409524"/>
+                  <wp:effectExtent l="0" t="0" r="635" b="635"/>
+                  <wp:docPr id="1696944903" name="Picture 1"/>
+                  <wp:cNvGraphicFramePr>
+                    <a:graphicFrameLocks xmlns:a="http://schemas.openxmlformats.org/drawingml/2006/main" noChangeAspect="1"/>
+                  </wp:cNvGraphicFramePr>
+                  <a:graphic xmlns:a="http://schemas.openxmlformats.org/drawingml/2006/main">
+                    <a:graphicData uri="http://schemas.openxmlformats.org/drawingml/2006/picture">
+                      <pic:pic xmlns:pic="http://schemas.openxmlformats.org/drawingml/2006/picture">
+                        <pic:nvPicPr>
+                          <pic:cNvPr id="1696944903" name=""/>
+                          <pic:cNvPicPr/>
+                        </pic:nvPicPr>
+                        <pic:blipFill>
+                          <a:blip r:embed="rId25"/>
+                          <a:stretch>
+                            <a:fillRect/>
+                          </a:stretch>
+                        </pic:blipFill>
+                        <pic:spPr>
+                          <a:xfrm>
+                            <a:off x="0" y="0"/>
+                            <a:ext cx="3028571" cy="1409524"/>
+                          </a:xfrm>
+                          <a:prstGeom prst="rect">
+                            <a:avLst/>
+                          </a:prstGeom>
+                        </pic:spPr>
+                      </pic:pic>
+                    </a:graphicData>
+                  </a:graphic>
+                </wp:inline>
+              </w:drawing>
+            </w:r>
+          </w:p>
+          <w:p>
+            <w:pPr>
+              <w:rPr>
+                <w:rFonts w:ascii="Arial" w:eastAsia="Arial" w:hAnsi="Arial" w:cs="Arial"/>
+                <w:color w:val="000000"/>
+                <w:sz w:val="24"/>
+                <w:szCs w:val="24"/>
+              </w:rPr>
+            </w:pPr>
+          </w:p>
+        </w:tc>
+        <w:tc>
+          <w:tcPr>
+            <w:tcW w:w="1388" w:type="dxa"/>
+          </w:tcPr>
+          <w:p>
+            <w:pPr>
+              <w:rPr>
+                <w:rFonts w:ascii="Arial" w:eastAsia="Arial" w:hAnsi="Arial" w:cs="Arial"/>
+                <w:color w:val="000000"/>
+                <w:sz w:val="24"/>
+                <w:szCs w:val="24"/>
+              </w:rPr>
+            </w:pPr>
+            <w:r>
+              <w:rPr>
+                <w:rFonts w:ascii="Arial" w:eastAsia="Arial" w:hAnsi="Arial" w:cs="Arial"/>
+                <w:color w:val="000000"/>
+                <w:sz w:val="24"/>
+                <w:szCs w:val="24"/>
+              </w:rPr>
+              <w:t>Added validation</w:t>
+            </w:r>
+            <w:r>
+              <w:rPr>
+                <w:rFonts w:ascii="Arial" w:eastAsia="Arial" w:hAnsi="Arial" w:cs="Arial"/>
+                <w:color w:val="000000"/>
+                <w:sz w:val="24"/>
+                <w:szCs w:val="24"/>
+              </w:rPr>
+              <w:t>s</w:t>
+            </w:r>
+          </w:p>
+        </w:tc>
+      </w:tr>
+      <w:tr>
+        <w:tc>
+          <w:tcPr>
+            <w:tcW w:w="1062" w:type="dxa"/>
+          </w:tcPr>
+          <w:p>
+            <w:pPr>
+              <w:rPr>
+                <w:rFonts w:ascii="Arial" w:eastAsia="Arial" w:hAnsi="Arial" w:cs="Arial"/>
+                <w:color w:val="000000"/>
+                <w:sz w:val="24"/>
+                <w:szCs w:val="24"/>
+              </w:rPr>
+            </w:pPr>
+            <w:r>
+              <w:rPr>
+                <w:rFonts w:ascii="Arial" w:eastAsia="Arial" w:hAnsi="Arial" w:cs="Arial"/>
+                <w:color w:val="000000"/>
+                <w:sz w:val="24"/>
+                <w:szCs w:val="24"/>
+              </w:rPr>
+              <w:t>24/06/25</w:t>
+            </w:r>
+          </w:p>
+        </w:tc>
+        <w:tc>
+          <w:tcPr>
+            <w:tcW w:w="6566" w:type="dxa"/>
+          </w:tcPr>
+          <w:p>
+            <w:pPr>
+              <w:rPr>
+                <w:rFonts w:ascii="Arial" w:eastAsia="Arial" w:hAnsi="Arial" w:cs="Arial"/>
+                <w:color w:val="000000"/>
+                <w:sz w:val="24"/>
+                <w:szCs w:val="24"/>
+              </w:rPr>
+            </w:pPr>
+          </w:p>
+        </w:tc>
+        <w:tc>
+          <w:tcPr>
+            <w:tcW w:w="1388" w:type="dxa"/>
+          </w:tcPr>
+          <w:p>
+            <w:pPr>
+              <w:rPr>
+                <w:rFonts w:ascii="Arial" w:eastAsia="Arial" w:hAnsi="Arial" w:cs="Arial"/>
+                <w:color w:val="000000"/>
+                <w:sz w:val="24"/>
+                <w:szCs w:val="24"/>
+              </w:rPr>
+            </w:pPr>
+          </w:p>
+        </w:tc>
+      </w:tr>
+      <w:tr>
+        <w:tc>
+          <w:tcPr>
+            <w:tcW w:w="1062" w:type="dxa"/>
+          </w:tcPr>
+          <w:p>
+            <w:pPr>
+              <w:rPr>
+                <w:rFonts w:ascii="Arial" w:eastAsia="Arial" w:hAnsi="Arial" w:cs="Arial"/>
+                <w:color w:val="000000"/>
+                <w:sz w:val="24"/>
+                <w:szCs w:val="24"/>
+              </w:rPr>
+            </w:pPr>
+          </w:p>
+        </w:tc>
+        <w:tc>
+          <w:tcPr>
+            <w:tcW w:w="6566" w:type="dxa"/>
+          </w:tcPr>
+          <w:p>
+            <w:pPr>
+              <w:rPr>
+                <w:rFonts w:ascii="Arial" w:eastAsia="Arial" w:hAnsi="Arial" w:cs="Arial"/>
+                <w:color w:val="000000"/>
+                <w:sz w:val="24"/>
+                <w:szCs w:val="24"/>
+              </w:rPr>
+            </w:pPr>
+          </w:p>
+        </w:tc>
+        <w:tc>
+          <w:tcPr>
+            <w:tcW w:w="1388" w:type="dxa"/>
+          </w:tcPr>
+          <w:p>
+            <w:pPr>
+              <w:rPr>
+                <w:rFonts w:ascii="Arial" w:eastAsia="Arial" w:hAnsi="Arial" w:cs="Arial"/>
+                <w:color w:val="000000"/>
+                <w:sz w:val="24"/>
+                <w:szCs w:val="24"/>
+              </w:rPr>
+            </w:pPr>
+          </w:p>
+        </w:tc>
+      </w:tr>
+      <w:tr>
+        <w:tc>
+          <w:tcPr>
+            <w:tcW w:w="1062" w:type="dxa"/>
+          </w:tcPr>
+          <w:p>
+            <w:pPr>
+              <w:rPr>
+                <w:rFonts w:ascii="Arial" w:eastAsia="Arial" w:hAnsi="Arial" w:cs="Arial"/>
+                <w:color w:val="000000"/>
+                <w:sz w:val="24"/>
+                <w:szCs w:val="24"/>
+              </w:rPr>
+            </w:pPr>
+          </w:p>
+        </w:tc>
+        <w:tc>
+          <w:tcPr>
+            <w:tcW w:w="6566" w:type="dxa"/>
+          </w:tcPr>
+          <w:p>
+            <w:pPr>
+              <w:rPr>
+                <w:rFonts w:ascii="Arial" w:eastAsia="Arial" w:hAnsi="Arial" w:cs="Arial"/>
+                <w:color w:val="000000"/>
+                <w:sz w:val="24"/>
+                <w:szCs w:val="24"/>
+              </w:rPr>
+            </w:pPr>
+          </w:p>
+        </w:tc>
+        <w:tc>
+          <w:tcPr>
+            <w:tcW w:w="1388" w:type="dxa"/>
+          </w:tcPr>
+          <w:p>
+            <w:pPr>
+              <w:rPr>
+                <w:rFonts w:ascii="Arial" w:eastAsia="Arial" w:hAnsi="Arial" w:cs="Arial"/>
+                <w:color w:val="000000"/>
+                <w:sz w:val="24"/>
+                <w:szCs w:val="24"/>
+              </w:rPr>
+            </w:pPr>
+          </w:p>
+        </w:tc>
+      </w:tr>
+      <w:tr>
+        <w:tc>
+          <w:tcPr>
+            <w:tcW w:w="1062" w:type="dxa"/>
+          </w:tcPr>
+          <w:p>
+            <w:pPr>
+              <w:rPr>
+                <w:rFonts w:ascii="Arial" w:eastAsia="Arial" w:hAnsi="Arial" w:cs="Arial"/>
+                <w:color w:val="000000"/>
+                <w:sz w:val="24"/>
+                <w:szCs w:val="24"/>
+              </w:rPr>
+            </w:pPr>
+          </w:p>
+        </w:tc>
+        <w:tc>
+          <w:tcPr>
+            <w:tcW w:w="6566" w:type="dxa"/>
+          </w:tcPr>
+          <w:p>
+            <w:pPr>
+              <w:rPr>
+                <w:rFonts w:ascii="Arial" w:eastAsia="Arial" w:hAnsi="Arial" w:cs="Arial"/>
+                <w:color w:val="000000"/>
+                <w:sz w:val="24"/>
+                <w:szCs w:val="24"/>
+              </w:rPr>
+            </w:pPr>
+          </w:p>
+        </w:tc>
+        <w:tc>
+          <w:tcPr>
+            <w:tcW w:w="1388" w:type="dxa"/>
+          </w:tcPr>
+          <w:p>
+            <w:pPr>
+              <w:rPr>
+                <w:rFonts w:ascii="Arial" w:eastAsia="Arial" w:hAnsi="Arial" w:cs="Arial"/>
+                <w:color w:val="000000"/>
+                <w:sz w:val="24"/>
+                <w:szCs w:val="24"/>
+              </w:rPr>
+            </w:pPr>
+          </w:p>
+        </w:tc>
+      </w:tr>
+      <w:tr>
+        <w:tc>
+          <w:tcPr>
+            <w:tcW w:w="1062" w:type="dxa"/>
+          </w:tcPr>
+          <w:p>
+            <w:pPr>
+              <w:rPr>
+                <w:rFonts w:ascii="Arial" w:eastAsia="Arial" w:hAnsi="Arial" w:cs="Arial"/>
+                <w:color w:val="000000"/>
+                <w:sz w:val="24"/>
+                <w:szCs w:val="24"/>
+              </w:rPr>
+            </w:pPr>
+          </w:p>
+        </w:tc>
+        <w:tc>
+          <w:tcPr>
+            <w:tcW w:w="6566" w:type="dxa"/>
+          </w:tcPr>
+          <w:p>
+            <w:pPr>
+              <w:rPr>
+                <w:rFonts w:ascii="Arial" w:eastAsia="Arial" w:hAnsi="Arial" w:cs="Arial"/>
+                <w:color w:val="000000"/>
+                <w:sz w:val="24"/>
+                <w:szCs w:val="24"/>
+              </w:rPr>
+            </w:pPr>
+          </w:p>
+        </w:tc>
+        <w:tc>
+          <w:tcPr>
+            <w:tcW w:w="1388" w:type="dxa"/>
+          </w:tcPr>
+          <w:p>
+            <w:pPr>
+              <w:rPr>
+                <w:rFonts w:ascii="Arial" w:eastAsia="Arial" w:hAnsi="Arial" w:cs="Arial"/>
+                <w:color w:val="000000"/>
+                <w:sz w:val="24"/>
+                <w:szCs w:val="24"/>
+              </w:rPr>
+            </w:pPr>
+          </w:p>
+        </w:tc>
+      </w:tr>
+      <w:tr>
+        <w:tc>
+          <w:tcPr>
+            <w:tcW w:w="1062" w:type="dxa"/>
+          </w:tcPr>
+          <w:p>
+            <w:pPr>
+              <w:rPr>
+                <w:rFonts w:ascii="Arial" w:eastAsia="Arial" w:hAnsi="Arial" w:cs="Arial"/>
+                <w:color w:val="000000"/>
+                <w:sz w:val="24"/>
+                <w:szCs w:val="24"/>
+              </w:rPr>
+            </w:pPr>
+          </w:p>
+        </w:tc>
+        <w:tc>
+          <w:tcPr>
+            <w:tcW w:w="6566" w:type="dxa"/>
+          </w:tcPr>
+          <w:p>
+            <w:pPr>
+              <w:rPr>
+                <w:rFonts w:ascii="Arial" w:eastAsia="Arial" w:hAnsi="Arial" w:cs="Arial"/>
+                <w:color w:val="000000"/>
+                <w:sz w:val="24"/>
+                <w:szCs w:val="24"/>
+              </w:rPr>
+            </w:pPr>
+          </w:p>
+        </w:tc>
+        <w:tc>
+          <w:tcPr>
+            <w:tcW w:w="1388" w:type="dxa"/>
+          </w:tcPr>
+          <w:p>
+            <w:pPr>
+              <w:rPr>
+                <w:rFonts w:ascii="Arial" w:eastAsia="Arial" w:hAnsi="Arial" w:cs="Arial"/>
+                <w:color w:val="000000"/>
+                <w:sz w:val="24"/>
+                <w:szCs w:val="24"/>
+              </w:rPr>
+            </w:pPr>
+          </w:p>
+        </w:tc>
+      </w:tr>
+      <w:tr>
+        <w:tc>
+          <w:tcPr>
+            <w:tcW w:w="1062" w:type="dxa"/>
+          </w:tcPr>
+          <w:p>
+            <w:pPr>
+              <w:rPr>
+                <w:rFonts w:ascii="Arial" w:eastAsia="Arial" w:hAnsi="Arial" w:cs="Arial"/>
+                <w:color w:val="000000"/>
+                <w:sz w:val="24"/>
+                <w:szCs w:val="24"/>
+              </w:rPr>
+            </w:pPr>
+          </w:p>
+        </w:tc>
+        <w:tc>
+          <w:tcPr>
+            <w:tcW w:w="6566" w:type="dxa"/>
+          </w:tcPr>
+          <w:p>
+            <w:pPr>
+              <w:rPr>
+                <w:rFonts w:ascii="Arial" w:eastAsia="Arial" w:hAnsi="Arial" w:cs="Arial"/>
+                <w:color w:val="000000"/>
+                <w:sz w:val="24"/>
+                <w:szCs w:val="24"/>
+              </w:rPr>
+            </w:pPr>
+          </w:p>
+        </w:tc>
+        <w:tc>
+          <w:tcPr>
+            <w:tcW w:w="1388" w:type="dxa"/>
+          </w:tcPr>
+          <w:p>
+            <w:pPr>
+              <w:rPr>
+                <w:rFonts w:ascii="Arial" w:eastAsia="Arial" w:hAnsi="Arial" w:cs="Arial"/>
+                <w:color w:val="000000"/>
+                <w:sz w:val="24"/>
+                <w:szCs w:val="24"/>
+              </w:rPr>
+            </w:pPr>
+          </w:p>
+        </w:tc>
+      </w:tr>
+      <w:tr>
+        <w:tc>
+          <w:tcPr>
+            <w:tcW w:w="1062" w:type="dxa"/>
+          </w:tcPr>
+          <w:p>
+            <w:pPr>
+              <w:rPr>
+                <w:rFonts w:ascii="Arial" w:eastAsia="Arial" w:hAnsi="Arial" w:cs="Arial"/>
+                <w:color w:val="000000"/>
+                <w:sz w:val="24"/>
+                <w:szCs w:val="24"/>
+              </w:rPr>
+            </w:pPr>
+          </w:p>
+        </w:tc>
+        <w:tc>
+          <w:tcPr>
+            <w:tcW w:w="6566" w:type="dxa"/>
+          </w:tcPr>
+          <w:p>
+            <w:pPr>
+              <w:rPr>
+                <w:rFonts w:ascii="Arial" w:eastAsia="Arial" w:hAnsi="Arial" w:cs="Arial"/>
+                <w:color w:val="000000"/>
+                <w:sz w:val="24"/>
+                <w:szCs w:val="24"/>
+              </w:rPr>
+            </w:pPr>
+          </w:p>
+        </w:tc>
+        <w:tc>
+          <w:tcPr>
+            <w:tcW w:w="1388" w:type="dxa"/>
+          </w:tcPr>
           <w:p>
             <w:pPr>
               <w:rPr>
@@ -7172,106 +8711,106 @@
           <w:color w:val="000000"/>
           <w:sz w:val="24"/>
           <w:szCs w:val="24"/>
-          <w:highlight w:val="yellow"/>
-        </w:rPr>
-      </w:pPr>
-    </w:p>
-    <w:p>
-      <w:pPr>
-        <w:rPr>
-          <w:rFonts w:ascii="Arial" w:eastAsia="Arial" w:hAnsi="Arial" w:cs="Arial"/>
-          <w:color w:val="000000"/>
-          <w:sz w:val="24"/>
-          <w:szCs w:val="24"/>
-          <w:highlight w:val="yellow"/>
-        </w:rPr>
-      </w:pPr>
-    </w:p>
-    <w:p>
-      <w:pPr>
-        <w:rPr>
-          <w:rFonts w:ascii="Arial" w:eastAsia="Arial" w:hAnsi="Arial" w:cs="Arial"/>
-          <w:color w:val="000000"/>
-          <w:sz w:val="24"/>
-          <w:szCs w:val="24"/>
-          <w:highlight w:val="yellow"/>
-        </w:rPr>
-      </w:pPr>
-    </w:p>
-    <w:p>
-      <w:pPr>
-        <w:rPr>
-          <w:rFonts w:ascii="Arial" w:eastAsia="Arial" w:hAnsi="Arial" w:cs="Arial"/>
-          <w:color w:val="000000"/>
-          <w:sz w:val="24"/>
-          <w:szCs w:val="24"/>
-          <w:highlight w:val="yellow"/>
-        </w:rPr>
-      </w:pPr>
-    </w:p>
-    <w:p>
-      <w:pPr>
-        <w:rPr>
-          <w:rFonts w:ascii="Arial" w:eastAsia="Arial" w:hAnsi="Arial" w:cs="Arial"/>
-          <w:color w:val="000000"/>
-          <w:sz w:val="24"/>
-          <w:szCs w:val="24"/>
-          <w:highlight w:val="yellow"/>
-        </w:rPr>
-      </w:pPr>
-    </w:p>
-    <w:p>
-      <w:pPr>
-        <w:rPr>
-          <w:rFonts w:ascii="Arial" w:eastAsia="Arial" w:hAnsi="Arial" w:cs="Arial"/>
-          <w:color w:val="000000"/>
-          <w:sz w:val="24"/>
-          <w:szCs w:val="24"/>
-          <w:highlight w:val="yellow"/>
-        </w:rPr>
-      </w:pPr>
-    </w:p>
-    <w:p>
-      <w:pPr>
-        <w:rPr>
-          <w:rFonts w:ascii="Arial" w:eastAsia="Arial" w:hAnsi="Arial" w:cs="Arial"/>
-          <w:color w:val="000000"/>
-          <w:sz w:val="24"/>
-          <w:szCs w:val="24"/>
-          <w:highlight w:val="yellow"/>
-        </w:rPr>
-      </w:pPr>
-    </w:p>
-    <w:p>
-      <w:pPr>
-        <w:rPr>
-          <w:rFonts w:ascii="Arial" w:eastAsia="Arial" w:hAnsi="Arial" w:cs="Arial"/>
-          <w:color w:val="000000"/>
-          <w:sz w:val="24"/>
-          <w:szCs w:val="24"/>
-          <w:highlight w:val="yellow"/>
-        </w:rPr>
-      </w:pPr>
-    </w:p>
-    <w:p>
-      <w:pPr>
-        <w:rPr>
-          <w:rFonts w:ascii="Arial" w:eastAsia="Arial" w:hAnsi="Arial" w:cs="Arial"/>
-          <w:color w:val="000000"/>
-          <w:sz w:val="24"/>
-          <w:szCs w:val="24"/>
-          <w:highlight w:val="yellow"/>
-        </w:rPr>
-      </w:pPr>
-    </w:p>
-    <w:p>
-      <w:pPr>
-        <w:rPr>
-          <w:rFonts w:ascii="Arial" w:eastAsia="Arial" w:hAnsi="Arial" w:cs="Arial"/>
-          <w:color w:val="000000"/>
-          <w:sz w:val="24"/>
-          <w:szCs w:val="24"/>
-          <w:highlight w:val="yellow"/>
+          <w:lang w:eastAsia="en-US"/>
+        </w:rPr>
+      </w:pPr>
+    </w:p>
+    <w:p>
+      <w:pPr>
+        <w:rPr>
+          <w:rFonts w:ascii="Arial" w:eastAsia="Arial" w:hAnsi="Arial" w:cs="Arial"/>
+          <w:color w:val="000000"/>
+          <w:sz w:val="24"/>
+          <w:szCs w:val="24"/>
+          <w:lang w:eastAsia="en-US"/>
+        </w:rPr>
+      </w:pPr>
+    </w:p>
+    <w:p>
+      <w:pPr>
+        <w:rPr>
+          <w:rFonts w:ascii="Arial" w:eastAsia="Arial" w:hAnsi="Arial" w:cs="Arial"/>
+          <w:color w:val="000000"/>
+          <w:sz w:val="24"/>
+          <w:szCs w:val="24"/>
+          <w:lang w:eastAsia="en-US"/>
+        </w:rPr>
+      </w:pPr>
+    </w:p>
+    <w:p>
+      <w:pPr>
+        <w:rPr>
+          <w:rFonts w:ascii="Arial" w:eastAsia="Arial" w:hAnsi="Arial" w:cs="Arial"/>
+          <w:color w:val="000000"/>
+          <w:sz w:val="24"/>
+          <w:szCs w:val="24"/>
+          <w:lang w:eastAsia="en-US"/>
+        </w:rPr>
+      </w:pPr>
+    </w:p>
+    <w:p>
+      <w:pPr>
+        <w:rPr>
+          <w:rFonts w:ascii="Arial" w:eastAsia="Arial" w:hAnsi="Arial" w:cs="Arial"/>
+          <w:color w:val="000000"/>
+          <w:sz w:val="24"/>
+          <w:szCs w:val="24"/>
+          <w:lang w:eastAsia="en-US"/>
+        </w:rPr>
+      </w:pPr>
+    </w:p>
+    <w:p>
+      <w:pPr>
+        <w:rPr>
+          <w:rFonts w:ascii="Arial" w:eastAsia="Arial" w:hAnsi="Arial" w:cs="Arial"/>
+          <w:color w:val="000000"/>
+          <w:sz w:val="24"/>
+          <w:szCs w:val="24"/>
+          <w:lang w:eastAsia="en-US"/>
+        </w:rPr>
+      </w:pPr>
+    </w:p>
+    <w:p>
+      <w:pPr>
+        <w:rPr>
+          <w:rFonts w:ascii="Arial" w:eastAsia="Arial" w:hAnsi="Arial" w:cs="Arial"/>
+          <w:color w:val="000000"/>
+          <w:sz w:val="24"/>
+          <w:szCs w:val="24"/>
+          <w:lang w:eastAsia="en-US"/>
+        </w:rPr>
+      </w:pPr>
+    </w:p>
+    <w:p>
+      <w:pPr>
+        <w:rPr>
+          <w:rFonts w:ascii="Arial" w:eastAsia="Arial" w:hAnsi="Arial" w:cs="Arial"/>
+          <w:color w:val="000000"/>
+          <w:sz w:val="24"/>
+          <w:szCs w:val="24"/>
+          <w:lang w:eastAsia="en-US"/>
+        </w:rPr>
+      </w:pPr>
+    </w:p>
+    <w:p>
+      <w:pPr>
+        <w:rPr>
+          <w:rFonts w:ascii="Arial" w:eastAsia="Arial" w:hAnsi="Arial" w:cs="Arial"/>
+          <w:color w:val="000000"/>
+          <w:sz w:val="24"/>
+          <w:szCs w:val="24"/>
+          <w:lang w:eastAsia="en-US"/>
+        </w:rPr>
+      </w:pPr>
+    </w:p>
+    <w:p>
+      <w:pPr>
+        <w:rPr>
+          <w:rFonts w:ascii="Arial" w:eastAsia="Arial" w:hAnsi="Arial" w:cs="Arial"/>
+          <w:color w:val="000000"/>
+          <w:sz w:val="24"/>
+          <w:szCs w:val="24"/>
+          <w:lang w:eastAsia="en-US"/>
         </w:rPr>
       </w:pPr>
     </w:p>
@@ -7452,7 +8991,6 @@
           <w:sz w:val="36"/>
           <w:szCs w:val="36"/>
         </w:rPr>
-        <w:lastRenderedPageBreak/>
         <w:t>Project Management Techniques (Methodologies):</w:t>
       </w:r>
     </w:p>
@@ -7699,7 +9237,7 @@
         </w:rPr>
         <w:t>(</w:t>
       </w:r>
-      <w:hyperlink r:id="rId18" w:history="1">
+      <w:hyperlink r:id="rId26" w:history="1">
         <w:r>
           <w:rPr>
             <w:rStyle w:val="Hyperlink"/>
@@ -7746,6 +9284,7 @@
           <w:sz w:val="20"/>
           <w:szCs w:val="20"/>
         </w:rPr>
+        <w:lastRenderedPageBreak/>
         <w:t>Gannt Chart</w:t>
       </w:r>
     </w:p>
@@ -7785,7 +9324,7 @@
         </w:rPr>
         <w:t>Refer to Excel file in this folder (</w:t>
       </w:r>
-      <w:hyperlink r:id="rId19" w:history="1">
+      <w:hyperlink r:id="rId27" w:history="1">
         <w:r>
           <w:rPr>
             <w:rStyle w:val="Hyperlink"/>
@@ -8086,7 +9625,7 @@
           <w:color w:val="000000"/>
         </w:rPr>
       </w:pPr>
-      <w:hyperlink r:id="rId20" w:history="1">
+      <w:hyperlink r:id="rId28" w:history="1">
         <w:r>
           <w:rPr>
             <w:rStyle w:val="Hyperlink"/>
@@ -8139,7 +9678,7 @@
           <w:color w:val="000000"/>
         </w:rPr>
       </w:pPr>
-      <w:hyperlink r:id="rId21" w:history="1">
+      <w:hyperlink r:id="rId29" w:history="1">
         <w:r>
           <w:rPr>
             <w:rStyle w:val="Hyperlink"/>
@@ -8362,7 +9901,7 @@
           <w:color w:val="000000"/>
         </w:rPr>
       </w:pPr>
-      <w:hyperlink r:id="rId22" w:history="1">
+      <w:hyperlink r:id="rId30" w:history="1">
         <w:r>
           <w:rPr>
             <w:rStyle w:val="Hyperlink"/>
@@ -8436,16 +9975,12 @@
         <w:rPr>
           <w:rFonts w:asciiTheme="minorHAnsi" w:eastAsia="Arial" w:hAnsiTheme="minorHAnsi" w:cstheme="minorHAnsi"/>
           <w:color w:val="000000"/>
-          <w:sz w:val="24"/>
-          <w:szCs w:val="24"/>
         </w:rPr>
       </w:pPr>
       <w:r>
         <w:rPr>
           <w:rFonts w:asciiTheme="minorHAnsi" w:eastAsia="Arial" w:hAnsiTheme="minorHAnsi" w:cstheme="minorHAnsi"/>
           <w:color w:val="000000"/>
-          <w:sz w:val="24"/>
-          <w:szCs w:val="24"/>
         </w:rPr>
         <w:t>Decomposition Tools:</w:t>
       </w:r>
@@ -8459,17 +9994,23 @@
         </w:numPr>
         <w:rPr>
           <w:rFonts w:asciiTheme="minorHAnsi" w:eastAsia="Arial" w:hAnsiTheme="minorHAnsi" w:cstheme="minorHAnsi"/>
+          <w:sz w:val="20"/>
+          <w:szCs w:val="20"/>
         </w:rPr>
       </w:pPr>
       <w:r>
         <w:rPr>
           <w:rFonts w:asciiTheme="minorHAnsi" w:eastAsia="Arial" w:hAnsiTheme="minorHAnsi" w:cstheme="minorHAnsi"/>
+          <w:sz w:val="20"/>
+          <w:szCs w:val="20"/>
         </w:rPr>
         <w:t>Decomposition Table</w:t>
       </w:r>
       <w:r>
         <w:rPr>
           <w:rFonts w:asciiTheme="minorHAnsi" w:eastAsia="Arial" w:hAnsiTheme="minorHAnsi" w:cstheme="minorHAnsi"/>
+          <w:sz w:val="20"/>
+          <w:szCs w:val="20"/>
         </w:rPr>
         <w:t xml:space="preserve"> / Word document</w:t>
       </w:r>
@@ -8479,11 +10020,15 @@
         <w:pStyle w:val="ListParagraph"/>
         <w:rPr>
           <w:rFonts w:asciiTheme="minorHAnsi" w:eastAsia="Arial" w:hAnsiTheme="minorHAnsi" w:cstheme="minorHAnsi"/>
+          <w:sz w:val="20"/>
+          <w:szCs w:val="20"/>
         </w:rPr>
       </w:pPr>
       <w:r>
         <w:rPr>
           <w:rFonts w:asciiTheme="minorHAnsi" w:eastAsia="Arial" w:hAnsiTheme="minorHAnsi" w:cstheme="minorHAnsi"/>
+          <w:sz w:val="20"/>
+          <w:szCs w:val="20"/>
         </w:rPr>
         <w:t xml:space="preserve">I chose this because it’s easy to manage the components, and a table is an orderly way to show tasks and can be made in most common document formats. </w:t>
       </w:r>
@@ -8493,19 +10038,25 @@
         <w:pStyle w:val="ListParagraph"/>
         <w:rPr>
           <w:rFonts w:asciiTheme="minorHAnsi" w:eastAsia="Arial" w:hAnsiTheme="minorHAnsi" w:cstheme="minorHAnsi"/>
+          <w:sz w:val="20"/>
+          <w:szCs w:val="20"/>
         </w:rPr>
       </w:pPr>
       <w:r>
         <w:rPr>
           <w:rFonts w:asciiTheme="minorHAnsi" w:eastAsia="Arial" w:hAnsiTheme="minorHAnsi" w:cstheme="minorHAnsi"/>
+          <w:sz w:val="20"/>
+          <w:szCs w:val="20"/>
         </w:rPr>
         <w:t>Refer to Word file in this folder (</w:t>
       </w:r>
-      <w:hyperlink r:id="rId23" w:history="1">
+      <w:hyperlink r:id="rId31" w:history="1">
         <w:r>
           <w:rPr>
             <w:rStyle w:val="Hyperlink"/>
             <w:rFonts w:asciiTheme="minorHAnsi" w:eastAsia="Arial" w:hAnsiTheme="minorHAnsi" w:cstheme="minorHAnsi"/>
+            <w:sz w:val="20"/>
+            <w:szCs w:val="20"/>
           </w:rPr>
           <w:t>LIN, Lee - Decomposition Table (2PAD - 91986 and 91987).docx</w:t>
         </w:r>
@@ -8513,6 +10064,8 @@
       <w:r>
         <w:rPr>
           <w:rFonts w:asciiTheme="minorHAnsi" w:eastAsia="Arial" w:hAnsiTheme="minorHAnsi" w:cstheme="minorHAnsi"/>
+          <w:sz w:val="20"/>
+          <w:szCs w:val="20"/>
         </w:rPr>
         <w:t>)</w:t>
       </w:r>
@@ -8522,8 +10075,6 @@
         <w:rPr>
           <w:rFonts w:asciiTheme="minorHAnsi" w:eastAsia="Arial" w:hAnsiTheme="minorHAnsi" w:cstheme="minorHAnsi"/>
           <w:color w:val="000000"/>
-          <w:sz w:val="24"/>
-          <w:szCs w:val="24"/>
         </w:rPr>
       </w:pPr>
     </w:p>
@@ -8532,17 +10083,14 @@
         <w:rPr>
           <w:rFonts w:asciiTheme="minorHAnsi" w:eastAsia="Arial" w:hAnsiTheme="minorHAnsi" w:cstheme="minorHAnsi"/>
           <w:color w:val="000000"/>
-          <w:sz w:val="24"/>
-          <w:szCs w:val="24"/>
         </w:rPr>
       </w:pPr>
       <w:r>
         <w:rPr>
           <w:rFonts w:asciiTheme="minorHAnsi" w:eastAsia="Arial" w:hAnsiTheme="minorHAnsi" w:cstheme="minorHAnsi"/>
           <w:color w:val="000000"/>
-          <w:sz w:val="24"/>
-          <w:szCs w:val="24"/>
-        </w:rPr>
+        </w:rPr>
+        <w:lastRenderedPageBreak/>
         <w:t>Concept Creation:</w:t>
       </w:r>
     </w:p>
@@ -8555,11 +10103,15 @@
         </w:numPr>
         <w:rPr>
           <w:rFonts w:asciiTheme="minorHAnsi" w:eastAsia="Arial" w:hAnsiTheme="minorHAnsi" w:cstheme="minorHAnsi"/>
+          <w:sz w:val="20"/>
+          <w:szCs w:val="20"/>
         </w:rPr>
       </w:pPr>
       <w:r>
         <w:rPr>
           <w:rFonts w:asciiTheme="minorHAnsi" w:eastAsia="Arial" w:hAnsiTheme="minorHAnsi" w:cstheme="minorHAnsi"/>
+          <w:sz w:val="20"/>
+          <w:szCs w:val="20"/>
         </w:rPr>
         <w:t xml:space="preserve">Figma </w:t>
       </w:r>
@@ -8569,11 +10121,15 @@
         <w:pStyle w:val="ListParagraph"/>
         <w:rPr>
           <w:rFonts w:asciiTheme="minorHAnsi" w:eastAsia="Arial" w:hAnsiTheme="minorHAnsi" w:cstheme="minorHAnsi"/>
+          <w:sz w:val="20"/>
+          <w:szCs w:val="20"/>
         </w:rPr>
       </w:pPr>
       <w:r>
         <w:rPr>
           <w:rFonts w:asciiTheme="minorHAnsi" w:eastAsia="Arial" w:hAnsiTheme="minorHAnsi" w:cstheme="minorHAnsi"/>
+          <w:sz w:val="20"/>
+          <w:szCs w:val="20"/>
         </w:rPr>
         <w:t>I used Figma to design my concepts because it is simple and fast to use</w:t>
       </w:r>
@@ -8583,20 +10139,26 @@
         <w:pStyle w:val="ListParagraph"/>
         <w:rPr>
           <w:rFonts w:asciiTheme="minorHAnsi" w:eastAsia="Arial" w:hAnsiTheme="minorHAnsi" w:cstheme="minorHAnsi"/>
+          <w:sz w:val="20"/>
+          <w:szCs w:val="20"/>
         </w:rPr>
       </w:pPr>
       <w:r>
         <w:rPr>
           <w:rStyle w:val="Hyperlink"/>
           <w:rFonts w:asciiTheme="minorHAnsi" w:hAnsiTheme="minorHAnsi" w:cstheme="minorHAnsi"/>
+          <w:sz w:val="20"/>
+          <w:szCs w:val="20"/>
         </w:rPr>
         <w:t>(</w:t>
       </w:r>
-      <w:hyperlink r:id="rId24" w:history="1">
+      <w:hyperlink r:id="rId32" w:history="1">
         <w:r>
           <w:rPr>
             <w:rStyle w:val="Hyperlink"/>
             <w:rFonts w:asciiTheme="minorHAnsi" w:hAnsiTheme="minorHAnsi" w:cstheme="minorHAnsi"/>
+            <w:sz w:val="20"/>
+            <w:szCs w:val="20"/>
           </w:rPr>
           <w:t>https://www.figma.com/design/7nqq19z34IUmida28VTd3K/LIN--Lee---Concept-Designs--2PAD---AS91897-?node-id=0-1&amp;t=AeQGKjxa5Kcx0cGf-1</w:t>
         </w:r>
@@ -8605,6 +10167,8 @@
         <w:rPr>
           <w:rStyle w:val="Hyperlink"/>
           <w:rFonts w:asciiTheme="minorHAnsi" w:hAnsiTheme="minorHAnsi" w:cstheme="minorHAnsi"/>
+          <w:sz w:val="20"/>
+          <w:szCs w:val="20"/>
         </w:rPr>
         <w:t>)</w:t>
       </w:r>
@@ -8704,7 +10268,7 @@
           <w:szCs w:val="24"/>
         </w:rPr>
       </w:pPr>
-      <w:hyperlink r:id="rId25" w:history="1">
+      <w:hyperlink r:id="rId33" w:history="1">
         <w:r>
           <w:rPr>
             <w:rStyle w:val="Hyperlink"/>
@@ -8822,6 +10386,595 @@
           <w:pgNumType w:start="1"/>
           <w:cols w:space="720"/>
         </w:sectPr>
+      </w:pPr>
+    </w:p>
+    <w:tbl>
+      <w:tblPr>
+        <w:tblStyle w:val="TableGrid"/>
+        <w:tblW w:w="14029" w:type="dxa"/>
+        <w:tblLook w:val="04A0" w:firstRow="1" w:lastRow="0" w:firstColumn="1" w:lastColumn="0" w:noHBand="0" w:noVBand="1"/>
+      </w:tblPr>
+      <w:tblGrid>
+        <w:gridCol w:w="1364"/>
+        <w:gridCol w:w="13087"/>
+      </w:tblGrid>
+      <w:tr>
+        <w:tc>
+          <w:tcPr>
+            <w:tcW w:w="14029" w:type="dxa"/>
+            <w:gridSpan w:val="2"/>
+          </w:tcPr>
+          <w:p>
+            <w:pPr>
+              <w:rPr>
+                <w:rFonts w:ascii="Arial" w:eastAsia="Arial" w:hAnsi="Arial" w:cs="Arial"/>
+                <w:color w:val="000000"/>
+                <w:sz w:val="24"/>
+                <w:szCs w:val="24"/>
+                <w:lang w:eastAsia="en-NZ"/>
+              </w:rPr>
+            </w:pPr>
+            <w:r>
+              <w:rPr>
+                <w:rFonts w:ascii="Arial" w:eastAsia="Arial" w:hAnsi="Arial" w:cs="Arial"/>
+                <w:color w:val="000000"/>
+                <w:sz w:val="24"/>
+                <w:szCs w:val="24"/>
+                <w:lang w:eastAsia="en-NZ"/>
+              </w:rPr>
+              <w:lastRenderedPageBreak/>
+              <w:t xml:space="preserve">Component 1: </w:t>
+            </w:r>
+            <w:r>
+              <w:rPr>
+                <w:rFonts w:ascii="Arial" w:eastAsia="Arial" w:hAnsi="Arial" w:cs="Arial"/>
+                <w:color w:val="000000"/>
+                <w:sz w:val="24"/>
+                <w:szCs w:val="24"/>
+                <w:lang w:eastAsia="en-NZ"/>
+              </w:rPr>
+              <w:t>Windows</w:t>
+            </w:r>
+            <w:r>
+              <w:rPr>
+                <w:rFonts w:ascii="Arial" w:eastAsia="Arial" w:hAnsi="Arial" w:cs="Arial"/>
+                <w:color w:val="000000"/>
+                <w:sz w:val="24"/>
+                <w:szCs w:val="24"/>
+                <w:lang w:eastAsia="en-NZ"/>
+              </w:rPr>
+              <w:t xml:space="preserve"> / Colour Scheme</w:t>
+            </w:r>
+          </w:p>
+        </w:tc>
+      </w:tr>
+      <w:tr>
+        <w:tc>
+          <w:tcPr>
+            <w:tcW w:w="2830" w:type="dxa"/>
+          </w:tcPr>
+          <w:p>
+            <w:pPr>
+              <w:rPr>
+                <w:rFonts w:ascii="Arial" w:hAnsi="Arial" w:cs="Arial"/>
+                <w:color w:val="000000"/>
+                <w:shd w:val="clear" w:color="auto" w:fill="FFFFFF"/>
+              </w:rPr>
+            </w:pPr>
+          </w:p>
+          <w:p>
+            <w:pPr>
+              <w:rPr>
+                <w:rFonts w:ascii="Arial" w:hAnsi="Arial" w:cs="Arial"/>
+                <w:color w:val="000000"/>
+                <w:shd w:val="clear" w:color="auto" w:fill="FFFFFF"/>
+              </w:rPr>
+            </w:pPr>
+            <w:r>
+              <w:rPr>
+                <w:rFonts w:ascii="Arial" w:eastAsia="Arial" w:hAnsi="Arial" w:cs="Arial"/>
+                <w:color w:val="000000"/>
+                <w:sz w:val="24"/>
+                <w:szCs w:val="24"/>
+                <w:lang w:eastAsia="en-NZ"/>
+              </w:rPr>
+              <w:t>Triallin</w:t>
+            </w:r>
+            <w:r>
+              <w:rPr>
+                <w:rFonts w:ascii="Arial" w:eastAsia="Arial" w:hAnsi="Arial" w:cs="Arial"/>
+                <w:color w:val="000000"/>
+                <w:sz w:val="24"/>
+                <w:szCs w:val="24"/>
+                <w:lang w:eastAsia="en-NZ"/>
+              </w:rPr>
+              <w:t xml:space="preserve">g </w:t>
+            </w:r>
+            <w:r>
+              <w:rPr>
+                <w:rFonts w:ascii="Arial" w:eastAsia="Arial" w:hAnsi="Arial" w:cs="Arial"/>
+                <w:color w:val="000000"/>
+                <w:sz w:val="24"/>
+                <w:szCs w:val="24"/>
+                <w:lang w:eastAsia="en-NZ"/>
+              </w:rPr>
+              <w:t>:</w:t>
+            </w:r>
+            <w:r>
+              <w:rPr>
+                <w:rFonts w:ascii="Arial" w:hAnsi="Arial" w:cs="Arial"/>
+                <w:color w:val="000000"/>
+                <w:shd w:val="clear" w:color="auto" w:fill="FFFFFF"/>
+              </w:rPr>
+              <w:t xml:space="preserve"> </w:t>
+            </w:r>
+          </w:p>
+        </w:tc>
+        <w:tc>
+          <w:tcPr>
+            <w:tcW w:w="11199" w:type="dxa"/>
+          </w:tcPr>
+          <w:p>
+            <w:pPr>
+              <w:rPr>
+                <w:rFonts w:ascii="Arial" w:eastAsia="Arial" w:hAnsi="Arial" w:cs="Arial"/>
+                <w:color w:val="000000"/>
+                <w:sz w:val="24"/>
+                <w:szCs w:val="24"/>
+                <w:lang w:eastAsia="en-NZ"/>
+              </w:rPr>
+            </w:pPr>
+            <w:r>
+              <w:rPr>
+                <w:rFonts w:ascii="Arial" w:eastAsia="Arial" w:hAnsi="Arial" w:cs="Arial"/>
+                <w:color w:val="000000"/>
+                <w:sz w:val="24"/>
+                <w:szCs w:val="24"/>
+                <w:lang w:eastAsia="en-NZ"/>
+              </w:rPr>
+              <w:t>Dark mode,</w:t>
+            </w:r>
+          </w:p>
+          <w:p>
+            <w:pPr>
+              <w:rPr>
+                <w:rFonts w:ascii="Arial" w:eastAsia="Arial" w:hAnsi="Arial" w:cs="Arial"/>
+                <w:color w:val="000000"/>
+                <w:sz w:val="24"/>
+                <w:szCs w:val="24"/>
+                <w:lang w:eastAsia="en-NZ"/>
+              </w:rPr>
+            </w:pPr>
+            <w:r>
+              <w:rPr>
+                <w:rFonts w:ascii="Arial" w:eastAsia="Arial" w:hAnsi="Arial" w:cs="Arial"/>
+                <w:color w:val="000000"/>
+                <w:sz w:val="24"/>
+                <w:szCs w:val="24"/>
+                <w:lang w:eastAsia="en-NZ"/>
+              </w:rPr>
+              <w:drawing>
+                <wp:inline distT="0" distB="0" distL="0" distR="0" wp14:anchorId="1B5CFDD5" wp14:editId="59829830">
+                  <wp:extent cx="8106906" cy="4239217"/>
+                  <wp:effectExtent l="0" t="0" r="0" b="9525"/>
+                  <wp:docPr id="83502154" name="Picture 1"/>
+                  <wp:cNvGraphicFramePr>
+                    <a:graphicFrameLocks xmlns:a="http://schemas.openxmlformats.org/drawingml/2006/main" noChangeAspect="1"/>
+                  </wp:cNvGraphicFramePr>
+                  <a:graphic xmlns:a="http://schemas.openxmlformats.org/drawingml/2006/main">
+                    <a:graphicData uri="http://schemas.openxmlformats.org/drawingml/2006/picture">
+                      <pic:pic xmlns:pic="http://schemas.openxmlformats.org/drawingml/2006/picture">
+                        <pic:nvPicPr>
+                          <pic:cNvPr id="83502154" name=""/>
+                          <pic:cNvPicPr/>
+                        </pic:nvPicPr>
+                        <pic:blipFill>
+                          <a:blip r:embed="rId34"/>
+                          <a:stretch>
+                            <a:fillRect/>
+                          </a:stretch>
+                        </pic:blipFill>
+                        <pic:spPr>
+                          <a:xfrm>
+                            <a:off x="0" y="0"/>
+                            <a:ext cx="8106906" cy="4239217"/>
+                          </a:xfrm>
+                          <a:prstGeom prst="rect">
+                            <a:avLst/>
+                          </a:prstGeom>
+                        </pic:spPr>
+                      </pic:pic>
+                    </a:graphicData>
+                  </a:graphic>
+                </wp:inline>
+              </w:drawing>
+            </w:r>
+          </w:p>
+          <w:p>
+            <w:pPr>
+              <w:rPr>
+                <w:rFonts w:ascii="Arial" w:eastAsia="Arial" w:hAnsi="Arial" w:cs="Arial"/>
+                <w:color w:val="000000"/>
+                <w:sz w:val="24"/>
+                <w:szCs w:val="24"/>
+                <w:lang w:eastAsia="en-NZ"/>
+              </w:rPr>
+            </w:pPr>
+            <w:r>
+              <w:rPr>
+                <w:rFonts w:ascii="Arial" w:eastAsia="Arial" w:hAnsi="Arial" w:cs="Arial"/>
+                <w:color w:val="000000"/>
+                <w:sz w:val="24"/>
+                <w:szCs w:val="24"/>
+                <w:lang w:eastAsia="en-NZ"/>
+              </w:rPr>
+              <w:t>Light mode,</w:t>
+            </w:r>
+          </w:p>
+          <w:p>
+            <w:pPr>
+              <w:rPr>
+                <w:rFonts w:ascii="Arial" w:eastAsia="Arial" w:hAnsi="Arial" w:cs="Arial"/>
+                <w:color w:val="000000"/>
+                <w:sz w:val="24"/>
+                <w:szCs w:val="24"/>
+                <w:lang w:eastAsia="en-NZ"/>
+              </w:rPr>
+            </w:pPr>
+            <w:r>
+              <w:rPr>
+                <w:rFonts w:ascii="Arial" w:eastAsia="Arial" w:hAnsi="Arial" w:cs="Arial"/>
+                <w:color w:val="000000"/>
+                <w:sz w:val="24"/>
+                <w:szCs w:val="24"/>
+                <w:lang w:eastAsia="en-NZ"/>
+              </w:rPr>
+              <w:lastRenderedPageBreak/>
+              <w:drawing>
+                <wp:inline distT="0" distB="0" distL="0" distR="0" wp14:anchorId="2FE53C4D" wp14:editId="084712F8">
+                  <wp:extent cx="8097380" cy="4172532"/>
+                  <wp:effectExtent l="0" t="0" r="0" b="0"/>
+                  <wp:docPr id="1190723497" name="Picture 1"/>
+                  <wp:cNvGraphicFramePr>
+                    <a:graphicFrameLocks xmlns:a="http://schemas.openxmlformats.org/drawingml/2006/main" noChangeAspect="1"/>
+                  </wp:cNvGraphicFramePr>
+                  <a:graphic xmlns:a="http://schemas.openxmlformats.org/drawingml/2006/main">
+                    <a:graphicData uri="http://schemas.openxmlformats.org/drawingml/2006/picture">
+                      <pic:pic xmlns:pic="http://schemas.openxmlformats.org/drawingml/2006/picture">
+                        <pic:nvPicPr>
+                          <pic:cNvPr id="1190723497" name=""/>
+                          <pic:cNvPicPr/>
+                        </pic:nvPicPr>
+                        <pic:blipFill>
+                          <a:blip r:embed="rId35"/>
+                          <a:stretch>
+                            <a:fillRect/>
+                          </a:stretch>
+                        </pic:blipFill>
+                        <pic:spPr>
+                          <a:xfrm>
+                            <a:off x="0" y="0"/>
+                            <a:ext cx="8097380" cy="4172532"/>
+                          </a:xfrm>
+                          <a:prstGeom prst="rect">
+                            <a:avLst/>
+                          </a:prstGeom>
+                        </pic:spPr>
+                      </pic:pic>
+                    </a:graphicData>
+                  </a:graphic>
+                </wp:inline>
+              </w:drawing>
+            </w:r>
+          </w:p>
+          <w:p>
+            <w:pPr>
+              <w:rPr>
+                <w:rFonts w:ascii="Arial" w:eastAsia="Arial" w:hAnsi="Arial" w:cs="Arial"/>
+                <w:color w:val="000000"/>
+                <w:sz w:val="24"/>
+                <w:szCs w:val="24"/>
+                <w:lang w:eastAsia="en-NZ"/>
+              </w:rPr>
+            </w:pPr>
+            <w:r>
+              <w:rPr>
+                <w:rFonts w:ascii="Arial" w:eastAsia="Arial" w:hAnsi="Arial" w:cs="Arial"/>
+                <w:color w:val="000000"/>
+                <w:sz w:val="24"/>
+                <w:szCs w:val="24"/>
+                <w:lang w:eastAsia="en-NZ"/>
+              </w:rPr>
+              <w:t>Transpare</w:t>
+            </w:r>
+            <w:r>
+              <w:rPr>
+                <w:rFonts w:ascii="Arial" w:eastAsia="Arial" w:hAnsi="Arial" w:cs="Arial"/>
+                <w:color w:val="000000"/>
+                <w:sz w:val="24"/>
+                <w:szCs w:val="24"/>
+                <w:lang w:eastAsia="en-NZ"/>
+              </w:rPr>
+              <w:t>nt,</w:t>
+            </w:r>
+          </w:p>
+          <w:p>
+            <w:pPr>
+              <w:rPr>
+                <w:rFonts w:ascii="Arial" w:eastAsia="Arial" w:hAnsi="Arial" w:cs="Arial"/>
+                <w:color w:val="000000"/>
+                <w:sz w:val="24"/>
+                <w:szCs w:val="24"/>
+                <w:lang w:eastAsia="en-NZ"/>
+              </w:rPr>
+            </w:pPr>
+            <w:r>
+              <w:rPr>
+                <w:rFonts w:ascii="Arial" w:eastAsia="Arial" w:hAnsi="Arial" w:cs="Arial"/>
+                <w:color w:val="000000"/>
+                <w:sz w:val="24"/>
+                <w:szCs w:val="24"/>
+                <w:lang w:eastAsia="en-NZ"/>
+              </w:rPr>
+              <w:lastRenderedPageBreak/>
+              <w:drawing>
+                <wp:inline distT="0" distB="0" distL="0" distR="0" wp14:anchorId="56F4FFF7" wp14:editId="100C9DB8">
+                  <wp:extent cx="8173591" cy="4172532"/>
+                  <wp:effectExtent l="0" t="0" r="0" b="0"/>
+                  <wp:docPr id="373894212" name="Picture 1"/>
+                  <wp:cNvGraphicFramePr>
+                    <a:graphicFrameLocks xmlns:a="http://schemas.openxmlformats.org/drawingml/2006/main" noChangeAspect="1"/>
+                  </wp:cNvGraphicFramePr>
+                  <a:graphic xmlns:a="http://schemas.openxmlformats.org/drawingml/2006/main">
+                    <a:graphicData uri="http://schemas.openxmlformats.org/drawingml/2006/picture">
+                      <pic:pic xmlns:pic="http://schemas.openxmlformats.org/drawingml/2006/picture">
+                        <pic:nvPicPr>
+                          <pic:cNvPr id="373894212" name=""/>
+                          <pic:cNvPicPr/>
+                        </pic:nvPicPr>
+                        <pic:blipFill>
+                          <a:blip r:embed="rId36"/>
+                          <a:stretch>
+                            <a:fillRect/>
+                          </a:stretch>
+                        </pic:blipFill>
+                        <pic:spPr>
+                          <a:xfrm>
+                            <a:off x="0" y="0"/>
+                            <a:ext cx="8173591" cy="4172532"/>
+                          </a:xfrm>
+                          <a:prstGeom prst="rect">
+                            <a:avLst/>
+                          </a:prstGeom>
+                        </pic:spPr>
+                      </pic:pic>
+                    </a:graphicData>
+                  </a:graphic>
+                </wp:inline>
+              </w:drawing>
+            </w:r>
+          </w:p>
+          <w:p>
+            <w:pPr>
+              <w:rPr>
+                <w:rFonts w:ascii="Arial" w:eastAsia="Arial" w:hAnsi="Arial" w:cs="Arial"/>
+                <w:color w:val="000000"/>
+                <w:sz w:val="24"/>
+                <w:szCs w:val="24"/>
+                <w:lang w:eastAsia="en-NZ"/>
+              </w:rPr>
+            </w:pPr>
+          </w:p>
+          <w:p>
+            <w:pPr>
+              <w:rPr>
+                <w:rFonts w:ascii="Arial" w:eastAsia="Arial" w:hAnsi="Arial" w:cs="Arial"/>
+                <w:color w:val="000000"/>
+                <w:sz w:val="24"/>
+                <w:szCs w:val="24"/>
+                <w:lang w:eastAsia="en-NZ"/>
+              </w:rPr>
+            </w:pPr>
+          </w:p>
+          <w:p>
+            <w:pPr>
+              <w:rPr>
+                <w:rFonts w:ascii="Arial" w:eastAsia="Arial" w:hAnsi="Arial" w:cs="Arial"/>
+                <w:color w:val="000000"/>
+                <w:sz w:val="24"/>
+                <w:szCs w:val="24"/>
+                <w:lang w:eastAsia="en-NZ"/>
+              </w:rPr>
+            </w:pPr>
+          </w:p>
+          <w:p>
+            <w:pPr>
+              <w:rPr>
+                <w:rFonts w:ascii="Arial" w:eastAsia="Arial" w:hAnsi="Arial" w:cs="Arial"/>
+                <w:color w:val="000000"/>
+                <w:sz w:val="24"/>
+                <w:szCs w:val="24"/>
+                <w:lang w:eastAsia="en-NZ"/>
+              </w:rPr>
+            </w:pPr>
+          </w:p>
+        </w:tc>
+      </w:tr>
+      <w:tr>
+        <w:tc>
+          <w:tcPr>
+            <w:tcW w:w="2830" w:type="dxa"/>
+          </w:tcPr>
+          <w:p>
+            <w:pPr>
+              <w:rPr>
+                <w:rFonts w:ascii="Arial" w:hAnsi="Arial" w:cs="Arial"/>
+                <w:color w:val="000000"/>
+                <w:shd w:val="clear" w:color="auto" w:fill="FFFFFF"/>
+              </w:rPr>
+            </w:pPr>
+            <w:r>
+              <w:rPr>
+                <w:rFonts w:ascii="Arial" w:eastAsia="Arial" w:hAnsi="Arial" w:cs="Arial"/>
+                <w:color w:val="000000"/>
+                <w:sz w:val="24"/>
+                <w:szCs w:val="24"/>
+                <w:lang w:eastAsia="en-NZ"/>
+              </w:rPr>
+              <w:lastRenderedPageBreak/>
+              <w:t>Evaluation of Response:</w:t>
+            </w:r>
+          </w:p>
+        </w:tc>
+        <w:tc>
+          <w:tcPr>
+            <w:tcW w:w="11199" w:type="dxa"/>
+          </w:tcPr>
+          <w:p>
+            <w:pPr>
+              <w:rPr>
+                <w:rFonts w:ascii="Arial" w:eastAsia="Arial" w:hAnsi="Arial" w:cs="Arial"/>
+                <w:color w:val="000000"/>
+                <w:sz w:val="24"/>
+                <w:szCs w:val="24"/>
+                <w:lang w:eastAsia="en-NZ"/>
+              </w:rPr>
+            </w:pPr>
+            <w:r>
+              <w:rPr>
+                <w:rFonts w:ascii="Arial" w:eastAsia="Arial" w:hAnsi="Arial" w:cs="Arial"/>
+                <w:color w:val="000000"/>
+                <w:sz w:val="24"/>
+                <w:szCs w:val="24"/>
+                <w:lang w:eastAsia="en-NZ"/>
+              </w:rPr>
+              <w:t xml:space="preserve">(Add snip of results/feedback or recordings here, this could be a pie graph of results or logs of responses, the more feedback the better) </w:t>
+            </w:r>
+          </w:p>
+          <w:p>
+            <w:pPr>
+              <w:rPr>
+                <w:rFonts w:ascii="Arial" w:eastAsia="Arial" w:hAnsi="Arial" w:cs="Arial"/>
+                <w:color w:val="000000"/>
+                <w:sz w:val="24"/>
+                <w:szCs w:val="24"/>
+                <w:lang w:eastAsia="en-NZ"/>
+              </w:rPr>
+            </w:pPr>
+          </w:p>
+          <w:p>
+            <w:pPr>
+              <w:rPr>
+                <w:rFonts w:ascii="Arial" w:eastAsia="Arial" w:hAnsi="Arial" w:cs="Arial"/>
+                <w:color w:val="000000"/>
+                <w:sz w:val="24"/>
+                <w:szCs w:val="24"/>
+                <w:lang w:eastAsia="en-NZ"/>
+              </w:rPr>
+            </w:pPr>
+            <w:r>
+              <w:rPr>
+                <w:rFonts w:ascii="Arial" w:eastAsia="Arial" w:hAnsi="Arial" w:cs="Arial"/>
+                <w:color w:val="000000"/>
+                <w:sz w:val="24"/>
+                <w:szCs w:val="24"/>
+                <w:lang w:eastAsia="en-NZ"/>
+              </w:rPr>
+              <w:t>(Add your evaluation of the responses here)</w:t>
+            </w:r>
+          </w:p>
+          <w:p>
+            <w:pPr>
+              <w:rPr>
+                <w:rFonts w:ascii="Arial" w:eastAsia="Arial" w:hAnsi="Arial" w:cs="Arial"/>
+                <w:color w:val="000000"/>
+                <w:sz w:val="24"/>
+                <w:szCs w:val="24"/>
+                <w:lang w:eastAsia="en-NZ"/>
+              </w:rPr>
+            </w:pPr>
+          </w:p>
+          <w:p>
+            <w:pPr>
+              <w:rPr>
+                <w:rFonts w:ascii="Arial" w:eastAsia="Arial" w:hAnsi="Arial" w:cs="Arial"/>
+                <w:color w:val="000000"/>
+                <w:sz w:val="24"/>
+                <w:szCs w:val="24"/>
+                <w:lang w:eastAsia="en-NZ"/>
+              </w:rPr>
+            </w:pPr>
+          </w:p>
+        </w:tc>
+      </w:tr>
+      <w:tr>
+        <w:tc>
+          <w:tcPr>
+            <w:tcW w:w="2830" w:type="dxa"/>
+          </w:tcPr>
+          <w:p>
+            <w:pPr>
+              <w:rPr>
+                <w:rFonts w:ascii="Arial" w:eastAsia="Arial" w:hAnsi="Arial" w:cs="Arial"/>
+                <w:color w:val="000000"/>
+                <w:sz w:val="24"/>
+                <w:szCs w:val="24"/>
+                <w:lang w:eastAsia="en-NZ"/>
+              </w:rPr>
+            </w:pPr>
+            <w:r>
+              <w:rPr>
+                <w:rFonts w:ascii="Arial" w:eastAsia="Arial" w:hAnsi="Arial" w:cs="Arial"/>
+                <w:color w:val="000000"/>
+                <w:sz w:val="24"/>
+                <w:szCs w:val="24"/>
+                <w:lang w:eastAsia="en-NZ"/>
+              </w:rPr>
+              <w:lastRenderedPageBreak/>
+              <w:t>Which did I choose and why?</w:t>
+            </w:r>
+          </w:p>
+        </w:tc>
+        <w:tc>
+          <w:tcPr>
+            <w:tcW w:w="11199" w:type="dxa"/>
+          </w:tcPr>
+          <w:p>
+            <w:pPr>
+              <w:rPr>
+                <w:rFonts w:ascii="Arial" w:eastAsia="Arial" w:hAnsi="Arial" w:cs="Arial"/>
+                <w:color w:val="000000"/>
+                <w:sz w:val="24"/>
+                <w:szCs w:val="24"/>
+                <w:lang w:eastAsia="en-NZ"/>
+              </w:rPr>
+            </w:pPr>
+            <w:r>
+              <w:rPr>
+                <w:rFonts w:ascii="Arial" w:eastAsia="Arial" w:hAnsi="Arial" w:cs="Arial"/>
+                <w:color w:val="000000"/>
+                <w:sz w:val="24"/>
+                <w:szCs w:val="24"/>
+                <w:lang w:eastAsia="en-NZ"/>
+              </w:rPr>
+              <w:t>To enhance user experience when using the program</w:t>
+            </w:r>
+          </w:p>
+        </w:tc>
+      </w:tr>
+    </w:tbl>
+    <w:p>
+      <w:pPr>
+        <w:rPr>
+          <w:rFonts w:ascii="Arial" w:eastAsia="Arial" w:hAnsi="Arial" w:cs="Arial"/>
+        </w:rPr>
+      </w:pPr>
+    </w:p>
+    <w:p>
+      <w:pPr>
+        <w:rPr>
+          <w:rFonts w:ascii="Arial" w:eastAsia="Arial" w:hAnsi="Arial" w:cs="Arial"/>
+        </w:rPr>
       </w:pPr>
     </w:p>
     <w:tbl>
@@ -8858,8 +11011,7 @@
                 <w:szCs w:val="24"/>
                 <w:lang w:eastAsia="en-NZ"/>
               </w:rPr>
-              <w:lastRenderedPageBreak/>
-              <w:t xml:space="preserve">Component 1: </w:t>
+              <w:t xml:space="preserve">Component </w:t>
             </w:r>
             <w:r>
               <w:rPr>
@@ -8869,7 +11021,37 @@
                 <w:szCs w:val="24"/>
                 <w:lang w:eastAsia="en-NZ"/>
               </w:rPr>
-              <w:t>Windows</w:t>
+              <w:t>Input</w:t>
+            </w:r>
+            <w:r>
+              <w:rPr>
+                <w:rFonts w:ascii="Arial" w:eastAsia="Arial" w:hAnsi="Arial" w:cs="Arial"/>
+                <w:color w:val="000000"/>
+                <w:sz w:val="24"/>
+                <w:szCs w:val="24"/>
+                <w:lang w:eastAsia="en-NZ"/>
+              </w:rPr>
+              <w:t xml:space="preserve"> - </w:t>
+            </w:r>
+            <w:r>
+              <w:rPr>
+                <w:rFonts w:ascii="Arial" w:eastAsia="Arial" w:hAnsi="Arial" w:cs="Arial"/>
+                <w:color w:val="000000"/>
+                <w:sz w:val="24"/>
+                <w:szCs w:val="24"/>
+                <w:lang w:eastAsia="en-NZ"/>
+              </w:rPr>
+              <w:t xml:space="preserve"> textbox </w:t>
+            </w:r>
+            <w:r>
+              <w:rPr>
+                <w:rFonts w:ascii="Arial" w:eastAsia="Arial" w:hAnsi="Arial" w:cs="Arial"/>
+                <w:color w:val="000000"/>
+                <w:sz w:val="24"/>
+                <w:szCs w:val="24"/>
+                <w:lang w:eastAsia="en-NZ"/>
+              </w:rPr>
+              <w:t xml:space="preserve">styles, button styles. </w:t>
             </w:r>
           </w:p>
         </w:tc>
@@ -8882,31 +11064,16 @@
           <w:p>
             <w:pPr>
               <w:rPr>
-                <w:rFonts w:ascii="Arial" w:hAnsi="Arial" w:cs="Arial"/>
-                <w:color w:val="000000"/>
-                <w:shd w:val="clear" w:color="auto" w:fill="FFFFFF"/>
-              </w:rPr>
-            </w:pPr>
-          </w:p>
-          <w:p>
-            <w:pPr>
-              <w:rPr>
-                <w:rFonts w:ascii="Arial" w:hAnsi="Arial" w:cs="Arial"/>
-                <w:color w:val="000000"/>
-                <w:shd w:val="clear" w:color="auto" w:fill="FFFFFF"/>
-              </w:rPr>
-            </w:pPr>
-            <w:r>
-              <w:rPr>
                 <w:rFonts w:ascii="Arial" w:eastAsia="Arial" w:hAnsi="Arial" w:cs="Arial"/>
                 <w:color w:val="000000"/>
                 <w:sz w:val="24"/>
                 <w:szCs w:val="24"/>
                 <w:lang w:eastAsia="en-NZ"/>
               </w:rPr>
-              <w:t>Triallin</w:t>
-            </w:r>
-            <w:r>
+            </w:pPr>
+          </w:p>
+          <w:p>
+            <w:pPr>
               <w:rPr>
                 <w:rFonts w:ascii="Arial" w:eastAsia="Arial" w:hAnsi="Arial" w:cs="Arial"/>
                 <w:color w:val="000000"/>
@@ -8914,8 +11081,7 @@
                 <w:szCs w:val="24"/>
                 <w:lang w:eastAsia="en-NZ"/>
               </w:rPr>
-              <w:t xml:space="preserve">g </w:t>
-            </w:r>
+            </w:pPr>
             <w:r>
               <w:rPr>
                 <w:rFonts w:ascii="Arial" w:eastAsia="Arial" w:hAnsi="Arial" w:cs="Arial"/>
@@ -8924,15 +11090,7 @@
                 <w:szCs w:val="24"/>
                 <w:lang w:eastAsia="en-NZ"/>
               </w:rPr>
-              <w:t>:</w:t>
-            </w:r>
-            <w:r>
-              <w:rPr>
-                <w:rFonts w:ascii="Arial" w:hAnsi="Arial" w:cs="Arial"/>
-                <w:color w:val="000000"/>
-                <w:shd w:val="clear" w:color="auto" w:fill="FFFFFF"/>
-              </w:rPr>
-              <w:t xml:space="preserve"> </w:t>
+              <w:t xml:space="preserve">Trialling: </w:t>
             </w:r>
           </w:p>
         </w:tc>
@@ -8961,7 +11119,9 @@
                 <w:lang w:eastAsia="en-NZ"/>
               </w:rPr>
             </w:pPr>
-            <w:r>
+          </w:p>
+          <w:p>
+            <w:pPr>
               <w:rPr>
                 <w:rFonts w:ascii="Arial" w:eastAsia="Arial" w:hAnsi="Arial" w:cs="Arial"/>
                 <w:color w:val="000000"/>
@@ -8969,11 +11129,8 @@
                 <w:szCs w:val="24"/>
                 <w:lang w:eastAsia="en-NZ"/>
               </w:rPr>
-              <w:t>Transparent,</w:t>
-            </w:r>
-          </w:p>
-          <w:p>
-            <w:pPr>
+            </w:pPr>
+            <w:r>
               <w:rPr>
                 <w:rFonts w:ascii="Arial" w:eastAsia="Arial" w:hAnsi="Arial" w:cs="Arial"/>
                 <w:color w:val="000000"/>
@@ -8981,7 +11138,8 @@
                 <w:szCs w:val="24"/>
                 <w:lang w:eastAsia="en-NZ"/>
               </w:rPr>
-            </w:pPr>
+              <w:t>(Snip 3 to 4 different component concepts of your GUI’s component you are trialling here. e.g.</w:t>
+            </w:r>
             <w:r>
               <w:rPr>
                 <w:rFonts w:ascii="Arial" w:eastAsia="Arial" w:hAnsi="Arial" w:cs="Arial"/>
@@ -8990,11 +11148,9 @@
                 <w:szCs w:val="24"/>
                 <w:lang w:eastAsia="en-NZ"/>
               </w:rPr>
-              <w:t>Solid</w:t>
-            </w:r>
-          </w:p>
-          <w:p>
-            <w:pPr>
+              <w:t xml:space="preserve"> Different Layouts using Geometry and/or Canvas</w:t>
+            </w:r>
+            <w:r>
               <w:rPr>
                 <w:rFonts w:ascii="Arial" w:eastAsia="Arial" w:hAnsi="Arial" w:cs="Arial"/>
                 <w:color w:val="000000"/>
@@ -9002,37 +11158,7 @@
                 <w:szCs w:val="24"/>
                 <w:lang w:eastAsia="en-NZ"/>
               </w:rPr>
-            </w:pPr>
-            <w:r>
-              <w:rPr>
-                <w:rFonts w:ascii="Arial" w:eastAsia="Arial" w:hAnsi="Arial" w:cs="Arial"/>
-                <w:color w:val="000000"/>
-                <w:sz w:val="24"/>
-                <w:szCs w:val="24"/>
-                <w:lang w:eastAsia="en-NZ"/>
-              </w:rPr>
-              <w:t>Non-resizable</w:t>
-            </w:r>
-          </w:p>
-          <w:p>
-            <w:pPr>
-              <w:rPr>
-                <w:rFonts w:ascii="Arial" w:eastAsia="Arial" w:hAnsi="Arial" w:cs="Arial"/>
-                <w:color w:val="000000"/>
-                <w:sz w:val="24"/>
-                <w:szCs w:val="24"/>
-                <w:lang w:eastAsia="en-NZ"/>
-              </w:rPr>
-            </w:pPr>
-            <w:r>
-              <w:rPr>
-                <w:rFonts w:ascii="Arial" w:eastAsia="Arial" w:hAnsi="Arial" w:cs="Arial"/>
-                <w:color w:val="000000"/>
-                <w:sz w:val="24"/>
-                <w:szCs w:val="24"/>
-                <w:lang w:eastAsia="en-NZ"/>
-              </w:rPr>
-              <w:t>Togglable Dark Mode</w:t>
+              <w:t>)</w:t>
             </w:r>
           </w:p>
           <w:p>
@@ -9078,9 +11204,11 @@
           <w:p>
             <w:pPr>
               <w:rPr>
-                <w:rFonts w:ascii="Arial" w:hAnsi="Arial" w:cs="Arial"/>
-                <w:color w:val="000000"/>
-                <w:shd w:val="clear" w:color="auto" w:fill="FFFFFF"/>
+                <w:rFonts w:ascii="Arial" w:eastAsia="Arial" w:hAnsi="Arial" w:cs="Arial"/>
+                <w:color w:val="000000"/>
+                <w:sz w:val="24"/>
+                <w:szCs w:val="24"/>
+                <w:lang w:eastAsia="en-NZ"/>
               </w:rPr>
             </w:pPr>
             <w:r>
@@ -9149,8 +11277,19 @@
                 <w:szCs w:val="24"/>
                 <w:lang w:eastAsia="en-NZ"/>
               </w:rPr>
-              <w:t>(Add your evaluation of the responses here)</w:t>
-            </w:r>
+              <w:t xml:space="preserve">(Add evaluation of your responses here) </w:t>
+            </w:r>
+          </w:p>
+          <w:p>
+            <w:pPr>
+              <w:rPr>
+                <w:rFonts w:ascii="Arial" w:eastAsia="Arial" w:hAnsi="Arial" w:cs="Arial"/>
+                <w:color w:val="000000"/>
+                <w:sz w:val="24"/>
+                <w:szCs w:val="24"/>
+                <w:lang w:eastAsia="en-NZ"/>
+              </w:rPr>
+            </w:pPr>
           </w:p>
           <w:p>
             <w:pPr>
@@ -9199,414 +11338,6 @@
                 <w:szCs w:val="24"/>
                 <w:lang w:eastAsia="en-NZ"/>
               </w:rPr>
-              <w:t>Which did I choose and why?</w:t>
-            </w:r>
-          </w:p>
-        </w:tc>
-        <w:tc>
-          <w:tcPr>
-            <w:tcW w:w="11199" w:type="dxa"/>
-          </w:tcPr>
-          <w:p>
-            <w:pPr>
-              <w:rPr>
-                <w:rFonts w:ascii="Arial" w:eastAsia="Arial" w:hAnsi="Arial" w:cs="Arial"/>
-                <w:color w:val="000000"/>
-                <w:sz w:val="24"/>
-                <w:szCs w:val="24"/>
-                <w:lang w:eastAsia="en-NZ"/>
-              </w:rPr>
-            </w:pPr>
-            <w:r>
-              <w:rPr>
-                <w:rFonts w:ascii="Arial" w:eastAsia="Arial" w:hAnsi="Arial" w:cs="Arial"/>
-                <w:color w:val="000000"/>
-                <w:sz w:val="24"/>
-                <w:szCs w:val="24"/>
-                <w:lang w:eastAsia="en-NZ"/>
-              </w:rPr>
-              <w:t>To enhance user experience when using the program</w:t>
-            </w:r>
-          </w:p>
-        </w:tc>
-      </w:tr>
-    </w:tbl>
-    <w:p>
-      <w:pPr>
-        <w:rPr>
-          <w:rFonts w:ascii="Arial" w:eastAsia="Arial" w:hAnsi="Arial" w:cs="Arial"/>
-        </w:rPr>
-      </w:pPr>
-    </w:p>
-    <w:p>
-      <w:pPr>
-        <w:rPr>
-          <w:rFonts w:ascii="Arial" w:eastAsia="Arial" w:hAnsi="Arial" w:cs="Arial"/>
-        </w:rPr>
-      </w:pPr>
-    </w:p>
-    <w:tbl>
-      <w:tblPr>
-        <w:tblStyle w:val="TableGrid"/>
-        <w:tblW w:w="14029" w:type="dxa"/>
-        <w:tblLook w:val="04A0" w:firstRow="1" w:lastRow="0" w:firstColumn="1" w:lastColumn="0" w:noHBand="0" w:noVBand="1"/>
-      </w:tblPr>
-      <w:tblGrid>
-        <w:gridCol w:w="2830"/>
-        <w:gridCol w:w="11199"/>
-      </w:tblGrid>
-      <w:tr>
-        <w:tc>
-          <w:tcPr>
-            <w:tcW w:w="14029" w:type="dxa"/>
-            <w:gridSpan w:val="2"/>
-          </w:tcPr>
-          <w:p>
-            <w:pPr>
-              <w:rPr>
-                <w:rFonts w:ascii="Arial" w:eastAsia="Arial" w:hAnsi="Arial" w:cs="Arial"/>
-                <w:color w:val="000000"/>
-                <w:sz w:val="24"/>
-                <w:szCs w:val="24"/>
-                <w:lang w:eastAsia="en-NZ"/>
-              </w:rPr>
-            </w:pPr>
-            <w:r>
-              <w:rPr>
-                <w:rFonts w:ascii="Arial" w:eastAsia="Arial" w:hAnsi="Arial" w:cs="Arial"/>
-                <w:color w:val="000000"/>
-                <w:sz w:val="24"/>
-                <w:szCs w:val="24"/>
-                <w:lang w:eastAsia="en-NZ"/>
-              </w:rPr>
-              <w:t xml:space="preserve">Component </w:t>
-            </w:r>
-            <w:r>
-              <w:rPr>
-                <w:rFonts w:ascii="Arial" w:eastAsia="Arial" w:hAnsi="Arial" w:cs="Arial"/>
-                <w:color w:val="000000"/>
-                <w:sz w:val="24"/>
-                <w:szCs w:val="24"/>
-                <w:lang w:eastAsia="en-NZ"/>
-              </w:rPr>
-              <w:t>Input</w:t>
-            </w:r>
-            <w:r>
-              <w:rPr>
-                <w:rFonts w:ascii="Arial" w:eastAsia="Arial" w:hAnsi="Arial" w:cs="Arial"/>
-                <w:color w:val="000000"/>
-                <w:sz w:val="24"/>
-                <w:szCs w:val="24"/>
-                <w:lang w:eastAsia="en-NZ"/>
-              </w:rPr>
-              <w:t xml:space="preserve"> - </w:t>
-            </w:r>
-            <w:r>
-              <w:rPr>
-                <w:rFonts w:ascii="Arial" w:eastAsia="Arial" w:hAnsi="Arial" w:cs="Arial"/>
-                <w:color w:val="000000"/>
-                <w:sz w:val="24"/>
-                <w:szCs w:val="24"/>
-                <w:lang w:eastAsia="en-NZ"/>
-              </w:rPr>
-              <w:t xml:space="preserve"> textbox </w:t>
-            </w:r>
-            <w:r>
-              <w:rPr>
-                <w:rFonts w:ascii="Arial" w:eastAsia="Arial" w:hAnsi="Arial" w:cs="Arial"/>
-                <w:color w:val="000000"/>
-                <w:sz w:val="24"/>
-                <w:szCs w:val="24"/>
-                <w:lang w:eastAsia="en-NZ"/>
-              </w:rPr>
-              <w:t xml:space="preserve">styles, button styles. </w:t>
-            </w:r>
-          </w:p>
-        </w:tc>
-      </w:tr>
-      <w:tr>
-        <w:tc>
-          <w:tcPr>
-            <w:tcW w:w="2830" w:type="dxa"/>
-          </w:tcPr>
-          <w:p>
-            <w:pPr>
-              <w:rPr>
-                <w:rFonts w:ascii="Arial" w:eastAsia="Arial" w:hAnsi="Arial" w:cs="Arial"/>
-                <w:color w:val="000000"/>
-                <w:sz w:val="24"/>
-                <w:szCs w:val="24"/>
-                <w:lang w:eastAsia="en-NZ"/>
-              </w:rPr>
-            </w:pPr>
-          </w:p>
-          <w:p>
-            <w:pPr>
-              <w:rPr>
-                <w:rFonts w:ascii="Arial" w:eastAsia="Arial" w:hAnsi="Arial" w:cs="Arial"/>
-                <w:color w:val="000000"/>
-                <w:sz w:val="24"/>
-                <w:szCs w:val="24"/>
-                <w:lang w:eastAsia="en-NZ"/>
-              </w:rPr>
-            </w:pPr>
-            <w:r>
-              <w:rPr>
-                <w:rFonts w:ascii="Arial" w:eastAsia="Arial" w:hAnsi="Arial" w:cs="Arial"/>
-                <w:color w:val="000000"/>
-                <w:sz w:val="24"/>
-                <w:szCs w:val="24"/>
-                <w:lang w:eastAsia="en-NZ"/>
-              </w:rPr>
-              <w:t xml:space="preserve">Trialling: </w:t>
-            </w:r>
-          </w:p>
-        </w:tc>
-        <w:tc>
-          <w:tcPr>
-            <w:tcW w:w="11199" w:type="dxa"/>
-          </w:tcPr>
-          <w:p>
-            <w:pPr>
-              <w:rPr>
-                <w:rFonts w:ascii="Arial" w:eastAsia="Arial" w:hAnsi="Arial" w:cs="Arial"/>
-                <w:color w:val="000000"/>
-                <w:sz w:val="24"/>
-                <w:szCs w:val="24"/>
-                <w:lang w:eastAsia="en-NZ"/>
-              </w:rPr>
-            </w:pPr>
-          </w:p>
-          <w:p>
-            <w:pPr>
-              <w:rPr>
-                <w:rFonts w:ascii="Arial" w:eastAsia="Arial" w:hAnsi="Arial" w:cs="Arial"/>
-                <w:color w:val="000000"/>
-                <w:sz w:val="24"/>
-                <w:szCs w:val="24"/>
-                <w:lang w:eastAsia="en-NZ"/>
-              </w:rPr>
-            </w:pPr>
-          </w:p>
-          <w:p>
-            <w:pPr>
-              <w:rPr>
-                <w:rFonts w:ascii="Arial" w:eastAsia="Arial" w:hAnsi="Arial" w:cs="Arial"/>
-                <w:color w:val="000000"/>
-                <w:sz w:val="24"/>
-                <w:szCs w:val="24"/>
-                <w:lang w:eastAsia="en-NZ"/>
-              </w:rPr>
-            </w:pPr>
-            <w:r>
-              <w:rPr>
-                <w:rFonts w:ascii="Arial" w:eastAsia="Arial" w:hAnsi="Arial" w:cs="Arial"/>
-                <w:color w:val="000000"/>
-                <w:sz w:val="24"/>
-                <w:szCs w:val="24"/>
-                <w:lang w:eastAsia="en-NZ"/>
-              </w:rPr>
-              <w:t>(Snip 3 to 4 different component concepts of your GUI’s component you are trialling here. e.g.</w:t>
-            </w:r>
-            <w:r>
-              <w:rPr>
-                <w:rFonts w:ascii="Arial" w:eastAsia="Arial" w:hAnsi="Arial" w:cs="Arial"/>
-                <w:color w:val="000000"/>
-                <w:sz w:val="24"/>
-                <w:szCs w:val="24"/>
-                <w:lang w:eastAsia="en-NZ"/>
-              </w:rPr>
-              <w:t xml:space="preserve"> Different Layouts using Geometry and/or Canvas</w:t>
-            </w:r>
-            <w:r>
-              <w:rPr>
-                <w:rFonts w:ascii="Arial" w:eastAsia="Arial" w:hAnsi="Arial" w:cs="Arial"/>
-                <w:color w:val="000000"/>
-                <w:sz w:val="24"/>
-                <w:szCs w:val="24"/>
-                <w:lang w:eastAsia="en-NZ"/>
-              </w:rPr>
-              <w:t>)</w:t>
-            </w:r>
-          </w:p>
-          <w:p>
-            <w:pPr>
-              <w:rPr>
-                <w:rFonts w:ascii="Arial" w:eastAsia="Arial" w:hAnsi="Arial" w:cs="Arial"/>
-                <w:color w:val="000000"/>
-                <w:sz w:val="24"/>
-                <w:szCs w:val="24"/>
-                <w:lang w:eastAsia="en-NZ"/>
-              </w:rPr>
-            </w:pPr>
-          </w:p>
-          <w:p>
-            <w:pPr>
-              <w:rPr>
-                <w:rFonts w:ascii="Arial" w:eastAsia="Arial" w:hAnsi="Arial" w:cs="Arial"/>
-                <w:color w:val="000000"/>
-                <w:sz w:val="24"/>
-                <w:szCs w:val="24"/>
-                <w:lang w:eastAsia="en-NZ"/>
-              </w:rPr>
-            </w:pPr>
-          </w:p>
-          <w:p>
-            <w:pPr>
-              <w:rPr>
-                <w:rFonts w:ascii="Arial" w:eastAsia="Arial" w:hAnsi="Arial" w:cs="Arial"/>
-                <w:color w:val="000000"/>
-                <w:sz w:val="24"/>
-                <w:szCs w:val="24"/>
-                <w:lang w:eastAsia="en-NZ"/>
-              </w:rPr>
-            </w:pPr>
-          </w:p>
-        </w:tc>
-      </w:tr>
-      <w:tr>
-        <w:tc>
-          <w:tcPr>
-            <w:tcW w:w="2830" w:type="dxa"/>
-          </w:tcPr>
-          <w:p>
-            <w:pPr>
-              <w:rPr>
-                <w:rFonts w:ascii="Arial" w:eastAsia="Arial" w:hAnsi="Arial" w:cs="Arial"/>
-                <w:color w:val="000000"/>
-                <w:sz w:val="24"/>
-                <w:szCs w:val="24"/>
-                <w:lang w:eastAsia="en-NZ"/>
-              </w:rPr>
-            </w:pPr>
-            <w:r>
-              <w:rPr>
-                <w:rFonts w:ascii="Arial" w:eastAsia="Arial" w:hAnsi="Arial" w:cs="Arial"/>
-                <w:color w:val="000000"/>
-                <w:sz w:val="24"/>
-                <w:szCs w:val="24"/>
-                <w:lang w:eastAsia="en-NZ"/>
-              </w:rPr>
-              <w:t>Evaluation of Response:</w:t>
-            </w:r>
-          </w:p>
-        </w:tc>
-        <w:tc>
-          <w:tcPr>
-            <w:tcW w:w="11199" w:type="dxa"/>
-          </w:tcPr>
-          <w:p>
-            <w:pPr>
-              <w:rPr>
-                <w:rFonts w:ascii="Arial" w:eastAsia="Arial" w:hAnsi="Arial" w:cs="Arial"/>
-                <w:color w:val="000000"/>
-                <w:sz w:val="24"/>
-                <w:szCs w:val="24"/>
-                <w:lang w:eastAsia="en-NZ"/>
-              </w:rPr>
-            </w:pPr>
-            <w:r>
-              <w:rPr>
-                <w:rFonts w:ascii="Arial" w:eastAsia="Arial" w:hAnsi="Arial" w:cs="Arial"/>
-                <w:color w:val="000000"/>
-                <w:sz w:val="24"/>
-                <w:szCs w:val="24"/>
-                <w:lang w:eastAsia="en-NZ"/>
-              </w:rPr>
-              <w:t xml:space="preserve">(Add snip of results/feedback or recordings here, this could be a pie graph of results or logs of responses, the more feedback the better) </w:t>
-            </w:r>
-          </w:p>
-          <w:p>
-            <w:pPr>
-              <w:rPr>
-                <w:rFonts w:ascii="Arial" w:eastAsia="Arial" w:hAnsi="Arial" w:cs="Arial"/>
-                <w:color w:val="000000"/>
-                <w:sz w:val="24"/>
-                <w:szCs w:val="24"/>
-                <w:lang w:eastAsia="en-NZ"/>
-              </w:rPr>
-            </w:pPr>
-          </w:p>
-          <w:p>
-            <w:pPr>
-              <w:rPr>
-                <w:rFonts w:ascii="Arial" w:eastAsia="Arial" w:hAnsi="Arial" w:cs="Arial"/>
-                <w:color w:val="000000"/>
-                <w:sz w:val="24"/>
-                <w:szCs w:val="24"/>
-                <w:lang w:eastAsia="en-NZ"/>
-              </w:rPr>
-            </w:pPr>
-            <w:r>
-              <w:rPr>
-                <w:rFonts w:ascii="Arial" w:eastAsia="Arial" w:hAnsi="Arial" w:cs="Arial"/>
-                <w:color w:val="000000"/>
-                <w:sz w:val="24"/>
-                <w:szCs w:val="24"/>
-                <w:lang w:eastAsia="en-NZ"/>
-              </w:rPr>
-              <w:t xml:space="preserve">(Add evaluation of your responses here) </w:t>
-            </w:r>
-          </w:p>
-          <w:p>
-            <w:pPr>
-              <w:rPr>
-                <w:rFonts w:ascii="Arial" w:eastAsia="Arial" w:hAnsi="Arial" w:cs="Arial"/>
-                <w:color w:val="000000"/>
-                <w:sz w:val="24"/>
-                <w:szCs w:val="24"/>
-                <w:lang w:eastAsia="en-NZ"/>
-              </w:rPr>
-            </w:pPr>
-          </w:p>
-          <w:p>
-            <w:pPr>
-              <w:rPr>
-                <w:rFonts w:ascii="Arial" w:eastAsia="Arial" w:hAnsi="Arial" w:cs="Arial"/>
-                <w:color w:val="000000"/>
-                <w:sz w:val="24"/>
-                <w:szCs w:val="24"/>
-                <w:lang w:eastAsia="en-NZ"/>
-              </w:rPr>
-            </w:pPr>
-          </w:p>
-          <w:p>
-            <w:pPr>
-              <w:rPr>
-                <w:rFonts w:ascii="Arial" w:eastAsia="Arial" w:hAnsi="Arial" w:cs="Arial"/>
-                <w:color w:val="000000"/>
-                <w:sz w:val="24"/>
-                <w:szCs w:val="24"/>
-                <w:lang w:eastAsia="en-NZ"/>
-              </w:rPr>
-            </w:pPr>
-          </w:p>
-        </w:tc>
-      </w:tr>
-      <w:tr>
-        <w:tc>
-          <w:tcPr>
-            <w:tcW w:w="2830" w:type="dxa"/>
-          </w:tcPr>
-          <w:p>
-            <w:pPr>
-              <w:rPr>
-                <w:rFonts w:ascii="Arial" w:eastAsia="Arial" w:hAnsi="Arial" w:cs="Arial"/>
-                <w:color w:val="000000"/>
-                <w:sz w:val="24"/>
-                <w:szCs w:val="24"/>
-                <w:lang w:eastAsia="en-NZ"/>
-              </w:rPr>
-            </w:pPr>
-            <w:r>
-              <w:rPr>
-                <w:rFonts w:ascii="Arial" w:eastAsia="Arial" w:hAnsi="Arial" w:cs="Arial"/>
-                <w:color w:val="000000"/>
-                <w:sz w:val="24"/>
-                <w:szCs w:val="24"/>
-                <w:lang w:eastAsia="en-NZ"/>
-              </w:rPr>
-              <w:lastRenderedPageBreak/>
               <w:t>Which did I choose and why?</w:t>
             </w:r>
           </w:p>
@@ -9838,6 +11569,7 @@
                 <w:szCs w:val="24"/>
                 <w:lang w:eastAsia="en-NZ"/>
               </w:rPr>
+              <w:lastRenderedPageBreak/>
               <w:t>Evaluation of Response:</w:t>
             </w:r>
           </w:p>
@@ -11370,7 +13102,6 @@
                 <w:tag w:val="goog_rdk_8"/>
                 <w:id w:val="-1173486833"/>
               </w:sdtPr>
-              <w:sdtEndPr/>
               <w:sdtContent>
                 <w:r>
                   <w:rPr>
@@ -11491,7 +13222,6 @@
                 <w:tag w:val="goog_rdk_4"/>
                 <w:id w:val="-158473522"/>
               </w:sdtPr>
-              <w:sdtEndPr/>
               <w:sdtContent>
                 <w:r>
                   <w:rPr>
@@ -11591,7 +13321,6 @@
                 <w:tag w:val="goog_rdk_6"/>
                 <w:id w:val="-1808388478"/>
               </w:sdtPr>
-              <w:sdtEndPr/>
               <w:sdtContent>
                 <w:r>
                   <w:rPr>
@@ -11655,7 +13384,6 @@
                 <w:tag w:val="goog_rdk_6"/>
                 <w:id w:val="-1882083046"/>
               </w:sdtPr>
-              <w:sdtEndPr/>
               <w:sdtContent>
                 <w:r>
                   <w:rPr>
@@ -11707,7 +13435,6 @@
                 <w:tag w:val="goog_rdk_12"/>
                 <w:id w:val="-256672693"/>
               </w:sdtPr>
-              <w:sdtEndPr/>
               <w:sdtContent>
                 <w:r>
                   <w:rPr>
@@ -11821,7 +13548,6 @@
                 <w:tag w:val="goog_rdk_31"/>
                 <w:id w:val="932699054"/>
               </w:sdtPr>
-              <w:sdtEndPr/>
               <w:sdtContent>
                 <w:r>
                   <w:rPr>
@@ -11893,7 +13619,6 @@
                 <w:tag w:val="goog_rdk_31"/>
                 <w:id w:val="1411812931"/>
               </w:sdtPr>
-              <w:sdtEndPr/>
               <w:sdtContent>
                 <w:r>
                   <w:rPr>
@@ -11965,7 +13690,6 @@
                 <w:tag w:val="goog_rdk_31"/>
                 <w:id w:val="-355502837"/>
               </w:sdtPr>
-              <w:sdtEndPr/>
               <w:sdtContent>
                 <w:r>
                   <w:rPr>
@@ -12075,7 +13799,6 @@
                 <w:tag w:val="goog_rdk_32"/>
                 <w:id w:val="-2071029769"/>
               </w:sdtPr>
-              <w:sdtEndPr/>
               <w:sdtContent>
                 <w:r>
                   <w:rPr>
@@ -12147,7 +13870,6 @@
                 <w:tag w:val="goog_rdk_35"/>
                 <w:id w:val="461545706"/>
               </w:sdtPr>
-              <w:sdtEndPr/>
               <w:sdtContent>
                 <w:r>
                   <w:rPr>
@@ -12213,7 +13935,6 @@
                 <w:tag w:val="goog_rdk_9"/>
                 <w:id w:val="-1907669890"/>
               </w:sdtPr>
-              <w:sdtEndPr/>
               <w:sdtContent>
                 <w:r>
                   <w:rPr>
@@ -12387,7 +14108,6 @@
                 <w:tag w:val="goog_rdk_29"/>
                 <w:id w:val="-1420711124"/>
               </w:sdtPr>
-              <w:sdtEndPr/>
               <w:sdtContent>
                 <w:r>
                   <w:rPr>
@@ -12435,7 +14155,6 @@
                 <w:tag w:val="goog_rdk_33"/>
                 <w:id w:val="816000522"/>
               </w:sdtPr>
-              <w:sdtEndPr/>
               <w:sdtContent>
                 <w:r>
                   <w:rPr>
@@ -12483,7 +14202,6 @@
                 <w:tag w:val="goog_rdk_33"/>
                 <w:id w:val="239759283"/>
               </w:sdtPr>
-              <w:sdtEndPr/>
               <w:sdtContent>
                 <w:r>
                   <w:rPr>
@@ -12594,7 +14312,6 @@
                 <w:tag w:val="goog_rdk_26"/>
                 <w:id w:val="358638449"/>
               </w:sdtPr>
-              <w:sdtEndPr/>
               <w:sdtContent>
                 <w:r>
                   <w:rPr>
@@ -12669,7 +14386,6 @@
                 <w:tag w:val="goog_rdk_26"/>
                 <w:id w:val="1621034527"/>
               </w:sdtPr>
-              <w:sdtEndPr/>
               <w:sdtContent>
                 <w:r>
                   <w:rPr>
@@ -12759,7 +14475,6 @@
                 <w:tag w:val="goog_rdk_38"/>
                 <w:id w:val="-1416079899"/>
               </w:sdtPr>
-              <w:sdtEndPr/>
               <w:sdtContent>
                 <w:r>
                   <w:rPr>
@@ -12837,7 +14552,6 @@
                 <w:tag w:val="goog_rdk_44"/>
                 <w:id w:val="2140688861"/>
               </w:sdtPr>
-              <w:sdtEndPr/>
               <w:sdtContent>
                 <w:r>
                   <w:rPr>
@@ -12890,7 +14604,6 @@
                 <w:tag w:val="goog_rdk_42"/>
                 <w:id w:val="-1027557492"/>
               </w:sdtPr>
-              <w:sdtEndPr/>
               <w:sdtContent>
                 <w:r>
                   <w:rPr>
@@ -12936,7 +14649,6 @@
                 <w:tag w:val="goog_rdk_43"/>
                 <w:id w:val="-378635677"/>
               </w:sdtPr>
-              <w:sdtEndPr/>
               <w:sdtContent>
                 <w:r>
                   <w:rPr>
@@ -12983,7 +14695,6 @@
                 <w:tag w:val="goog_rdk_44"/>
                 <w:id w:val="-481078725"/>
               </w:sdtPr>
-              <w:sdtEndPr/>
               <w:sdtContent>
                 <w:r>
                   <w:rPr>

</xml_diff>